<commit_message>
Removes maxTimers that limited the number of timer plugins could have.
</commit_message>
<xml_diff>
--- a/documentations/Server/Server.docx
+++ b/documentations/Server/Server.docx
@@ -2815,8 +2815,7 @@
         <w:spacing w:after="0"/>
         <w:rPr>
           <w:rFonts w:ascii="Courier New" w:hAnsi="Courier New" w:cs="Courier New"/>
-          <w:noProof/>
-          <w:color w:val="0000FF"/>
+          <w:color w:val="A31515"/>
           <w:sz w:val="20"/>
           <w:szCs w:val="20"/>
         </w:rPr>
@@ -2891,99 +2890,6 @@
         </w:rPr>
         <w:t>language</w:t>
       </w:r>
-      <w:r>
-        <w:rPr>
-          <w:rFonts w:ascii="Courier New" w:hAnsi="Courier New" w:cs="Courier New"/>
-          <w:noProof/>
-          <w:color w:val="0000FF"/>
-          <w:sz w:val="20"/>
-          <w:szCs w:val="20"/>
-        </w:rPr>
-        <w:t>&gt;</w:t>
-      </w:r>
-    </w:p>
-    <w:p>
-      <w:pPr>
-        <w:spacing w:after="0"/>
-        <w:rPr>
-          <w:rFonts w:ascii="Courier New" w:hAnsi="Courier New" w:cs="Courier New"/>
-          <w:color w:val="A31515"/>
-          <w:sz w:val="20"/>
-          <w:szCs w:val="20"/>
-        </w:rPr>
-      </w:pPr>
-      <w:r>
-        <w:rPr>
-          <w:rFonts w:ascii="Courier New" w:hAnsi="Courier New" w:cs="Courier New"/>
-          <w:color w:val="A31515"/>
-          <w:sz w:val="20"/>
-          <w:szCs w:val="20"/>
-        </w:rPr>
-        <w:t xml:space="preserve">  </w:t>
-      </w:r>
-      <w:r>
-        <w:rPr>
-          <w:rFonts w:ascii="Courier New" w:hAnsi="Courier New" w:cs="Courier New"/>
-          <w:noProof/>
-          <w:color w:val="0000FF"/>
-          <w:sz w:val="20"/>
-          <w:szCs w:val="20"/>
-        </w:rPr>
-        <w:t>&lt;</w:t>
-      </w:r>
-      <w:proofErr w:type="spellStart"/>
-      <w:proofErr w:type="gramStart"/>
-      <w:r>
-        <w:rPr>
-          <w:rFonts w:ascii="Courier New" w:hAnsi="Courier New" w:cs="Courier New"/>
-          <w:color w:val="A31515"/>
-          <w:sz w:val="20"/>
-          <w:szCs w:val="20"/>
-        </w:rPr>
-        <w:t>maxTimers</w:t>
-      </w:r>
-      <w:proofErr w:type="spellEnd"/>
-      <w:r>
-        <w:rPr>
-          <w:rFonts w:ascii="Courier New" w:hAnsi="Courier New" w:cs="Courier New"/>
-          <w:noProof/>
-          <w:color w:val="0000FF"/>
-          <w:sz w:val="20"/>
-          <w:szCs w:val="20"/>
-        </w:rPr>
-        <w:t>&gt;</w:t>
-      </w:r>
-      <w:proofErr w:type="gramEnd"/>
-      <w:r>
-        <w:rPr>
-          <w:rFonts w:ascii="Courier New" w:hAnsi="Courier New" w:cs="Courier New"/>
-          <w:color w:val="000000"/>
-          <w:sz w:val="20"/>
-          <w:szCs w:val="20"/>
-        </w:rPr>
-        <w:t>3</w:t>
-      </w:r>
-      <w:r>
-        <w:rPr>
-          <w:rFonts w:ascii="Courier New" w:hAnsi="Courier New" w:cs="Courier New"/>
-          <w:noProof/>
-          <w:color w:val="0000FF"/>
-          <w:sz w:val="20"/>
-          <w:szCs w:val="20"/>
-        </w:rPr>
-        <w:t>&lt;/</w:t>
-      </w:r>
-      <w:proofErr w:type="spellStart"/>
-      <w:r>
-        <w:rPr>
-          <w:rFonts w:ascii="Courier New" w:hAnsi="Courier New" w:cs="Courier New"/>
-          <w:color w:val="A31515"/>
-          <w:sz w:val="20"/>
-          <w:szCs w:val="20"/>
-        </w:rPr>
-        <w:t>maxTimers</w:t>
-      </w:r>
-      <w:proofErr w:type="spellEnd"/>
       <w:r>
         <w:rPr>
           <w:rFonts w:ascii="Courier New" w:hAnsi="Courier New" w:cs="Courier New"/>
@@ -7471,161 +7377,6 @@
           <w:tcPr>
             <w:tcW w:w="2920" w:type="pct"/>
             <w:tcBorders>
-              <w:right w:val="single" w:sz="8" w:space="0" w:color="4F81BD" w:themeColor="accent1"/>
-            </w:tcBorders>
-            <w:vAlign w:val="center"/>
-          </w:tcPr>
-          <w:p>
-            <w:pPr>
-              <w:jc w:val="both"/>
-              <w:cnfStyle w:val="000000000000"/>
-              <w:rPr>
-                <w:rFonts w:asciiTheme="minorHAnsi" w:eastAsiaTheme="minorEastAsia" w:hAnsiTheme="minorHAnsi"/>
-                <w:lang w:val="fr-FR"/>
-              </w:rPr>
-            </w:pPr>
-            <w:r>
-              <w:rPr>
-                <w:rFonts w:asciiTheme="minorHAnsi" w:eastAsiaTheme="minorEastAsia" w:hAnsiTheme="minorHAnsi"/>
-                <w:lang w:val="fr-FR"/>
-              </w:rPr>
-              <w:t xml:space="preserve">Le nom du fichier de langage à charger afin de traduire le serveur, sans son extension finale. Si ce fichier n’existe pas dans le dossier des langages, il sera cherché dans les </w:t>
-            </w:r>
-            <w:proofErr w:type="spellStart"/>
-            <w:r>
-              <w:rPr>
-                <w:rFonts w:asciiTheme="minorHAnsi" w:eastAsiaTheme="minorEastAsia" w:hAnsiTheme="minorHAnsi"/>
-                <w:lang w:val="fr-FR"/>
-              </w:rPr>
-              <w:t>resources</w:t>
-            </w:r>
-            <w:proofErr w:type="spellEnd"/>
-            <w:r>
-              <w:rPr>
-                <w:rFonts w:asciiTheme="minorHAnsi" w:eastAsiaTheme="minorEastAsia" w:hAnsiTheme="minorHAnsi"/>
-                <w:lang w:val="fr-FR"/>
-              </w:rPr>
-              <w:t xml:space="preserve"> du serveur, sous le dossier « </w:t>
-            </w:r>
-            <w:proofErr w:type="spellStart"/>
-            <w:r>
-              <w:rPr>
-                <w:rFonts w:asciiTheme="minorHAnsi" w:eastAsiaTheme="minorEastAsia" w:hAnsiTheme="minorHAnsi"/>
-                <w:lang w:val="fr-FR"/>
-              </w:rPr>
-              <w:t>languages</w:t>
-            </w:r>
-            <w:proofErr w:type="spellEnd"/>
-            <w:r>
-              <w:rPr>
-                <w:rFonts w:asciiTheme="minorHAnsi" w:eastAsiaTheme="minorEastAsia" w:hAnsiTheme="minorHAnsi"/>
-                <w:lang w:val="fr-FR"/>
-              </w:rPr>
-              <w:t> ». Si ce nœud est vide ou non défini, la langue locale du système est utilisée</w:t>
-            </w:r>
-            <w:r>
-              <w:rPr>
-                <w:rFonts w:asciiTheme="minorHAnsi" w:eastAsiaTheme="minorEastAsia" w:hAnsiTheme="minorHAnsi"/>
-                <w:lang w:val="fr-FR"/>
-              </w:rPr>
-              <w:t xml:space="preserve"> (en, </w:t>
-            </w:r>
-            <w:proofErr w:type="spellStart"/>
-            <w:r>
-              <w:rPr>
-                <w:rFonts w:asciiTheme="minorHAnsi" w:eastAsiaTheme="minorEastAsia" w:hAnsiTheme="minorHAnsi"/>
-                <w:lang w:val="fr-FR"/>
-              </w:rPr>
-              <w:t>fr</w:t>
-            </w:r>
-            <w:proofErr w:type="spellEnd"/>
-            <w:r>
-              <w:rPr>
-                <w:rFonts w:asciiTheme="minorHAnsi" w:eastAsiaTheme="minorEastAsia" w:hAnsiTheme="minorHAnsi"/>
-                <w:lang w:val="fr-FR"/>
-              </w:rPr>
-              <w:t>…)</w:t>
-            </w:r>
-            <w:r>
-              <w:rPr>
-                <w:rFonts w:asciiTheme="minorHAnsi" w:eastAsiaTheme="minorEastAsia" w:hAnsiTheme="minorHAnsi"/>
-                <w:lang w:val="fr-FR"/>
-              </w:rPr>
-              <w:t>.</w:t>
-            </w:r>
-          </w:p>
-        </w:tc>
-        <w:tc>
-          <w:tcPr>
-            <w:tcW w:w="1034" w:type="pct"/>
-            <w:tcBorders>
-              <w:left w:val="single" w:sz="8" w:space="0" w:color="4F81BD" w:themeColor="accent1"/>
-            </w:tcBorders>
-            <w:vAlign w:val="center"/>
-          </w:tcPr>
-          <w:p>
-            <w:pPr>
-              <w:jc w:val="center"/>
-              <w:cnfStyle w:val="000000000000"/>
-              <w:rPr>
-                <w:rFonts w:asciiTheme="minorHAnsi" w:eastAsiaTheme="minorEastAsia" w:hAnsiTheme="minorHAnsi"/>
-                <w:lang w:val="fr-FR"/>
-              </w:rPr>
-            </w:pPr>
-            <w:r>
-              <w:rPr>
-                <w:rFonts w:asciiTheme="minorHAnsi" w:eastAsiaTheme="minorEastAsia" w:hAnsiTheme="minorHAnsi"/>
-                <w:lang w:val="fr-FR"/>
-              </w:rPr>
-              <w:t>Langue local</w:t>
-            </w:r>
-            <w:r>
-              <w:rPr>
-                <w:rFonts w:asciiTheme="minorHAnsi" w:eastAsiaTheme="minorEastAsia" w:hAnsiTheme="minorHAnsi"/>
-                <w:lang w:val="fr-FR"/>
-              </w:rPr>
-              <w:t>e</w:t>
-            </w:r>
-          </w:p>
-        </w:tc>
-      </w:tr>
-      <w:tr>
-        <w:trPr>
-          <w:cnfStyle w:val="000000100000"/>
-        </w:trPr>
-        <w:tc>
-          <w:tcPr>
-            <w:cnfStyle w:val="001000000000"/>
-            <w:tcW w:w="1046" w:type="pct"/>
-            <w:noWrap/>
-            <w:vAlign w:val="center"/>
-          </w:tcPr>
-          <w:p>
-            <w:pPr>
-              <w:jc w:val="right"/>
-              <w:rPr>
-                <w:rFonts w:asciiTheme="minorHAnsi" w:eastAsiaTheme="minorEastAsia" w:hAnsiTheme="minorHAnsi"/>
-                <w:b/>
-                <w:lang w:val="fr-FR"/>
-              </w:rPr>
-            </w:pPr>
-            <w:proofErr w:type="spellStart"/>
-            <w:r>
-              <w:rPr>
-                <w:rFonts w:asciiTheme="minorHAnsi" w:eastAsiaTheme="minorEastAsia" w:hAnsiTheme="minorHAnsi" w:cstheme="minorBidi"/>
-                <w:b/>
-                <w:color w:val="auto"/>
-                <w:lang w:val="fr-FR"/>
-              </w:rPr>
-              <w:t>maxTimers</w:t>
-            </w:r>
-            <w:proofErr w:type="spellEnd"/>
-          </w:p>
-        </w:tc>
-        <w:tc>
-          <w:tcPr>
-            <w:tcW w:w="2920" w:type="pct"/>
-            <w:tcBorders>
               <w:bottom w:val="single" w:sz="8" w:space="0" w:color="4F81BD" w:themeColor="accent1"/>
               <w:right w:val="single" w:sz="8" w:space="0" w:color="4F81BD" w:themeColor="accent1"/>
             </w:tcBorders>
@@ -7634,18 +7385,18 @@
           <w:p>
             <w:pPr>
               <w:jc w:val="both"/>
-              <w:cnfStyle w:val="000000100000"/>
-              <w:rPr>
-                <w:rFonts w:asciiTheme="minorHAnsi" w:eastAsiaTheme="minorEastAsia" w:hAnsiTheme="minorHAnsi"/>
-                <w:lang w:val="fr-FR"/>
-              </w:rPr>
-            </w:pPr>
-            <w:r>
-              <w:rPr>
-                <w:rFonts w:asciiTheme="minorHAnsi" w:eastAsiaTheme="minorEastAsia" w:hAnsiTheme="minorHAnsi"/>
-                <w:lang w:val="fr-FR"/>
-              </w:rPr>
-              <w:t xml:space="preserve">Défini le nombre maximum de </w:t>
+              <w:cnfStyle w:val="000000000000"/>
+              <w:rPr>
+                <w:rFonts w:asciiTheme="minorHAnsi" w:eastAsiaTheme="minorEastAsia" w:hAnsiTheme="minorHAnsi"/>
+                <w:lang w:val="fr-FR"/>
+              </w:rPr>
+            </w:pPr>
+            <w:r>
+              <w:rPr>
+                <w:rFonts w:asciiTheme="minorHAnsi" w:eastAsiaTheme="minorEastAsia" w:hAnsiTheme="minorHAnsi"/>
+                <w:lang w:val="fr-FR"/>
+              </w:rPr>
+              <w:t xml:space="preserve">Le nom du fichier de langage à charger afin de traduire le serveur, sans son extension finale. Si ce fichier n’existe pas dans le dossier des langages, il sera cherché dans les </w:t>
             </w:r>
             <w:proofErr w:type="spellStart"/>
             <w:r>
@@ -7653,7 +7404,7 @@
                 <w:rFonts w:asciiTheme="minorHAnsi" w:eastAsiaTheme="minorEastAsia" w:hAnsiTheme="minorHAnsi"/>
                 <w:lang w:val="fr-FR"/>
               </w:rPr>
-              <w:t>timers</w:t>
+              <w:t>resources</w:t>
             </w:r>
             <w:proofErr w:type="spellEnd"/>
             <w:r>
@@ -7661,7 +7412,7 @@
                 <w:rFonts w:asciiTheme="minorHAnsi" w:eastAsiaTheme="minorEastAsia" w:hAnsiTheme="minorHAnsi"/>
                 <w:lang w:val="fr-FR"/>
               </w:rPr>
-              <w:t xml:space="preserve"> qu’un plugin peut activer en même temps, chaque </w:t>
+              <w:t xml:space="preserve"> du serveur, sous le dossier « </w:t>
             </w:r>
             <w:proofErr w:type="spellStart"/>
             <w:r>
@@ -7669,7 +7420,7 @@
                 <w:rFonts w:asciiTheme="minorHAnsi" w:eastAsiaTheme="minorEastAsia" w:hAnsiTheme="minorHAnsi"/>
                 <w:lang w:val="fr-FR"/>
               </w:rPr>
-              <w:t>timer</w:t>
+              <w:t>languages</w:t>
             </w:r>
             <w:proofErr w:type="spellEnd"/>
             <w:r>
@@ -7677,21 +7428,14 @@
                 <w:rFonts w:asciiTheme="minorHAnsi" w:eastAsiaTheme="minorEastAsia" w:hAnsiTheme="minorHAnsi"/>
                 <w:lang w:val="fr-FR"/>
               </w:rPr>
-              <w:t xml:space="preserve"> </w:t>
-            </w:r>
-            <w:r>
-              <w:rPr>
-                <w:rFonts w:asciiTheme="minorHAnsi" w:eastAsiaTheme="minorEastAsia" w:hAnsiTheme="minorHAnsi"/>
-                <w:lang w:val="fr-FR"/>
-              </w:rPr>
-              <w:t>requérant son propre</w:t>
-            </w:r>
-            <w:r>
-              <w:rPr>
-                <w:rFonts w:asciiTheme="minorHAnsi" w:eastAsiaTheme="minorEastAsia" w:hAnsiTheme="minorHAnsi"/>
-                <w:lang w:val="fr-FR"/>
-              </w:rPr>
-              <w:t xml:space="preserve"> thread. La valeur 0 peut être utilisée pour désactiver tout les </w:t>
+              <w:t> ». Si ce nœud est vide ou non défini, la langue locale du système est utilisée</w:t>
+            </w:r>
+            <w:r>
+              <w:rPr>
+                <w:rFonts w:asciiTheme="minorHAnsi" w:eastAsiaTheme="minorEastAsia" w:hAnsiTheme="minorHAnsi"/>
+                <w:lang w:val="fr-FR"/>
+              </w:rPr>
+              <w:t xml:space="preserve"> (en, </w:t>
             </w:r>
             <w:proofErr w:type="spellStart"/>
             <w:r>
@@ -7699,7 +7443,7 @@
                 <w:rFonts w:asciiTheme="minorHAnsi" w:eastAsiaTheme="minorEastAsia" w:hAnsiTheme="minorHAnsi"/>
                 <w:lang w:val="fr-FR"/>
               </w:rPr>
-              <w:t>timers</w:t>
+              <w:t>fr</w:t>
             </w:r>
             <w:proofErr w:type="spellEnd"/>
             <w:r>
@@ -7707,23 +7451,14 @@
                 <w:rFonts w:asciiTheme="minorHAnsi" w:eastAsiaTheme="minorEastAsia" w:hAnsiTheme="minorHAnsi"/>
                 <w:lang w:val="fr-FR"/>
               </w:rPr>
-              <w:t xml:space="preserve">, mais un nombre de </w:t>
-            </w:r>
-            <w:proofErr w:type="spellStart"/>
-            <w:r>
-              <w:rPr>
-                <w:rFonts w:asciiTheme="minorHAnsi" w:eastAsiaTheme="minorEastAsia" w:hAnsiTheme="minorHAnsi"/>
-                <w:lang w:val="fr-FR"/>
-              </w:rPr>
-              <w:t>timers</w:t>
-            </w:r>
-            <w:proofErr w:type="spellEnd"/>
-            <w:r>
-              <w:rPr>
-                <w:rFonts w:asciiTheme="minorHAnsi" w:eastAsiaTheme="minorEastAsia" w:hAnsiTheme="minorHAnsi"/>
-                <w:lang w:val="fr-FR"/>
-              </w:rPr>
-              <w:t xml:space="preserve"> trop bas peut empêcher certains plugins de fonctionner correctement.</w:t>
+              <w:t>…)</w:t>
+            </w:r>
+            <w:r>
+              <w:rPr>
+                <w:rFonts w:asciiTheme="minorHAnsi" w:eastAsiaTheme="minorEastAsia" w:hAnsiTheme="minorHAnsi"/>
+                <w:lang w:val="fr-FR"/>
+              </w:rPr>
+              <w:t>.</w:t>
             </w:r>
           </w:p>
         </w:tc>
@@ -7739,18 +7474,25 @@
           <w:p>
             <w:pPr>
               <w:jc w:val="center"/>
-              <w:cnfStyle w:val="000000100000"/>
-              <w:rPr>
-                <w:rFonts w:asciiTheme="minorHAnsi" w:eastAsiaTheme="minorEastAsia" w:hAnsiTheme="minorHAnsi"/>
-                <w:lang w:val="fr-FR"/>
-              </w:rPr>
-            </w:pPr>
-            <w:r>
-              <w:rPr>
-                <w:rFonts w:asciiTheme="minorHAnsi" w:eastAsiaTheme="minorEastAsia" w:hAnsiTheme="minorHAnsi"/>
-                <w:lang w:val="fr-FR"/>
-              </w:rPr>
-              <w:t>3</w:t>
+              <w:cnfStyle w:val="000000000000"/>
+              <w:rPr>
+                <w:rFonts w:asciiTheme="minorHAnsi" w:eastAsiaTheme="minorEastAsia" w:hAnsiTheme="minorHAnsi"/>
+                <w:lang w:val="fr-FR"/>
+              </w:rPr>
+            </w:pPr>
+            <w:r>
+              <w:rPr>
+                <w:rFonts w:asciiTheme="minorHAnsi" w:eastAsiaTheme="minorEastAsia" w:hAnsiTheme="minorHAnsi"/>
+                <w:lang w:val="fr-FR"/>
+              </w:rPr>
+              <w:t>Langue local</w:t>
+            </w:r>
+            <w:r>
+              <w:rPr>
+                <w:rFonts w:asciiTheme="minorHAnsi" w:eastAsiaTheme="minorEastAsia" w:hAnsiTheme="minorHAnsi"/>
+                <w:lang w:val="fr-FR"/>
+              </w:rPr>
+              <w:t>e</w:t>
             </w:r>
           </w:p>
         </w:tc>
@@ -17160,7 +16902,7 @@
 </file>
 
 <file path=customXml/itemProps1.xml><?xml version="1.0" encoding="utf-8"?>
-<ds:datastoreItem xmlns:ds="http://schemas.openxmlformats.org/officeDocument/2006/customXml" ds:itemID="{07CCB49E-6481-4277-8D81-DA940F02E749}">
+<ds:datastoreItem xmlns:ds="http://schemas.openxmlformats.org/officeDocument/2006/customXml" ds:itemID="{A421DF62-2AD3-44CA-8653-098FF9354FDE}">
   <ds:schemaRefs>
     <ds:schemaRef ds:uri="http://schemas.openxmlformats.org/officeDocument/2006/bibliography"/>
   </ds:schemaRefs>

</xml_diff>

<commit_message>
Fixes a bug in the destruction of ApiEvents thread. Cleans the includes. Replaces ./QtPlugins by QtPlugins in the configuration.
</commit_message>
<xml_diff>
--- a/documentations/Server/Server.docx
+++ b/documentations/Server/Server.docx
@@ -2374,7 +2374,7 @@
           <w:sz w:val="20"/>
           <w:szCs w:val="20"/>
         </w:rPr>
-        <w:t>./QtPlugins</w:t>
+        <w:t>QtPlugins</w:t>
       </w:r>
       <w:r>
         <w:rPr>
@@ -6887,16 +6887,7 @@
                 <w:lang w:val="fr-FR"/>
               </w:rPr>
             </w:pPr>
-            <w:proofErr w:type="gramStart"/>
-            <w:r>
-              <w:rPr>
-                <w:rFonts w:asciiTheme="minorHAnsi" w:eastAsiaTheme="minorEastAsia" w:hAnsiTheme="minorHAnsi"/>
-                <w:lang w:val="fr-FR"/>
-              </w:rPr>
-              <w:t>./</w:t>
-            </w:r>
             <w:proofErr w:type="spellStart"/>
-            <w:proofErr w:type="gramEnd"/>
             <w:r>
               <w:rPr>
                 <w:rFonts w:asciiTheme="minorHAnsi" w:eastAsiaTheme="minorEastAsia" w:hAnsiTheme="minorHAnsi"/>
@@ -16902,7 +16893,7 @@
 </file>
 
 <file path=customXml/itemProps1.xml><?xml version="1.0" encoding="utf-8"?>
-<ds:datastoreItem xmlns:ds="http://schemas.openxmlformats.org/officeDocument/2006/customXml" ds:itemID="{A421DF62-2AD3-44CA-8653-098FF9354FDE}">
+<ds:datastoreItem xmlns:ds="http://schemas.openxmlformats.org/officeDocument/2006/customXml" ds:itemID="{5AF67B06-39FB-4548-906A-45B91E69CE7D}">
   <ds:schemaRefs>
     <ds:schemaRef ds:uri="http://schemas.openxmlformats.org/officeDocument/2006/bibliography"/>
   </ds:schemaRefs>

</xml_diff>

<commit_message>
Removes the pdf and the png of the documentation since they can be generated.
</commit_message>
<xml_diff>
--- a/documentations/Server/Server.docx
+++ b/documentations/Server/Server.docx
@@ -11244,7 +11244,19 @@
         <w:rPr>
           <w:lang w:val="fr-FR"/>
         </w:rPr>
-        <w:t xml:space="preserve"> est le numéro du port à ouvrir. Chaque port peut prendre différents attributs, qui sont détaillés dans le tableau ci-dessous. Notez qu’il est possible que le server ne puisse pas ouvrir un port, si celui-ci est déjà utilisé par un autre programme.</w:t>
+        <w:t xml:space="preserve"> est le numéro du port à ouvrir. Chaque port peut prendre différents attributs, qui sont détaillés dans le tableau ci-dessous. </w:t>
+      </w:r>
+      <w:r>
+        <w:rPr>
+          <w:lang w:val="fr-FR"/>
+        </w:rPr>
+        <w:t>I</w:t>
+      </w:r>
+      <w:r>
+        <w:rPr>
+          <w:lang w:val="fr-FR"/>
+        </w:rPr>
+        <w:t>l est possible que le server ne puisse pas ouvrir un port, si celui-ci est déjà utilisé par un autre programme.</w:t>
       </w:r>
     </w:p>
     <w:tbl>
@@ -11568,21 +11580,7 @@
                 <w:rFonts w:asciiTheme="minorHAnsi" w:eastAsiaTheme="minorEastAsia" w:hAnsiTheme="minorHAnsi"/>
                 <w:lang w:val="fr-FR"/>
               </w:rPr>
-              <w:t xml:space="preserve">. Une même connexion peut utiliser plusieurs protocoles. Le protocole utilisé par un client est défini pour chaque nouvelle requête, et est utilisé pour la réponse associée. Cet attribut est essentiellement utilisé par les plugins, puisque ce sont eux qui communiquent avec les clients. Le </w:t>
-            </w:r>
-            <w:r>
-              <w:rPr>
-                <w:rFonts w:asciiTheme="minorHAnsi" w:eastAsiaTheme="minorEastAsia" w:hAnsiTheme="minorHAnsi"/>
-                <w:lang w:val="fr-FR"/>
-              </w:rPr>
-              <w:t>serveur lui même</w:t>
-            </w:r>
-            <w:r>
-              <w:rPr>
-                <w:rFonts w:asciiTheme="minorHAnsi" w:eastAsiaTheme="minorEastAsia" w:hAnsiTheme="minorHAnsi"/>
-                <w:lang w:val="fr-FR"/>
-              </w:rPr>
-              <w:t xml:space="preserve"> du serveur ne maîtrise aucun protocole.</w:t>
+              <w:t>. Une même connexion peut utiliser plusieurs protocoles. Le protocole utilisé par un client est défini pour chaque nouvelle requête, et est utilisé pour la réponse associée. Cet attribut est essentiellement utilisé par les plugins, puisque ce sont eux qui communiquent avec les clients. Le serveur ne maîtrise aucun protocole.</w:t>
             </w:r>
           </w:p>
         </w:tc>
@@ -16893,7 +16891,7 @@
 </file>
 
 <file path=customXml/itemProps1.xml><?xml version="1.0" encoding="utf-8"?>
-<ds:datastoreItem xmlns:ds="http://schemas.openxmlformats.org/officeDocument/2006/customXml" ds:itemID="{5AF67B06-39FB-4548-906A-45B91E69CE7D}">
+<ds:datastoreItem xmlns:ds="http://schemas.openxmlformats.org/officeDocument/2006/customXml" ds:itemID="{32ABF85D-52AC-4160-A46C-8E40CFA52131}">
   <ds:schemaRefs>
     <ds:schemaRef ds:uri="http://schemas.openxmlformats.org/officeDocument/2006/bibliography"/>
   </ds:schemaRefs>

</xml_diff>

<commit_message>
Adds the list of the threads in the documentation of the server.
</commit_message>
<xml_diff>
--- a/documentations/Server/Server.docx
+++ b/documentations/Server/Server.docx
@@ -79,7 +79,7 @@
             </w:rPr>
             <w:fldChar w:fldCharType="separate"/>
           </w:r>
-          <w:hyperlink w:anchor="_Toc266199411" w:history="1">
+          <w:hyperlink w:anchor="_Toc299393336" w:history="1">
             <w:r>
               <w:rPr>
                 <w:rStyle w:val="Lienhypertexte"/>
@@ -123,7 +123,7 @@
                 <w:noProof/>
                 <w:webHidden/>
               </w:rPr>
-              <w:instrText xml:space="preserve"> PAGEREF _Toc266199411 \h </w:instrText>
+              <w:instrText xml:space="preserve"> PAGEREF _Toc299393336 \h </w:instrText>
             </w:r>
             <w:r>
               <w:rPr>
@@ -167,7 +167,7 @@
               <w:lang w:val="fr-FR" w:eastAsia="fr-FR"/>
             </w:rPr>
           </w:pPr>
-          <w:hyperlink w:anchor="_Toc266199412" w:history="1">
+          <w:hyperlink w:anchor="_Toc299393337" w:history="1">
             <w:r>
               <w:rPr>
                 <w:rStyle w:val="Lienhypertexte"/>
@@ -211,7 +211,7 @@
                 <w:noProof/>
                 <w:webHidden/>
               </w:rPr>
-              <w:instrText xml:space="preserve"> PAGEREF _Toc266199412 \h </w:instrText>
+              <w:instrText xml:space="preserve"> PAGEREF _Toc299393337 \h </w:instrText>
             </w:r>
             <w:r>
               <w:rPr>
@@ -255,7 +255,7 @@
               <w:lang w:val="fr-FR" w:eastAsia="fr-FR"/>
             </w:rPr>
           </w:pPr>
-          <w:hyperlink w:anchor="_Toc266199413" w:history="1">
+          <w:hyperlink w:anchor="_Toc299393338" w:history="1">
             <w:r>
               <w:rPr>
                 <w:rStyle w:val="Lienhypertexte"/>
@@ -299,7 +299,7 @@
                 <w:noProof/>
                 <w:webHidden/>
               </w:rPr>
-              <w:instrText xml:space="preserve"> PAGEREF _Toc266199413 \h </w:instrText>
+              <w:instrText xml:space="preserve"> PAGEREF _Toc299393338 \h </w:instrText>
             </w:r>
             <w:r>
               <w:rPr>
@@ -343,7 +343,7 @@
               <w:lang w:val="fr-FR" w:eastAsia="fr-FR"/>
             </w:rPr>
           </w:pPr>
-          <w:hyperlink w:anchor="_Toc266199414" w:history="1">
+          <w:hyperlink w:anchor="_Toc299393339" w:history="1">
             <w:r>
               <w:rPr>
                 <w:rStyle w:val="Lienhypertexte"/>
@@ -387,7 +387,7 @@
                 <w:noProof/>
                 <w:webHidden/>
               </w:rPr>
-              <w:instrText xml:space="preserve"> PAGEREF _Toc266199414 \h </w:instrText>
+              <w:instrText xml:space="preserve"> PAGEREF _Toc299393339 \h </w:instrText>
             </w:r>
             <w:r>
               <w:rPr>
@@ -431,7 +431,7 @@
               <w:lang w:val="fr-FR" w:eastAsia="fr-FR"/>
             </w:rPr>
           </w:pPr>
-          <w:hyperlink w:anchor="_Toc266199415" w:history="1">
+          <w:hyperlink w:anchor="_Toc299393340" w:history="1">
             <w:r>
               <w:rPr>
                 <w:rStyle w:val="Lienhypertexte"/>
@@ -475,7 +475,7 @@
                 <w:noProof/>
                 <w:webHidden/>
               </w:rPr>
-              <w:instrText xml:space="preserve"> PAGEREF _Toc266199415 \h </w:instrText>
+              <w:instrText xml:space="preserve"> PAGEREF _Toc299393340 \h </w:instrText>
             </w:r>
             <w:r>
               <w:rPr>
@@ -519,7 +519,7 @@
               <w:lang w:val="fr-FR" w:eastAsia="fr-FR"/>
             </w:rPr>
           </w:pPr>
-          <w:hyperlink w:anchor="_Toc266199416" w:history="1">
+          <w:hyperlink w:anchor="_Toc299393341" w:history="1">
             <w:r>
               <w:rPr>
                 <w:rStyle w:val="Lienhypertexte"/>
@@ -563,7 +563,7 @@
                 <w:noProof/>
                 <w:webHidden/>
               </w:rPr>
-              <w:instrText xml:space="preserve"> PAGEREF _Toc266199416 \h </w:instrText>
+              <w:instrText xml:space="preserve"> PAGEREF _Toc299393341 \h </w:instrText>
             </w:r>
             <w:r>
               <w:rPr>
@@ -607,7 +607,7 @@
               <w:lang w:val="fr-FR" w:eastAsia="fr-FR"/>
             </w:rPr>
           </w:pPr>
-          <w:hyperlink w:anchor="_Toc266199417" w:history="1">
+          <w:hyperlink w:anchor="_Toc299393342" w:history="1">
             <w:r>
               <w:rPr>
                 <w:rStyle w:val="Lienhypertexte"/>
@@ -651,7 +651,7 @@
                 <w:noProof/>
                 <w:webHidden/>
               </w:rPr>
-              <w:instrText xml:space="preserve"> PAGEREF _Toc266199417 \h </w:instrText>
+              <w:instrText xml:space="preserve"> PAGEREF _Toc299393342 \h </w:instrText>
             </w:r>
             <w:r>
               <w:rPr>
@@ -695,7 +695,7 @@
               <w:lang w:val="fr-FR" w:eastAsia="fr-FR"/>
             </w:rPr>
           </w:pPr>
-          <w:hyperlink w:anchor="_Toc266199418" w:history="1">
+          <w:hyperlink w:anchor="_Toc299393343" w:history="1">
             <w:r>
               <w:rPr>
                 <w:rStyle w:val="Lienhypertexte"/>
@@ -739,7 +739,7 @@
                 <w:noProof/>
                 <w:webHidden/>
               </w:rPr>
-              <w:instrText xml:space="preserve"> PAGEREF _Toc266199418 \h </w:instrText>
+              <w:instrText xml:space="preserve"> PAGEREF _Toc299393343 \h </w:instrText>
             </w:r>
             <w:r>
               <w:rPr>
@@ -783,7 +783,7 @@
               <w:lang w:val="fr-FR" w:eastAsia="fr-FR"/>
             </w:rPr>
           </w:pPr>
-          <w:hyperlink w:anchor="_Toc266199419" w:history="1">
+          <w:hyperlink w:anchor="_Toc299393344" w:history="1">
             <w:r>
               <w:rPr>
                 <w:rStyle w:val="Lienhypertexte"/>
@@ -827,7 +827,119 @@
                 <w:noProof/>
                 <w:webHidden/>
               </w:rPr>
-              <w:instrText xml:space="preserve"> PAGEREF _Toc266199419 \h </w:instrText>
+              <w:instrText xml:space="preserve"> PAGEREF _Toc299393344 \h </w:instrText>
+            </w:r>
+            <w:r>
+              <w:rPr>
+                <w:noProof/>
+                <w:webHidden/>
+              </w:rPr>
+            </w:r>
+            <w:r>
+              <w:rPr>
+                <w:noProof/>
+                <w:webHidden/>
+              </w:rPr>
+              <w:fldChar w:fldCharType="separate"/>
+            </w:r>
+            <w:r>
+              <w:rPr>
+                <w:noProof/>
+                <w:webHidden/>
+              </w:rPr>
+              <w:t>7</w:t>
+            </w:r>
+            <w:r>
+              <w:rPr>
+                <w:noProof/>
+                <w:webHidden/>
+              </w:rPr>
+              <w:fldChar w:fldCharType="end"/>
+            </w:r>
+          </w:hyperlink>
+        </w:p>
+        <w:p>
+          <w:pPr>
+            <w:pStyle w:val="TM2"/>
+            <w:tabs>
+              <w:tab w:val="left" w:pos="660"/>
+              <w:tab w:val="right" w:leader="dot" w:pos="10456"/>
+            </w:tabs>
+            <w:rPr>
+              <w:rFonts w:eastAsiaTheme="minorEastAsia"/>
+              <w:noProof/>
+              <w:lang w:val="fr-FR" w:eastAsia="fr-FR"/>
+            </w:rPr>
+          </w:pPr>
+          <w:hyperlink w:anchor="_Toc299393345" w:history="1">
+            <w:r>
+              <w:rPr>
+                <w:rStyle w:val="Lienhypertexte"/>
+                <w:noProof/>
+                <w:lang w:val="fr-FR"/>
+              </w:rPr>
+              <w:t>7.</w:t>
+            </w:r>
+            <w:r>
+              <w:rPr>
+                <w:rFonts w:eastAsiaTheme="minorEastAsia"/>
+                <w:noProof/>
+                <w:lang w:val="fr-FR" w:eastAsia="fr-FR"/>
+              </w:rPr>
+              <w:tab/>
+            </w:r>
+            <w:r>
+              <w:rPr>
+                <w:rStyle w:val="Lienhypertexte"/>
+                <w:noProof/>
+                <w:lang w:val="fr-FR"/>
+              </w:rPr>
+              <w:t>C</w:t>
+            </w:r>
+            <w:r>
+              <w:rPr>
+                <w:rStyle w:val="Lienhypertexte"/>
+                <w:noProof/>
+                <w:lang w:val="fr-FR"/>
+              </w:rPr>
+              <w:t>onfigu</w:t>
+            </w:r>
+            <w:r>
+              <w:rPr>
+                <w:rStyle w:val="Lienhypertexte"/>
+                <w:noProof/>
+                <w:lang w:val="fr-FR"/>
+              </w:rPr>
+              <w:t>r</w:t>
+            </w:r>
+            <w:r>
+              <w:rPr>
+                <w:rStyle w:val="Lienhypertexte"/>
+                <w:noProof/>
+                <w:lang w:val="fr-FR"/>
+              </w:rPr>
+              <w:t>ations</w:t>
+            </w:r>
+            <w:r>
+              <w:rPr>
+                <w:noProof/>
+                <w:webHidden/>
+              </w:rPr>
+              <w:tab/>
+            </w:r>
+            <w:r>
+              <w:rPr>
+                <w:noProof/>
+                <w:webHidden/>
+              </w:rPr>
+              <w:fldChar w:fldCharType="begin"/>
+            </w:r>
+            <w:r>
+              <w:rPr>
+                <w:noProof/>
+                <w:webHidden/>
+              </w:rPr>
+              <w:instrText xml:space="preserve"> PAGEREF _Toc299393345 \h </w:instrText>
             </w:r>
             <w:r>
               <w:rPr>
@@ -871,7 +983,7 @@
               <w:lang w:val="fr-FR" w:eastAsia="fr-FR"/>
             </w:rPr>
           </w:pPr>
-          <w:hyperlink w:anchor="_Toc266199420" w:history="1">
+          <w:hyperlink w:anchor="_Toc299393346" w:history="1">
             <w:r>
               <w:rPr>
                 <w:rStyle w:val="Lienhypertexte"/>
@@ -915,7 +1027,7 @@
                 <w:noProof/>
                 <w:webHidden/>
               </w:rPr>
-              <w:instrText xml:space="preserve"> PAGEREF _Toc266199420 \h </w:instrText>
+              <w:instrText xml:space="preserve"> PAGEREF _Toc299393346 \h </w:instrText>
             </w:r>
             <w:r>
               <w:rPr>
@@ -959,7 +1071,7 @@
               <w:lang w:val="fr-FR" w:eastAsia="fr-FR"/>
             </w:rPr>
           </w:pPr>
-          <w:hyperlink w:anchor="_Toc266199421" w:history="1">
+          <w:hyperlink w:anchor="_Toc299393347" w:history="1">
             <w:r>
               <w:rPr>
                 <w:rStyle w:val="Lienhypertexte"/>
@@ -1003,7 +1115,7 @@
                 <w:noProof/>
                 <w:webHidden/>
               </w:rPr>
-              <w:instrText xml:space="preserve"> PAGEREF _Toc266199421 \h </w:instrText>
+              <w:instrText xml:space="preserve"> PAGEREF _Toc299393347 \h </w:instrText>
             </w:r>
             <w:r>
               <w:rPr>
@@ -1033,6 +1145,124 @@
               <w:fldChar w:fldCharType="end"/>
             </w:r>
           </w:hyperlink>
+        </w:p>
+        <w:p>
+          <w:pPr>
+            <w:pStyle w:val="TM2"/>
+            <w:tabs>
+              <w:tab w:val="left" w:pos="660"/>
+              <w:tab w:val="right" w:leader="dot" w:pos="10456"/>
+            </w:tabs>
+            <w:rPr>
+              <w:rFonts w:eastAsiaTheme="minorEastAsia"/>
+              <w:noProof/>
+              <w:lang w:val="fr-FR" w:eastAsia="fr-FR"/>
+            </w:rPr>
+          </w:pPr>
+          <w:hyperlink w:anchor="_Toc299393355" w:history="1">
+            <w:r>
+              <w:rPr>
+                <w:rStyle w:val="Lienhypertexte"/>
+                <w:noProof/>
+                <w:lang w:val="fr-FR"/>
+              </w:rPr>
+              <w:t>2.</w:t>
+            </w:r>
+            <w:r>
+              <w:rPr>
+                <w:rFonts w:eastAsiaTheme="minorEastAsia"/>
+                <w:noProof/>
+                <w:lang w:val="fr-FR" w:eastAsia="fr-FR"/>
+              </w:rPr>
+              <w:tab/>
+            </w:r>
+            <w:r>
+              <w:rPr>
+                <w:rStyle w:val="Lienhypertexte"/>
+                <w:noProof/>
+                <w:lang w:val="fr-FR"/>
+              </w:rPr>
+              <w:t>Threa</w:t>
+            </w:r>
+            <w:r>
+              <w:rPr>
+                <w:rStyle w:val="Lienhypertexte"/>
+                <w:noProof/>
+                <w:lang w:val="fr-FR"/>
+              </w:rPr>
+              <w:t>d</w:t>
+            </w:r>
+            <w:r>
+              <w:rPr>
+                <w:rStyle w:val="Lienhypertexte"/>
+                <w:noProof/>
+                <w:lang w:val="fr-FR"/>
+              </w:rPr>
+              <w:t>s</w:t>
+            </w:r>
+            <w:r>
+              <w:rPr>
+                <w:noProof/>
+                <w:webHidden/>
+              </w:rPr>
+              <w:tab/>
+            </w:r>
+            <w:r>
+              <w:rPr>
+                <w:noProof/>
+                <w:webHidden/>
+              </w:rPr>
+              <w:fldChar w:fldCharType="begin"/>
+            </w:r>
+            <w:r>
+              <w:rPr>
+                <w:noProof/>
+                <w:webHidden/>
+              </w:rPr>
+              <w:instrText xml:space="preserve"> PAGEREF _Toc299393355 \h </w:instrText>
+            </w:r>
+            <w:r>
+              <w:rPr>
+                <w:noProof/>
+                <w:webHidden/>
+              </w:rPr>
+            </w:r>
+            <w:r>
+              <w:rPr>
+                <w:noProof/>
+                <w:webHidden/>
+              </w:rPr>
+              <w:fldChar w:fldCharType="separate"/>
+            </w:r>
+            <w:r>
+              <w:rPr>
+                <w:noProof/>
+                <w:webHidden/>
+              </w:rPr>
+              <w:t>10</w:t>
+            </w:r>
+            <w:r>
+              <w:rPr>
+                <w:noProof/>
+                <w:webHidden/>
+              </w:rPr>
+              <w:fldChar w:fldCharType="end"/>
+            </w:r>
+          </w:hyperlink>
+        </w:p>
+        <w:p>
+          <w:pPr>
+            <w:pStyle w:val="TM2"/>
+            <w:tabs>
+              <w:tab w:val="left" w:pos="660"/>
+              <w:tab w:val="right" w:leader="dot" w:pos="10456"/>
+            </w:tabs>
+            <w:rPr>
+              <w:rFonts w:eastAsiaTheme="minorEastAsia"/>
+              <w:noProof/>
+              <w:lang w:val="fr-FR" w:eastAsia="fr-FR"/>
+            </w:rPr>
+          </w:pPr>
           <w:r>
             <w:rPr>
               <w:lang w:val="fr-FR"/>
@@ -1077,7 +1307,7 @@
           <w:lang w:val="fr-FR"/>
         </w:rPr>
       </w:pPr>
-      <w:bookmarkStart w:id="0" w:name="_Toc266199411"/>
+      <w:bookmarkStart w:id="0" w:name="_Toc299393336"/>
       <w:r>
         <w:rPr>
           <w:lang w:val="fr-FR"/>
@@ -1436,7 +1666,7 @@
           <w:lang w:val="fr-FR"/>
         </w:rPr>
       </w:pPr>
-      <w:bookmarkStart w:id="1" w:name="_Toc266199412"/>
+      <w:bookmarkStart w:id="1" w:name="_Toc299393337"/>
       <w:r>
         <w:rPr>
           <w:lang w:val="fr-FR"/>
@@ -1839,7 +2069,7 @@
           <w:lang w:val="fr-FR"/>
         </w:rPr>
       </w:pPr>
-      <w:bookmarkStart w:id="2" w:name="_Toc266199413"/>
+      <w:bookmarkStart w:id="2" w:name="_Toc299393338"/>
       <w:r>
         <w:rPr>
           <w:lang w:val="fr-FR"/>
@@ -6541,7 +6771,7 @@
           <w:lang w:val="fr-FR"/>
         </w:rPr>
       </w:pPr>
-      <w:bookmarkStart w:id="3" w:name="_Toc266199414"/>
+      <w:bookmarkStart w:id="3" w:name="_Toc299393339"/>
       <w:r>
         <w:rPr>
           <w:lang w:val="fr-FR"/>
@@ -7706,7 +7936,7 @@
           <w:lang w:val="fr-FR"/>
         </w:rPr>
       </w:pPr>
-      <w:bookmarkStart w:id="4" w:name="_Toc266199415"/>
+      <w:bookmarkStart w:id="4" w:name="_Toc299393340"/>
       <w:proofErr w:type="spellStart"/>
       <w:r>
         <w:rPr>
@@ -9070,7 +9300,7 @@
           <w:lang w:val="fr-FR"/>
         </w:rPr>
       </w:pPr>
-      <w:bookmarkStart w:id="5" w:name="_Toc266199416"/>
+      <w:bookmarkStart w:id="5" w:name="_Toc299393341"/>
       <w:r>
         <w:rPr>
           <w:lang w:val="fr-FR"/>
@@ -9844,7 +10074,7 @@
           <w:lang w:val="fr-FR"/>
         </w:rPr>
       </w:pPr>
-      <w:bookmarkStart w:id="6" w:name="_Toc266199417"/>
+      <w:bookmarkStart w:id="6" w:name="_Toc299393342"/>
       <w:r>
         <w:rPr>
           <w:lang w:val="fr-FR"/>
@@ -11381,7 +11611,7 @@
           <w:lang w:val="fr-FR"/>
         </w:rPr>
       </w:pPr>
-      <w:bookmarkStart w:id="7" w:name="_Toc266199418"/>
+      <w:bookmarkStart w:id="7" w:name="_Toc299393343"/>
       <w:r>
         <w:rPr>
           <w:lang w:val="fr-FR"/>
@@ -11916,7 +12146,7 @@
           <w:lang w:val="fr-FR"/>
         </w:rPr>
       </w:pPr>
-      <w:bookmarkStart w:id="8" w:name="_Toc266199419"/>
+      <w:bookmarkStart w:id="8" w:name="_Toc299393344"/>
       <w:r>
         <w:rPr>
           <w:lang w:val="fr-FR"/>
@@ -12090,12 +12320,20 @@
           <w:lang w:val="fr-FR"/>
         </w:rPr>
       </w:pPr>
-      <w:r>
-        <w:rPr>
-          <w:lang w:val="fr-FR"/>
-        </w:rPr>
-        <w:t>Plugins configurations</w:t>
-      </w:r>
+      <w:bookmarkStart w:id="9" w:name="_Toc299393345"/>
+      <w:r>
+        <w:rPr>
+          <w:lang w:val="fr-FR"/>
+        </w:rPr>
+        <w:t>C</w:t>
+      </w:r>
+      <w:r>
+        <w:rPr>
+          <w:lang w:val="fr-FR"/>
+        </w:rPr>
+        <w:t>onfigurations</w:t>
+      </w:r>
+      <w:bookmarkEnd w:id="9"/>
     </w:p>
     <w:p>
       <w:pPr>
@@ -12238,7 +12476,7 @@
           <w:lang w:val="fr-FR"/>
         </w:rPr>
       </w:pPr>
-      <w:bookmarkStart w:id="9" w:name="_Toc266199420"/>
+      <w:bookmarkStart w:id="10" w:name="_Toc299393346"/>
       <w:r>
         <w:rPr>
           <w:lang w:val="fr-FR"/>
@@ -12246,7 +12484,7 @@
         <w:lastRenderedPageBreak/>
         <w:t>Fonctionnement</w:t>
       </w:r>
-      <w:bookmarkEnd w:id="9"/>
+      <w:bookmarkEnd w:id="10"/>
     </w:p>
     <w:p>
       <w:pPr>
@@ -12264,13 +12502,13 @@
         <w:rPr>
           <w:lang w:val="fr-FR"/>
         </w:rPr>
-        <w:t>,</w:t>
-      </w:r>
-      <w:r>
-        <w:rPr>
-          <w:lang w:val="fr-FR"/>
-        </w:rPr>
-        <w:t xml:space="preserve"> plus technique que les autres, explique le fonctionnement interne du serveur.</w:t>
+        <w:t xml:space="preserve"> </w:t>
+      </w:r>
+      <w:r>
+        <w:rPr>
+          <w:lang w:val="fr-FR"/>
+        </w:rPr>
+        <w:t>explique le fonctionnement interne du serveur.</w:t>
       </w:r>
     </w:p>
     <w:p>
@@ -12291,129 +12529,12 @@
           <w:lang w:val="fr-FR"/>
         </w:rPr>
       </w:pPr>
-      <w:bookmarkStart w:id="10" w:name="_Toc266199421"/>
+      <w:bookmarkStart w:id="11" w:name="_Toc299393347"/>
       <w:r>
         <w:rPr>
           <w:lang w:val="fr-FR"/>
         </w:rPr>
         <w:t>Droits</w:t>
-      </w:r>
-      <w:bookmarkEnd w:id="10"/>
-    </w:p>
-    <w:p>
-      <w:pPr>
-        <w:jc w:val="both"/>
-        <w:rPr>
-          <w:lang w:val="fr-FR"/>
-        </w:rPr>
-      </w:pPr>
-      <w:r>
-        <w:rPr>
-          <w:lang w:val="fr-FR"/>
-        </w:rPr>
-        <w:t xml:space="preserve">Le serveur offre une gestion complète des </w:t>
-      </w:r>
-      <w:r>
-        <w:rPr>
-          <w:lang w:val="fr-FR"/>
-        </w:rPr>
-        <w:t>droits</w:t>
-      </w:r>
-      <w:r>
-        <w:rPr>
-          <w:lang w:val="fr-FR"/>
-        </w:rPr>
-        <w:t>. La première chose à savoir est qu’il y a deux types d’utilisateurs, les administrateurs et les autres. Les administrateurs ont accès à la totalité des fonctionnalités du serveur, ainsi qu’à tous les fichiers qui y sont stockés. Ils ne sont donc pas soumis au système de droit.</w:t>
-      </w:r>
-    </w:p>
-    <w:p>
-      <w:pPr>
-        <w:jc w:val="both"/>
-        <w:rPr>
-          <w:lang w:val="fr-FR"/>
-        </w:rPr>
-      </w:pPr>
-      <w:r>
-        <w:rPr>
-          <w:lang w:val="fr-FR"/>
-        </w:rPr>
-        <w:t>Par défaut, le système de permission</w:t>
-      </w:r>
-      <w:r>
-        <w:rPr>
-          <w:lang w:val="fr-FR"/>
-        </w:rPr>
-        <w:t>s</w:t>
-      </w:r>
-      <w:r>
-        <w:rPr>
-          <w:lang w:val="fr-FR"/>
-        </w:rPr>
-        <w:t xml:space="preserve"> du serveur est désactivé, afin de simplifier son utilisation pour le grand publique.</w:t>
-      </w:r>
-      <w:r>
-        <w:rPr>
-          <w:lang w:val="fr-FR"/>
-        </w:rPr>
-        <w:t xml:space="preserve"> Tous les utilisateurs enregistrés ont ainsi accès à la totalité des fichiers du serveur, et peuvent les modifier comme bon leur semble. Bien entendu, les fonctions d’administration sont toujours réservées aux administrateurs. Le nœud </w:t>
-      </w:r>
-      <w:r>
-        <w:rPr>
-          <w:b/>
-          <w:lang w:val="fr-FR"/>
-        </w:rPr>
-        <w:t>permissions/</w:t>
-      </w:r>
-      <w:proofErr w:type="spellStart"/>
-      <w:r>
-        <w:rPr>
-          <w:b/>
-          <w:lang w:val="fr-FR"/>
-        </w:rPr>
-        <w:t>activate</w:t>
-      </w:r>
-      <w:proofErr w:type="spellEnd"/>
-      <w:r>
-        <w:rPr>
-          <w:b/>
-          <w:lang w:val="fr-FR"/>
-        </w:rPr>
-        <w:t xml:space="preserve"> </w:t>
-      </w:r>
-      <w:r>
-        <w:rPr>
-          <w:lang w:val="fr-FR"/>
-        </w:rPr>
-        <w:t>de la configuration du serveur permet de modifier ce comportement.</w:t>
-      </w:r>
-    </w:p>
-    <w:p>
-      <w:pPr>
-        <w:jc w:val="both"/>
-        <w:rPr>
-          <w:lang w:val="fr-FR"/>
-        </w:rPr>
-      </w:pPr>
-      <w:r>
-        <w:rPr>
-          <w:lang w:val="fr-FR"/>
-        </w:rPr>
-        <w:t>Lorsque le système de permissions est activé, les choses se compliquent :</w:t>
-      </w:r>
-    </w:p>
-    <w:p>
-      <w:pPr>
-        <w:pStyle w:val="Titre3"/>
-        <w:rPr>
-          <w:lang w:val="fr-FR"/>
-        </w:rPr>
-      </w:pPr>
-      <w:bookmarkStart w:id="11" w:name="_Toc266199422"/>
-      <w:r>
-        <w:rPr>
-          <w:lang w:val="fr-FR"/>
-        </w:rPr>
-        <w:t>Types de droits</w:t>
       </w:r>
       <w:bookmarkEnd w:id="11"/>
     </w:p>
@@ -12428,6 +12549,125 @@
         <w:rPr>
           <w:lang w:val="fr-FR"/>
         </w:rPr>
+        <w:t xml:space="preserve">Le serveur offre une gestion complète des </w:t>
+      </w:r>
+      <w:r>
+        <w:rPr>
+          <w:lang w:val="fr-FR"/>
+        </w:rPr>
+        <w:t>droits</w:t>
+      </w:r>
+      <w:r>
+        <w:rPr>
+          <w:lang w:val="fr-FR"/>
+        </w:rPr>
+        <w:t>. La première chose à savoir est qu’il y a deux types d’utilisateurs, les administrateurs et les autres. Les administrateurs ont accès à la totalité des fonctionnalités du serveur, ainsi qu’à tous les fichiers qui y sont stockés. Ils ne sont donc pas soumis au système de droit.</w:t>
+      </w:r>
+    </w:p>
+    <w:p>
+      <w:pPr>
+        <w:jc w:val="both"/>
+        <w:rPr>
+          <w:lang w:val="fr-FR"/>
+        </w:rPr>
+      </w:pPr>
+      <w:r>
+        <w:rPr>
+          <w:lang w:val="fr-FR"/>
+        </w:rPr>
+        <w:t>Par défaut, le système de permission</w:t>
+      </w:r>
+      <w:r>
+        <w:rPr>
+          <w:lang w:val="fr-FR"/>
+        </w:rPr>
+        <w:t>s</w:t>
+      </w:r>
+      <w:r>
+        <w:rPr>
+          <w:lang w:val="fr-FR"/>
+        </w:rPr>
+        <w:t xml:space="preserve"> du serveur est désactivé, afin de simplifier son utilisation pour le grand publique.</w:t>
+      </w:r>
+      <w:r>
+        <w:rPr>
+          <w:lang w:val="fr-FR"/>
+        </w:rPr>
+        <w:t xml:space="preserve"> Tous les utilisateurs enregistrés ont ainsi accès à la totalité des fichiers du serveur, et peuvent les modifier comme bon leur semble. Bien entendu, les fonctions d’administration sont toujours réservées aux administrateurs. Le nœud </w:t>
+      </w:r>
+      <w:r>
+        <w:rPr>
+          <w:b/>
+          <w:lang w:val="fr-FR"/>
+        </w:rPr>
+        <w:t>permissions/</w:t>
+      </w:r>
+      <w:proofErr w:type="spellStart"/>
+      <w:r>
+        <w:rPr>
+          <w:b/>
+          <w:lang w:val="fr-FR"/>
+        </w:rPr>
+        <w:t>activate</w:t>
+      </w:r>
+      <w:proofErr w:type="spellEnd"/>
+      <w:r>
+        <w:rPr>
+          <w:b/>
+          <w:lang w:val="fr-FR"/>
+        </w:rPr>
+        <w:t xml:space="preserve"> </w:t>
+      </w:r>
+      <w:r>
+        <w:rPr>
+          <w:lang w:val="fr-FR"/>
+        </w:rPr>
+        <w:t>de la configuration du serveur permet de modifier ce comportement.</w:t>
+      </w:r>
+    </w:p>
+    <w:p>
+      <w:pPr>
+        <w:jc w:val="both"/>
+        <w:rPr>
+          <w:lang w:val="fr-FR"/>
+        </w:rPr>
+      </w:pPr>
+      <w:r>
+        <w:rPr>
+          <w:lang w:val="fr-FR"/>
+        </w:rPr>
+        <w:t>Lorsque le système de permissions est activé, les choses se compliquent :</w:t>
+      </w:r>
+    </w:p>
+    <w:p>
+      <w:pPr>
+        <w:pStyle w:val="Titre3"/>
+        <w:rPr>
+          <w:lang w:val="fr-FR"/>
+        </w:rPr>
+      </w:pPr>
+      <w:bookmarkStart w:id="12" w:name="_Toc266199422"/>
+      <w:bookmarkStart w:id="13" w:name="_Toc299393348"/>
+      <w:r>
+        <w:rPr>
+          <w:lang w:val="fr-FR"/>
+        </w:rPr>
+        <w:t>Types de droits</w:t>
+      </w:r>
+      <w:bookmarkEnd w:id="12"/>
+      <w:bookmarkEnd w:id="13"/>
+    </w:p>
+    <w:p>
+      <w:pPr>
+        <w:jc w:val="both"/>
+        <w:rPr>
+          <w:lang w:val="fr-FR"/>
+        </w:rPr>
+      </w:pPr>
+      <w:r>
+        <w:rPr>
+          <w:lang w:val="fr-FR"/>
+        </w:rPr>
         <w:t>Il existe quatre types de droits</w:t>
       </w:r>
       <w:r>
@@ -12440,7 +12680,19 @@
         <w:rPr>
           <w:lang w:val="fr-FR"/>
         </w:rPr>
-        <w:t>, chacun ayant conséquences</w:t>
+        <w:t>, chacun ayant</w:t>
+      </w:r>
+      <w:r>
+        <w:rPr>
+          <w:lang w:val="fr-FR"/>
+        </w:rPr>
+        <w:t xml:space="preserve"> des</w:t>
+      </w:r>
+      <w:r>
+        <w:rPr>
+          <w:lang w:val="fr-FR"/>
+        </w:rPr>
+        <w:t xml:space="preserve"> conséquences</w:t>
       </w:r>
       <w:r>
         <w:rPr>
@@ -13122,14 +13374,16 @@
           <w:lang w:val="fr-FR"/>
         </w:rPr>
       </w:pPr>
-      <w:bookmarkStart w:id="12" w:name="_Toc266199423"/>
+      <w:bookmarkStart w:id="14" w:name="_Toc266199423"/>
+      <w:bookmarkStart w:id="15" w:name="_Toc299393349"/>
       <w:r>
         <w:rPr>
           <w:lang w:val="fr-FR"/>
         </w:rPr>
         <w:t>Droits implicites</w:t>
       </w:r>
-      <w:bookmarkEnd w:id="12"/>
+      <w:bookmarkEnd w:id="14"/>
+      <w:bookmarkEnd w:id="15"/>
     </w:p>
     <w:p>
       <w:pPr>
@@ -13338,14 +13592,16 @@
           <w:lang w:val="fr-FR"/>
         </w:rPr>
       </w:pPr>
-      <w:bookmarkStart w:id="13" w:name="_Toc266199424"/>
+      <w:bookmarkStart w:id="16" w:name="_Toc266199424"/>
+      <w:bookmarkStart w:id="17" w:name="_Toc299393350"/>
       <w:r>
         <w:rPr>
           <w:lang w:val="fr-FR"/>
         </w:rPr>
         <w:t>Héritage</w:t>
       </w:r>
-      <w:bookmarkEnd w:id="13"/>
+      <w:bookmarkEnd w:id="16"/>
+      <w:bookmarkEnd w:id="17"/>
     </w:p>
     <w:p>
       <w:pPr>
@@ -13543,7 +13799,8 @@
           <w:lang w:val="fr-FR"/>
         </w:rPr>
       </w:pPr>
-      <w:bookmarkStart w:id="14" w:name="_Toc266199425"/>
+      <w:bookmarkStart w:id="18" w:name="_Toc266199425"/>
+      <w:bookmarkStart w:id="19" w:name="_Toc299393351"/>
       <w:r>
         <w:rPr>
           <w:lang w:val="fr-FR"/>
@@ -13551,7 +13808,8 @@
         <w:lastRenderedPageBreak/>
         <w:t>Exemple</w:t>
       </w:r>
-      <w:bookmarkEnd w:id="14"/>
+      <w:bookmarkEnd w:id="18"/>
+      <w:bookmarkEnd w:id="19"/>
     </w:p>
     <w:p>
       <w:pPr>
@@ -14521,14 +14779,16 @@
           <w:lang w:val="fr-FR"/>
         </w:rPr>
       </w:pPr>
-      <w:bookmarkStart w:id="15" w:name="_Toc266199426"/>
+      <w:bookmarkStart w:id="20" w:name="_Toc266199426"/>
+      <w:bookmarkStart w:id="21" w:name="_Toc299393352"/>
       <w:r>
         <w:rPr>
           <w:lang w:val="fr-FR"/>
         </w:rPr>
         <w:t>Propriétaire</w:t>
       </w:r>
-      <w:bookmarkEnd w:id="15"/>
+      <w:bookmarkEnd w:id="20"/>
+      <w:bookmarkEnd w:id="21"/>
     </w:p>
     <w:p>
       <w:pPr>
@@ -14610,14 +14870,16 @@
           <w:lang w:val="fr-FR"/>
         </w:rPr>
       </w:pPr>
-      <w:bookmarkStart w:id="16" w:name="_Toc266199427"/>
+      <w:bookmarkStart w:id="22" w:name="_Toc266199427"/>
+      <w:bookmarkStart w:id="23" w:name="_Toc299393353"/>
       <w:r>
         <w:rPr>
           <w:lang w:val="fr-FR"/>
         </w:rPr>
         <w:t>Groupes et comptes</w:t>
       </w:r>
-      <w:bookmarkEnd w:id="16"/>
+      <w:bookmarkEnd w:id="22"/>
+      <w:bookmarkEnd w:id="23"/>
     </w:p>
     <w:p>
       <w:pPr>
@@ -14854,14 +15116,16 @@
           <w:lang w:val="fr-FR"/>
         </w:rPr>
       </w:pPr>
-      <w:bookmarkStart w:id="17" w:name="_Toc266199428"/>
+      <w:bookmarkStart w:id="24" w:name="_Toc266199428"/>
+      <w:bookmarkStart w:id="25" w:name="_Toc299393354"/>
       <w:r>
         <w:rPr>
           <w:lang w:val="fr-FR"/>
         </w:rPr>
         <w:t>Généralisation</w:t>
       </w:r>
-      <w:bookmarkEnd w:id="17"/>
+      <w:bookmarkEnd w:id="24"/>
+      <w:bookmarkEnd w:id="25"/>
     </w:p>
     <w:p>
       <w:pPr>
@@ -14947,6 +15211,874 @@
           <w:lang w:val="fr-FR"/>
         </w:rPr>
       </w:pPr>
+    </w:p>
+    <w:p>
+      <w:pPr>
+        <w:pStyle w:val="Titre2"/>
+        <w:numPr>
+          <w:ilvl w:val="0"/>
+          <w:numId w:val="15"/>
+        </w:numPr>
+        <w:rPr>
+          <w:lang w:val="fr-FR"/>
+        </w:rPr>
+      </w:pPr>
+      <w:bookmarkStart w:id="26" w:name="_Toc299393355"/>
+      <w:r>
+        <w:rPr>
+          <w:lang w:val="fr-FR"/>
+        </w:rPr>
+        <w:t>Threads</w:t>
+      </w:r>
+      <w:bookmarkEnd w:id="26"/>
+    </w:p>
+    <w:p>
+      <w:pPr>
+        <w:jc w:val="both"/>
+        <w:rPr>
+          <w:lang w:val="fr-FR"/>
+        </w:rPr>
+      </w:pPr>
+      <w:r>
+        <w:rPr>
+          <w:lang w:val="fr-FR"/>
+        </w:rPr>
+        <w:t xml:space="preserve">Le serveur utilise massivement les threads </w:t>
+      </w:r>
+      <w:r>
+        <w:rPr>
+          <w:lang w:val="fr-FR"/>
+        </w:rPr>
+        <w:t>pour gérer ses fonctionnalités. Il existe deux systèmes de gestion de</w:t>
+      </w:r>
+      <w:r>
+        <w:rPr>
+          <w:lang w:val="fr-FR"/>
+        </w:rPr>
+        <w:t>s</w:t>
+      </w:r>
+      <w:r>
+        <w:rPr>
+          <w:lang w:val="fr-FR"/>
+        </w:rPr>
+        <w:t xml:space="preserve"> threads. Le premier exploite les threads individuellement via l’objet </w:t>
+      </w:r>
+      <w:r>
+        <w:rPr>
+          <w:b/>
+          <w:lang w:val="fr-FR"/>
+        </w:rPr>
+        <w:t>Threads</w:t>
+      </w:r>
+      <w:r>
+        <w:rPr>
+          <w:lang w:val="fr-FR"/>
+        </w:rPr>
+        <w:t xml:space="preserve">, qui </w:t>
+      </w:r>
+      <w:r>
+        <w:rPr>
+          <w:lang w:val="fr-FR"/>
+        </w:rPr>
+        <w:t>permet de les nettoyer automatiquement lorsqu’ils se terminent. Voici la liste des threads gérés par ce système :</w:t>
+      </w:r>
+    </w:p>
+    <w:tbl>
+      <w:tblPr>
+        <w:tblStyle w:val="Listemoyenne2-Accent1"/>
+        <w:tblW w:w="4961" w:type="pct"/>
+        <w:tblLayout w:type="fixed"/>
+        <w:tblCellMar>
+          <w:top w:w="85" w:type="dxa"/>
+          <w:bottom w:w="85" w:type="dxa"/>
+        </w:tblCellMar>
+        <w:tblLook w:val="04A0"/>
+      </w:tblPr>
+      <w:tblGrid>
+        <w:gridCol w:w="1242"/>
+        <w:gridCol w:w="9357"/>
+      </w:tblGrid>
+      <w:tr>
+        <w:trPr>
+          <w:cnfStyle w:val="100000000000"/>
+        </w:trPr>
+        <w:tc>
+          <w:tcPr>
+            <w:cnfStyle w:val="001000000100"/>
+            <w:tcW w:w="586" w:type="pct"/>
+            <w:noWrap/>
+          </w:tcPr>
+          <w:p>
+            <w:pPr>
+              <w:jc w:val="center"/>
+              <w:rPr>
+                <w:rFonts w:asciiTheme="minorHAnsi" w:eastAsiaTheme="minorEastAsia" w:hAnsiTheme="minorHAnsi" w:cstheme="minorBidi"/>
+                <w:b/>
+                <w:color w:val="auto"/>
+                <w:lang w:val="fr-FR"/>
+              </w:rPr>
+            </w:pPr>
+            <w:r>
+              <w:rPr>
+                <w:rFonts w:asciiTheme="minorHAnsi" w:eastAsiaTheme="minorEastAsia" w:hAnsiTheme="minorHAnsi" w:cstheme="minorBidi"/>
+                <w:b/>
+                <w:color w:val="auto"/>
+                <w:lang w:val="fr-FR"/>
+              </w:rPr>
+              <w:t>Objet</w:t>
+            </w:r>
+          </w:p>
+        </w:tc>
+        <w:tc>
+          <w:tcPr>
+            <w:tcW w:w="4414" w:type="pct"/>
+          </w:tcPr>
+          <w:p>
+            <w:pPr>
+              <w:jc w:val="center"/>
+              <w:cnfStyle w:val="100000000000"/>
+              <w:rPr>
+                <w:rFonts w:asciiTheme="minorHAnsi" w:eastAsiaTheme="minorEastAsia" w:hAnsiTheme="minorHAnsi" w:cstheme="minorBidi"/>
+                <w:b/>
+                <w:color w:val="auto"/>
+                <w:lang w:val="fr-FR"/>
+              </w:rPr>
+            </w:pPr>
+            <w:r>
+              <w:rPr>
+                <w:rFonts w:asciiTheme="minorHAnsi" w:eastAsiaTheme="minorEastAsia" w:hAnsiTheme="minorHAnsi" w:cstheme="minorBidi"/>
+                <w:b/>
+                <w:color w:val="auto"/>
+                <w:lang w:val="fr-FR"/>
+              </w:rPr>
+              <w:t>Description</w:t>
+            </w:r>
+          </w:p>
+        </w:tc>
+      </w:tr>
+      <w:tr>
+        <w:trPr>
+          <w:cnfStyle w:val="000000100000"/>
+        </w:trPr>
+        <w:tc>
+          <w:tcPr>
+            <w:cnfStyle w:val="001000000000"/>
+            <w:tcW w:w="586" w:type="pct"/>
+            <w:noWrap/>
+            <w:vAlign w:val="center"/>
+          </w:tcPr>
+          <w:p>
+            <w:pPr>
+              <w:jc w:val="right"/>
+              <w:rPr>
+                <w:rFonts w:asciiTheme="minorHAnsi" w:eastAsiaTheme="minorEastAsia" w:hAnsiTheme="minorHAnsi" w:cstheme="minorHAnsi"/>
+                <w:b/>
+                <w:lang w:val="fr-FR"/>
+              </w:rPr>
+            </w:pPr>
+            <w:r>
+              <w:rPr>
+                <w:rFonts w:asciiTheme="minorHAnsi" w:eastAsiaTheme="minorEastAsia" w:hAnsiTheme="minorHAnsi" w:cstheme="minorHAnsi"/>
+                <w:b/>
+                <w:lang w:val="fr-FR"/>
+              </w:rPr>
+              <w:t>Plugins</w:t>
+            </w:r>
+          </w:p>
+        </w:tc>
+        <w:tc>
+          <w:tcPr>
+            <w:tcW w:w="4414" w:type="pct"/>
+            <w:tcBorders>
+              <w:left w:val="single" w:sz="8" w:space="0" w:color="4F81BD" w:themeColor="accent1"/>
+            </w:tcBorders>
+            <w:vAlign w:val="center"/>
+          </w:tcPr>
+          <w:p>
+            <w:pPr>
+              <w:jc w:val="both"/>
+              <w:cnfStyle w:val="000000100000"/>
+              <w:rPr>
+                <w:rFonts w:asciiTheme="minorHAnsi" w:eastAsiaTheme="minorEastAsia" w:hAnsiTheme="minorHAnsi" w:cstheme="minorHAnsi"/>
+                <w:lang w:val="fr-FR"/>
+              </w:rPr>
+            </w:pPr>
+            <w:r>
+              <w:rPr>
+                <w:rFonts w:asciiTheme="minorHAnsi" w:eastAsiaTheme="minorEastAsia" w:hAnsiTheme="minorHAnsi" w:cstheme="minorHAnsi"/>
+                <w:lang w:val="fr-FR"/>
+              </w:rPr>
+              <w:t>Ce thread est spécifiquement dédié au chargement, déchargement, installation, et désinstallation des plugins</w:t>
+            </w:r>
+            <w:r>
+              <w:rPr>
+                <w:rFonts w:asciiTheme="minorHAnsi" w:eastAsiaTheme="minorEastAsia" w:hAnsiTheme="minorHAnsi" w:cstheme="minorHAnsi"/>
+                <w:lang w:val="fr-FR"/>
+              </w:rPr>
+              <w:t>.</w:t>
+            </w:r>
+            <w:r>
+              <w:rPr>
+                <w:rFonts w:asciiTheme="minorHAnsi" w:eastAsiaTheme="minorEastAsia" w:hAnsiTheme="minorHAnsi" w:cstheme="minorHAnsi"/>
+                <w:lang w:val="fr-FR"/>
+              </w:rPr>
+              <w:t xml:space="preserve"> Ceci permet de rendre ces opérations asynchrone tout en s’assurant qu’un seul thread les effectue à la fois.</w:t>
+            </w:r>
+          </w:p>
+        </w:tc>
+      </w:tr>
+      <w:tr>
+        <w:tc>
+          <w:tcPr>
+            <w:cnfStyle w:val="001000000000"/>
+            <w:tcW w:w="586" w:type="pct"/>
+            <w:noWrap/>
+            <w:vAlign w:val="center"/>
+          </w:tcPr>
+          <w:p>
+            <w:pPr>
+              <w:jc w:val="right"/>
+              <w:rPr>
+                <w:rFonts w:asciiTheme="minorHAnsi" w:eastAsiaTheme="minorEastAsia" w:hAnsiTheme="minorHAnsi" w:cstheme="minorHAnsi"/>
+                <w:b/>
+                <w:lang w:val="fr-FR"/>
+              </w:rPr>
+            </w:pPr>
+            <w:proofErr w:type="spellStart"/>
+            <w:r>
+              <w:rPr>
+                <w:rFonts w:asciiTheme="minorHAnsi" w:eastAsiaTheme="minorEastAsia" w:hAnsiTheme="minorHAnsi" w:cstheme="minorHAnsi"/>
+                <w:b/>
+                <w:color w:val="auto"/>
+                <w:lang w:val="fr-FR"/>
+              </w:rPr>
+              <w:t>ApiEvents</w:t>
+            </w:r>
+            <w:proofErr w:type="spellEnd"/>
+          </w:p>
+        </w:tc>
+        <w:tc>
+          <w:tcPr>
+            <w:tcW w:w="4414" w:type="pct"/>
+            <w:tcBorders>
+              <w:left w:val="single" w:sz="8" w:space="0" w:color="4F81BD" w:themeColor="accent1"/>
+            </w:tcBorders>
+            <w:vAlign w:val="center"/>
+          </w:tcPr>
+          <w:p>
+            <w:pPr>
+              <w:jc w:val="both"/>
+              <w:cnfStyle w:val="000000000000"/>
+              <w:rPr>
+                <w:rFonts w:asciiTheme="minorHAnsi" w:eastAsiaTheme="minorEastAsia" w:hAnsiTheme="minorHAnsi" w:cstheme="minorHAnsi"/>
+                <w:lang w:val="fr-FR"/>
+              </w:rPr>
+            </w:pPr>
+            <w:r>
+              <w:rPr>
+                <w:rFonts w:asciiTheme="minorHAnsi" w:hAnsiTheme="minorHAnsi" w:cstheme="minorHAnsi"/>
+                <w:lang w:val="fr-FR"/>
+              </w:rPr>
+              <w:t xml:space="preserve">Lorsqu’un plugin implémente l’interface </w:t>
+            </w:r>
+            <w:proofErr w:type="spellStart"/>
+            <w:r>
+              <w:rPr>
+                <w:rFonts w:asciiTheme="minorHAnsi" w:hAnsiTheme="minorHAnsi" w:cstheme="minorHAnsi"/>
+                <w:b/>
+                <w:lang w:val="fr-FR"/>
+              </w:rPr>
+              <w:t>LightBird</w:t>
+            </w:r>
+            <w:proofErr w:type="spellEnd"/>
+            <w:r>
+              <w:rPr>
+                <w:rFonts w:asciiTheme="minorHAnsi" w:hAnsiTheme="minorHAnsi" w:cstheme="minorHAnsi"/>
+                <w:b/>
+                <w:lang w:val="fr-FR"/>
+              </w:rPr>
+              <w:t>:</w:t>
+            </w:r>
+            <w:proofErr w:type="gramStart"/>
+            <w:r>
+              <w:rPr>
+                <w:rFonts w:asciiTheme="minorHAnsi" w:hAnsiTheme="minorHAnsi" w:cstheme="minorHAnsi"/>
+                <w:b/>
+                <w:lang w:val="fr-FR"/>
+              </w:rPr>
+              <w:t>:</w:t>
+            </w:r>
+            <w:proofErr w:type="spellStart"/>
+            <w:r>
+              <w:rPr>
+                <w:rFonts w:asciiTheme="minorHAnsi" w:hAnsiTheme="minorHAnsi" w:cstheme="minorHAnsi"/>
+                <w:b/>
+                <w:lang w:val="fr-FR"/>
+              </w:rPr>
+              <w:t>IEvent</w:t>
+            </w:r>
+            <w:proofErr w:type="spellEnd"/>
+            <w:proofErr w:type="gramEnd"/>
+            <w:r>
+              <w:rPr>
+                <w:rFonts w:asciiTheme="minorHAnsi" w:hAnsiTheme="minorHAnsi" w:cstheme="minorHAnsi"/>
+                <w:lang w:val="fr-FR"/>
+              </w:rPr>
+              <w:t>, les événement qu’il reçoit</w:t>
+            </w:r>
+            <w:r>
+              <w:rPr>
+                <w:rFonts w:asciiTheme="minorHAnsi" w:hAnsiTheme="minorHAnsi" w:cstheme="minorHAnsi"/>
+                <w:lang w:val="fr-FR"/>
+              </w:rPr>
+              <w:t xml:space="preserve"> lui sont transmit via ce thread, ce qui lui permet de ne pas interrompre ses opérations, et d’être informé aussitôt qu’un événement se produit. Un thread est créé pour chaque plugin implémentant cette interface, et est exclusivement dédié au traitement des événements de son plugin.</w:t>
+            </w:r>
+          </w:p>
+        </w:tc>
+      </w:tr>
+      <w:tr>
+        <w:trPr>
+          <w:cnfStyle w:val="000000100000"/>
+        </w:trPr>
+        <w:tc>
+          <w:tcPr>
+            <w:cnfStyle w:val="001000000000"/>
+            <w:tcW w:w="586" w:type="pct"/>
+            <w:noWrap/>
+            <w:vAlign w:val="center"/>
+          </w:tcPr>
+          <w:p>
+            <w:pPr>
+              <w:jc w:val="right"/>
+              <w:rPr>
+                <w:rFonts w:asciiTheme="minorHAnsi" w:eastAsiaTheme="minorEastAsia" w:hAnsiTheme="minorHAnsi" w:cstheme="minorHAnsi"/>
+                <w:b/>
+                <w:lang w:val="fr-FR"/>
+              </w:rPr>
+            </w:pPr>
+            <w:proofErr w:type="spellStart"/>
+            <w:r>
+              <w:rPr>
+                <w:rFonts w:asciiTheme="minorHAnsi" w:eastAsiaTheme="minorEastAsia" w:hAnsiTheme="minorHAnsi" w:cstheme="minorHAnsi"/>
+                <w:b/>
+                <w:color w:val="auto"/>
+                <w:lang w:val="fr-FR"/>
+              </w:rPr>
+              <w:t>Timer</w:t>
+            </w:r>
+            <w:proofErr w:type="spellEnd"/>
+          </w:p>
+        </w:tc>
+        <w:tc>
+          <w:tcPr>
+            <w:tcW w:w="4414" w:type="pct"/>
+            <w:tcBorders>
+              <w:left w:val="single" w:sz="8" w:space="0" w:color="4F81BD" w:themeColor="accent1"/>
+            </w:tcBorders>
+            <w:vAlign w:val="center"/>
+          </w:tcPr>
+          <w:p>
+            <w:pPr>
+              <w:jc w:val="both"/>
+              <w:cnfStyle w:val="000000100000"/>
+              <w:rPr>
+                <w:rFonts w:asciiTheme="minorHAnsi" w:eastAsiaTheme="minorEastAsia" w:hAnsiTheme="minorHAnsi" w:cstheme="minorHAnsi"/>
+                <w:lang w:val="fr-FR"/>
+              </w:rPr>
+            </w:pPr>
+            <w:r>
+              <w:rPr>
+                <w:rFonts w:asciiTheme="minorHAnsi" w:hAnsiTheme="minorHAnsi" w:cstheme="minorHAnsi"/>
+                <w:lang w:val="fr-FR"/>
+              </w:rPr>
+              <w:t xml:space="preserve">Chaque </w:t>
+            </w:r>
+            <w:proofErr w:type="spellStart"/>
+            <w:r>
+              <w:rPr>
+                <w:rFonts w:asciiTheme="minorHAnsi" w:hAnsiTheme="minorHAnsi" w:cstheme="minorHAnsi"/>
+                <w:lang w:val="fr-FR"/>
+              </w:rPr>
+              <w:t>timer</w:t>
+            </w:r>
+            <w:proofErr w:type="spellEnd"/>
+            <w:r>
+              <w:rPr>
+                <w:rFonts w:asciiTheme="minorHAnsi" w:hAnsiTheme="minorHAnsi" w:cstheme="minorHAnsi"/>
+                <w:lang w:val="fr-FR"/>
+              </w:rPr>
+              <w:t xml:space="preserve"> utilisé par les plugins est un thread spécifiquement dédié à ce</w:t>
+            </w:r>
+            <w:r>
+              <w:rPr>
+                <w:rFonts w:asciiTheme="minorHAnsi" w:hAnsiTheme="minorHAnsi" w:cstheme="minorHAnsi"/>
+                <w:lang w:val="fr-FR"/>
+              </w:rPr>
+              <w:t>tte tâche, et qui reste en vie tant</w:t>
+            </w:r>
+            <w:r>
+              <w:rPr>
+                <w:rFonts w:asciiTheme="minorHAnsi" w:hAnsiTheme="minorHAnsi" w:cstheme="minorHAnsi"/>
+                <w:lang w:val="fr-FR"/>
+              </w:rPr>
+              <w:t xml:space="preserve"> que le </w:t>
+            </w:r>
+            <w:proofErr w:type="spellStart"/>
+            <w:r>
+              <w:rPr>
+                <w:rFonts w:asciiTheme="minorHAnsi" w:hAnsiTheme="minorHAnsi" w:cstheme="minorHAnsi"/>
+                <w:lang w:val="fr-FR"/>
+              </w:rPr>
+              <w:t>timer</w:t>
+            </w:r>
+            <w:proofErr w:type="spellEnd"/>
+            <w:r>
+              <w:rPr>
+                <w:rFonts w:asciiTheme="minorHAnsi" w:hAnsiTheme="minorHAnsi" w:cstheme="minorHAnsi"/>
+                <w:lang w:val="fr-FR"/>
+              </w:rPr>
+              <w:t xml:space="preserve"> est actif. Il appel à intervalle régulier l’interface </w:t>
+            </w:r>
+            <w:proofErr w:type="spellStart"/>
+            <w:r>
+              <w:rPr>
+                <w:rFonts w:asciiTheme="minorHAnsi" w:hAnsiTheme="minorHAnsi" w:cstheme="minorHAnsi"/>
+                <w:b/>
+                <w:lang w:val="fr-FR"/>
+              </w:rPr>
+              <w:t>LightBird</w:t>
+            </w:r>
+            <w:proofErr w:type="spellEnd"/>
+            <w:r>
+              <w:rPr>
+                <w:rFonts w:asciiTheme="minorHAnsi" w:hAnsiTheme="minorHAnsi" w:cstheme="minorHAnsi"/>
+                <w:b/>
+                <w:lang w:val="fr-FR"/>
+              </w:rPr>
+              <w:t>:</w:t>
+            </w:r>
+            <w:proofErr w:type="gramStart"/>
+            <w:r>
+              <w:rPr>
+                <w:rFonts w:asciiTheme="minorHAnsi" w:hAnsiTheme="minorHAnsi" w:cstheme="minorHAnsi"/>
+                <w:b/>
+                <w:lang w:val="fr-FR"/>
+              </w:rPr>
+              <w:t>:</w:t>
+            </w:r>
+            <w:proofErr w:type="spellStart"/>
+            <w:r>
+              <w:rPr>
+                <w:rFonts w:asciiTheme="minorHAnsi" w:hAnsiTheme="minorHAnsi" w:cstheme="minorHAnsi"/>
+                <w:b/>
+                <w:lang w:val="fr-FR"/>
+              </w:rPr>
+              <w:t>ITimer</w:t>
+            </w:r>
+            <w:proofErr w:type="spellEnd"/>
+            <w:proofErr w:type="gramEnd"/>
+            <w:r>
+              <w:rPr>
+                <w:rFonts w:asciiTheme="minorHAnsi" w:hAnsiTheme="minorHAnsi" w:cstheme="minorHAnsi"/>
+                <w:lang w:val="fr-FR"/>
+              </w:rPr>
+              <w:t xml:space="preserve"> de son plugin.</w:t>
+            </w:r>
+          </w:p>
+        </w:tc>
+      </w:tr>
+      <w:tr>
+        <w:tc>
+          <w:tcPr>
+            <w:cnfStyle w:val="001000000000"/>
+            <w:tcW w:w="586" w:type="pct"/>
+            <w:noWrap/>
+            <w:vAlign w:val="center"/>
+          </w:tcPr>
+          <w:p>
+            <w:pPr>
+              <w:jc w:val="right"/>
+              <w:rPr>
+                <w:rFonts w:asciiTheme="minorHAnsi" w:eastAsiaTheme="minorEastAsia" w:hAnsiTheme="minorHAnsi" w:cstheme="minorHAnsi"/>
+                <w:b/>
+                <w:lang w:val="fr-FR"/>
+              </w:rPr>
+            </w:pPr>
+            <w:r>
+              <w:rPr>
+                <w:rFonts w:asciiTheme="minorHAnsi" w:eastAsiaTheme="minorEastAsia" w:hAnsiTheme="minorHAnsi" w:cstheme="minorHAnsi"/>
+                <w:b/>
+                <w:color w:val="auto"/>
+                <w:lang w:val="fr-FR"/>
+              </w:rPr>
+              <w:t>Port</w:t>
+            </w:r>
+          </w:p>
+        </w:tc>
+        <w:tc>
+          <w:tcPr>
+            <w:tcW w:w="4414" w:type="pct"/>
+            <w:tcBorders>
+              <w:left w:val="single" w:sz="8" w:space="0" w:color="4F81BD" w:themeColor="accent1"/>
+            </w:tcBorders>
+            <w:vAlign w:val="center"/>
+          </w:tcPr>
+          <w:p>
+            <w:pPr>
+              <w:jc w:val="both"/>
+              <w:cnfStyle w:val="000000000000"/>
+              <w:rPr>
+                <w:rFonts w:asciiTheme="minorHAnsi" w:eastAsiaTheme="minorEastAsia" w:hAnsiTheme="minorHAnsi" w:cstheme="minorHAnsi"/>
+                <w:lang w:val="fr-FR"/>
+              </w:rPr>
+            </w:pPr>
+            <w:r>
+              <w:rPr>
+                <w:rFonts w:asciiTheme="minorHAnsi" w:hAnsiTheme="minorHAnsi" w:cstheme="minorHAnsi"/>
+                <w:lang w:val="fr-FR"/>
+              </w:rPr>
+              <w:t xml:space="preserve">Chaque port du serveur exploite un thread dédié qui gère les connections, la lecture et l’écriture des données sur le réseau, que ce soit en TCP ou UDP. L’exécution des requêtes et la génération des réponses est cependant faite via la </w:t>
+            </w:r>
+            <w:proofErr w:type="spellStart"/>
+            <w:r>
+              <w:rPr>
+                <w:rFonts w:asciiTheme="minorHAnsi" w:hAnsiTheme="minorHAnsi" w:cstheme="minorHAnsi"/>
+                <w:lang w:val="fr-FR"/>
+              </w:rPr>
+              <w:t>ThreadPool</w:t>
+            </w:r>
+            <w:proofErr w:type="spellEnd"/>
+            <w:r>
+              <w:rPr>
+                <w:rFonts w:asciiTheme="minorHAnsi" w:hAnsiTheme="minorHAnsi" w:cstheme="minorHAnsi"/>
+                <w:lang w:val="fr-FR"/>
+              </w:rPr>
+              <w:t>.</w:t>
+            </w:r>
+          </w:p>
+        </w:tc>
+      </w:tr>
+      <w:tr>
+        <w:trPr>
+          <w:cnfStyle w:val="000000100000"/>
+        </w:trPr>
+        <w:tc>
+          <w:tcPr>
+            <w:cnfStyle w:val="001000000000"/>
+            <w:tcW w:w="586" w:type="pct"/>
+            <w:noWrap/>
+            <w:vAlign w:val="center"/>
+          </w:tcPr>
+          <w:p>
+            <w:pPr>
+              <w:jc w:val="right"/>
+              <w:rPr>
+                <w:rFonts w:asciiTheme="minorHAnsi" w:eastAsiaTheme="minorEastAsia" w:hAnsiTheme="minorHAnsi" w:cstheme="minorHAnsi"/>
+                <w:b/>
+                <w:lang w:val="fr-FR"/>
+              </w:rPr>
+            </w:pPr>
+            <w:r>
+              <w:rPr>
+                <w:rFonts w:asciiTheme="minorHAnsi" w:eastAsiaTheme="minorEastAsia" w:hAnsiTheme="minorHAnsi" w:cstheme="minorHAnsi"/>
+                <w:b/>
+                <w:lang w:val="fr-FR"/>
+              </w:rPr>
+              <w:t>Clients</w:t>
+            </w:r>
+          </w:p>
+        </w:tc>
+        <w:tc>
+          <w:tcPr>
+            <w:tcW w:w="4414" w:type="pct"/>
+            <w:tcBorders>
+              <w:left w:val="single" w:sz="8" w:space="0" w:color="4F81BD" w:themeColor="accent1"/>
+            </w:tcBorders>
+            <w:vAlign w:val="center"/>
+          </w:tcPr>
+          <w:p>
+            <w:pPr>
+              <w:jc w:val="both"/>
+              <w:cnfStyle w:val="000000100000"/>
+              <w:rPr>
+                <w:rFonts w:asciiTheme="minorHAnsi" w:hAnsiTheme="minorHAnsi" w:cstheme="minorHAnsi"/>
+                <w:lang w:val="fr-FR"/>
+              </w:rPr>
+            </w:pPr>
+            <w:r>
+              <w:rPr>
+                <w:rFonts w:asciiTheme="minorHAnsi" w:hAnsiTheme="minorHAnsi" w:cstheme="minorHAnsi"/>
+                <w:lang w:val="fr-FR"/>
+              </w:rPr>
+              <w:t xml:space="preserve">La connexion, la lecture et l’écriture des données sur le réseau en mode CLIENT est faite via ce thread. La génération des requêtes et l’exécution des réponses est cependant faite via la </w:t>
+            </w:r>
+            <w:proofErr w:type="spellStart"/>
+            <w:r>
+              <w:rPr>
+                <w:rFonts w:asciiTheme="minorHAnsi" w:hAnsiTheme="minorHAnsi" w:cstheme="minorHAnsi"/>
+                <w:lang w:val="fr-FR"/>
+              </w:rPr>
+              <w:t>ThreadPool</w:t>
+            </w:r>
+            <w:proofErr w:type="spellEnd"/>
+            <w:r>
+              <w:rPr>
+                <w:rFonts w:asciiTheme="minorHAnsi" w:hAnsiTheme="minorHAnsi" w:cstheme="minorHAnsi"/>
+                <w:lang w:val="fr-FR"/>
+              </w:rPr>
+              <w:t>.</w:t>
+            </w:r>
+          </w:p>
+        </w:tc>
+      </w:tr>
+      <w:tr>
+        <w:tc>
+          <w:tcPr>
+            <w:cnfStyle w:val="001000000000"/>
+            <w:tcW w:w="586" w:type="pct"/>
+            <w:noWrap/>
+            <w:vAlign w:val="center"/>
+          </w:tcPr>
+          <w:p>
+            <w:pPr>
+              <w:jc w:val="right"/>
+              <w:rPr>
+                <w:rFonts w:asciiTheme="minorHAnsi" w:eastAsiaTheme="minorEastAsia" w:hAnsiTheme="minorHAnsi" w:cstheme="minorHAnsi"/>
+                <w:b/>
+                <w:lang w:val="fr-FR"/>
+              </w:rPr>
+            </w:pPr>
+            <w:r>
+              <w:rPr>
+                <w:rFonts w:asciiTheme="minorHAnsi" w:eastAsiaTheme="minorEastAsia" w:hAnsiTheme="minorHAnsi" w:cstheme="minorHAnsi"/>
+                <w:b/>
+                <w:lang w:val="fr-FR"/>
+              </w:rPr>
+              <w:t>Log</w:t>
+            </w:r>
+          </w:p>
+        </w:tc>
+        <w:tc>
+          <w:tcPr>
+            <w:tcW w:w="4414" w:type="pct"/>
+            <w:tcBorders>
+              <w:left w:val="single" w:sz="8" w:space="0" w:color="4F81BD" w:themeColor="accent1"/>
+            </w:tcBorders>
+            <w:vAlign w:val="center"/>
+          </w:tcPr>
+          <w:p>
+            <w:pPr>
+              <w:jc w:val="both"/>
+              <w:cnfStyle w:val="000000000000"/>
+              <w:rPr>
+                <w:rFonts w:asciiTheme="minorHAnsi" w:eastAsiaTheme="minorEastAsia" w:hAnsiTheme="minorHAnsi" w:cstheme="minorHAnsi"/>
+                <w:lang w:val="fr-FR"/>
+              </w:rPr>
+            </w:pPr>
+            <w:r>
+              <w:rPr>
+                <w:rFonts w:asciiTheme="minorHAnsi" w:hAnsiTheme="minorHAnsi" w:cstheme="minorHAnsi"/>
+                <w:lang w:val="fr-FR"/>
+              </w:rPr>
+              <w:t xml:space="preserve">L’appel aux plugins implémentant l’interface </w:t>
+            </w:r>
+            <w:proofErr w:type="spellStart"/>
+            <w:r>
+              <w:rPr>
+                <w:rFonts w:asciiTheme="minorHAnsi" w:hAnsiTheme="minorHAnsi" w:cstheme="minorHAnsi"/>
+                <w:b/>
+                <w:lang w:val="fr-FR"/>
+              </w:rPr>
+              <w:t>LightBird</w:t>
+            </w:r>
+            <w:proofErr w:type="spellEnd"/>
+            <w:r>
+              <w:rPr>
+                <w:rFonts w:asciiTheme="minorHAnsi" w:hAnsiTheme="minorHAnsi" w:cstheme="minorHAnsi"/>
+                <w:b/>
+                <w:lang w:val="fr-FR"/>
+              </w:rPr>
+              <w:t>:</w:t>
+            </w:r>
+            <w:proofErr w:type="gramStart"/>
+            <w:r>
+              <w:rPr>
+                <w:rFonts w:asciiTheme="minorHAnsi" w:hAnsiTheme="minorHAnsi" w:cstheme="minorHAnsi"/>
+                <w:b/>
+                <w:lang w:val="fr-FR"/>
+              </w:rPr>
+              <w:t>:</w:t>
+            </w:r>
+            <w:proofErr w:type="spellStart"/>
+            <w:r>
+              <w:rPr>
+                <w:rFonts w:asciiTheme="minorHAnsi" w:hAnsiTheme="minorHAnsi" w:cstheme="minorHAnsi"/>
+                <w:b/>
+                <w:lang w:val="fr-FR"/>
+              </w:rPr>
+              <w:t>ILog</w:t>
+            </w:r>
+            <w:proofErr w:type="spellEnd"/>
+            <w:proofErr w:type="gramEnd"/>
+            <w:r>
+              <w:rPr>
+                <w:rFonts w:asciiTheme="minorHAnsi" w:hAnsiTheme="minorHAnsi" w:cstheme="minorHAnsi"/>
+                <w:lang w:val="fr-FR"/>
+              </w:rPr>
+              <w:t xml:space="preserve"> est effectué via ce thread. Ceci permet aux logs de ne par perturber l’exécution du serveur. Cependant pour faciliter le débogage, l’écriture sur la sortie standard des logs effectuée par le serveur est faite dans le thread qui a écrit le log.</w:t>
+            </w:r>
+          </w:p>
+        </w:tc>
+      </w:tr>
+      <w:tr>
+        <w:trPr>
+          <w:cnfStyle w:val="000000100000"/>
+        </w:trPr>
+        <w:tc>
+          <w:tcPr>
+            <w:cnfStyle w:val="001000000000"/>
+            <w:tcW w:w="586" w:type="pct"/>
+            <w:noWrap/>
+            <w:vAlign w:val="center"/>
+          </w:tcPr>
+          <w:p>
+            <w:pPr>
+              <w:jc w:val="right"/>
+              <w:rPr>
+                <w:rFonts w:asciiTheme="minorHAnsi" w:eastAsiaTheme="minorEastAsia" w:hAnsiTheme="minorHAnsi" w:cstheme="minorHAnsi"/>
+                <w:b/>
+                <w:lang w:val="fr-FR"/>
+              </w:rPr>
+            </w:pPr>
+            <w:r>
+              <w:rPr>
+                <w:rFonts w:asciiTheme="minorHAnsi" w:eastAsiaTheme="minorEastAsia" w:hAnsiTheme="minorHAnsi" w:cstheme="minorHAnsi"/>
+                <w:b/>
+                <w:lang w:val="fr-FR"/>
+              </w:rPr>
+              <w:t>Thread principal</w:t>
+            </w:r>
+          </w:p>
+        </w:tc>
+        <w:tc>
+          <w:tcPr>
+            <w:tcW w:w="4414" w:type="pct"/>
+            <w:tcBorders>
+              <w:left w:val="single" w:sz="8" w:space="0" w:color="4F81BD" w:themeColor="accent1"/>
+              <w:bottom w:val="single" w:sz="8" w:space="0" w:color="4F81BD" w:themeColor="accent1"/>
+            </w:tcBorders>
+            <w:vAlign w:val="center"/>
+          </w:tcPr>
+          <w:p>
+            <w:pPr>
+              <w:jc w:val="both"/>
+              <w:cnfStyle w:val="000000100000"/>
+              <w:rPr>
+                <w:rFonts w:asciiTheme="minorHAnsi" w:eastAsiaTheme="minorEastAsia" w:hAnsiTheme="minorHAnsi" w:cstheme="minorHAnsi"/>
+                <w:lang w:val="fr-FR"/>
+              </w:rPr>
+            </w:pPr>
+            <w:r>
+              <w:rPr>
+                <w:rFonts w:asciiTheme="minorHAnsi" w:hAnsiTheme="minorHAnsi" w:cstheme="minorHAnsi"/>
+                <w:lang w:val="fr-FR"/>
+              </w:rPr>
+              <w:t>Le thread principal du serveur est quand à lui dédié à la gestion des interfaces utilisateurs, s’il y en a. Il gère également la fermeture du serveur le cas échéant.</w:t>
+            </w:r>
+          </w:p>
+        </w:tc>
+      </w:tr>
+    </w:tbl>
+    <w:p>
+      <w:pPr>
+        <w:rPr>
+          <w:lang w:val="fr-FR"/>
+        </w:rPr>
+      </w:pPr>
+    </w:p>
+    <w:p>
+      <w:pPr>
+        <w:rPr>
+          <w:lang w:val="fr-FR"/>
+        </w:rPr>
+      </w:pPr>
+      <w:r>
+        <w:rPr>
+          <w:lang w:val="fr-FR"/>
+        </w:rPr>
+        <w:t xml:space="preserve">Le second système de gestion des threads est la </w:t>
+      </w:r>
+      <w:proofErr w:type="spellStart"/>
+      <w:r>
+        <w:rPr>
+          <w:b/>
+          <w:lang w:val="fr-FR"/>
+        </w:rPr>
+        <w:t>ThreadPool</w:t>
+      </w:r>
+      <w:proofErr w:type="spellEnd"/>
+      <w:r>
+        <w:rPr>
+          <w:lang w:val="fr-FR"/>
+        </w:rPr>
+        <w:t xml:space="preserve">. Son principe est de créer dés le lancement du serveur un certain nombre de threads, défini dans la configuration par </w:t>
+      </w:r>
+      <w:proofErr w:type="spellStart"/>
+      <w:r>
+        <w:rPr>
+          <w:b/>
+          <w:lang w:val="fr-FR"/>
+        </w:rPr>
+        <w:t>threadsNumber</w:t>
+      </w:r>
+      <w:proofErr w:type="spellEnd"/>
+      <w:r>
+        <w:rPr>
+          <w:lang w:val="fr-FR"/>
+        </w:rPr>
+        <w:t>.</w:t>
+      </w:r>
+      <w:r>
+        <w:rPr>
+          <w:lang w:val="fr-FR"/>
+        </w:rPr>
+        <w:t xml:space="preserve"> Lorsque des tâches sont disponibles, elles sont exécutées par ces threads. Ceci permet d’éviter le coût de création et suppression des </w:t>
+      </w:r>
+      <w:r>
+        <w:rPr>
+          <w:lang w:val="fr-FR"/>
+        </w:rPr>
+        <w:t xml:space="preserve">threads pour chaque tâche. C’est ainsi dans la </w:t>
+      </w:r>
+      <w:proofErr w:type="spellStart"/>
+      <w:r>
+        <w:rPr>
+          <w:lang w:val="fr-FR"/>
+        </w:rPr>
+        <w:t>ThreadPool</w:t>
+      </w:r>
+      <w:proofErr w:type="spellEnd"/>
+      <w:r>
+        <w:rPr>
+          <w:lang w:val="fr-FR"/>
+        </w:rPr>
+        <w:t xml:space="preserve"> que sont traitées toutes les tâches qui permettent de générer ou d’exécuter les requêtes et les réponses des clients. Toutes les interfaces réseau de l’API sont appelées depuis la </w:t>
+      </w:r>
+      <w:proofErr w:type="spellStart"/>
+      <w:r>
+        <w:rPr>
+          <w:lang w:val="fr-FR"/>
+        </w:rPr>
+        <w:lastRenderedPageBreak/>
+        <w:t>ThreadPool</w:t>
+      </w:r>
+      <w:proofErr w:type="spellEnd"/>
+      <w:r>
+        <w:rPr>
+          <w:lang w:val="fr-FR"/>
+        </w:rPr>
+        <w:t>. Ceci permet de fluidifier considérablement les échanges avec les clients, et de permettre à un très grand nombre de demandes d’être traitées simultanément.</w:t>
+      </w:r>
     </w:p>
     <w:sectPr>
       <w:pgSz w:w="11906" w:h="16838"/>
@@ -15185,7 +16317,7 @@
   <w:abstractNum w:abstractNumId="2">
     <w:nsid w:val="111F0136"/>
     <w:multiLevelType w:val="hybridMultilevel"/>
-    <w:tmpl w:val="B0EE2E54"/>
+    <w:tmpl w:val="4EA6C886"/>
     <w:lvl w:ilvl="0" w:tplc="040C0013">
       <w:start w:val="1"/>
       <w:numFmt w:val="decimal"/>
@@ -17087,7 +18219,7 @@
 </file>
 
 <file path=customXml/itemProps1.xml><?xml version="1.0" encoding="utf-8"?>
-<ds:datastoreItem xmlns:ds="http://schemas.openxmlformats.org/officeDocument/2006/customXml" ds:itemID="{66A98972-6F5A-4DB4-A249-E411CA61E671}">
+<ds:datastoreItem xmlns:ds="http://schemas.openxmlformats.org/officeDocument/2006/customXml" ds:itemID="{00DC06E5-4333-4FAE-A357-13756EFEE9E0}">
   <ds:schemaRefs>
     <ds:schemaRef ds:uri="http://schemas.openxmlformats.org/officeDocument/2006/bibliography"/>
   </ds:schemaRefs>

</xml_diff>

<commit_message>
A range of ports can be opened in the configuration.
</commit_message>
<xml_diff>
--- a/documentations/Server/Server.docx
+++ b/documentations/Server/Server.docx
@@ -1,6 +1,6 @@
 
 <file path=word/document.xml><?xml version="1.0" encoding="utf-8"?>
-<w:document xmlns:ve="http://schemas.openxmlformats.org/markup-compatibility/2006" xmlns:o="urn:schemas-microsoft-com:office:office" xmlns:r="http://schemas.openxmlformats.org/officeDocument/2006/relationships" xmlns:m="http://schemas.openxmlformats.org/officeDocument/2006/math" xmlns:v="urn:schemas-microsoft-com:vml" xmlns:wp="http://schemas.openxmlformats.org/drawingml/2006/wordprocessingDrawing" xmlns:w10="urn:schemas-microsoft-com:office:word" xmlns:w="http://schemas.openxmlformats.org/wordprocessingml/2006/main" xmlns:wne="http://schemas.microsoft.com/office/word/2006/wordml">
+<w:document xmlns:wpc="http://schemas.microsoft.com/office/word/2010/wordprocessingCanvas" xmlns:mc="http://schemas.openxmlformats.org/markup-compatibility/2006" xmlns:o="urn:schemas-microsoft-com:office:office" xmlns:r="http://schemas.openxmlformats.org/officeDocument/2006/relationships" xmlns:m="http://schemas.openxmlformats.org/officeDocument/2006/math" xmlns:v="urn:schemas-microsoft-com:vml" xmlns:wp14="http://schemas.microsoft.com/office/word/2010/wordprocessingDrawing" xmlns:wp="http://schemas.openxmlformats.org/drawingml/2006/wordprocessingDrawing" xmlns:w10="urn:schemas-microsoft-com:office:word" xmlns:w="http://schemas.openxmlformats.org/wordprocessingml/2006/main" xmlns:w14="http://schemas.microsoft.com/office/word/2010/wordml" xmlns:wpg="http://schemas.microsoft.com/office/word/2010/wordprocessingGroup" xmlns:wpi="http://schemas.microsoft.com/office/word/2010/wordprocessingInk" xmlns:wne="http://schemas.microsoft.com/office/word/2006/wordml" xmlns:wps="http://schemas.microsoft.com/office/word/2010/wordprocessingShape" mc:Ignorable="w14 wp14">
   <w:body>
     <w:p>
       <w:pPr>
@@ -34,6 +34,7 @@
           <w:docPartUnique/>
         </w:docPartObj>
       </w:sdtPr>
+      <w:sdtEndPr/>
       <w:sdtContent>
         <w:p>
           <w:pPr>
@@ -902,23 +903,7 @@
                 <w:noProof/>
                 <w:lang w:val="fr-FR"/>
               </w:rPr>
-              <w:t>onfigu</w:t>
-            </w:r>
-            <w:r>
-              <w:rPr>
-                <w:rStyle w:val="Lienhypertexte"/>
-                <w:noProof/>
-                <w:lang w:val="fr-FR"/>
-              </w:rPr>
-              <w:t>r</w:t>
-            </w:r>
-            <w:r>
-              <w:rPr>
-                <w:rStyle w:val="Lienhypertexte"/>
-                <w:noProof/>
-                <w:lang w:val="fr-FR"/>
-              </w:rPr>
-              <w:t>ations</w:t>
+              <w:t>onfigurations</w:t>
             </w:r>
             <w:r>
               <w:rPr>
@@ -1182,23 +1167,7 @@
                 <w:noProof/>
                 <w:lang w:val="fr-FR"/>
               </w:rPr>
-              <w:t>Threa</w:t>
-            </w:r>
-            <w:r>
-              <w:rPr>
-                <w:rStyle w:val="Lienhypertexte"/>
-                <w:noProof/>
-                <w:lang w:val="fr-FR"/>
-              </w:rPr>
-              <w:t>d</w:t>
-            </w:r>
-            <w:r>
-              <w:rPr>
-                <w:rStyle w:val="Lienhypertexte"/>
-                <w:noProof/>
-                <w:lang w:val="fr-FR"/>
-              </w:rPr>
-              <w:t>s</w:t>
+              <w:t>Threads</w:t>
             </w:r>
             <w:r>
               <w:rPr>
@@ -1733,7 +1702,7 @@
           <w:top w:w="85" w:type="dxa"/>
           <w:bottom w:w="85" w:type="dxa"/>
         </w:tblCellMar>
-        <w:tblLook w:val="04A0"/>
+        <w:tblLook w:val="04A0" w:firstRow="1" w:lastRow="0" w:firstColumn="1" w:lastColumn="0" w:noHBand="0" w:noVBand="1"/>
       </w:tblPr>
       <w:tblGrid>
         <w:gridCol w:w="2235"/>
@@ -1741,12 +1710,12 @@
       </w:tblGrid>
       <w:tr>
         <w:trPr>
-          <w:cnfStyle w:val="100000000000"/>
+          <w:cnfStyle w:val="100000000000" w:firstRow="1" w:lastRow="0" w:firstColumn="0" w:lastColumn="0" w:oddVBand="0" w:evenVBand="0" w:oddHBand="0" w:evenHBand="0" w:firstRowFirstColumn="0" w:firstRowLastColumn="0" w:lastRowFirstColumn="0" w:lastRowLastColumn="0"/>
           <w:trHeight w:val="281"/>
         </w:trPr>
         <w:tc>
           <w:tcPr>
-            <w:cnfStyle w:val="001000000100"/>
+            <w:cnfStyle w:val="001000000100" w:firstRow="0" w:lastRow="0" w:firstColumn="1" w:lastColumn="0" w:oddVBand="0" w:evenVBand="0" w:oddHBand="0" w:evenHBand="0" w:firstRowFirstColumn="1" w:firstRowLastColumn="0" w:lastRowFirstColumn="0" w:lastRowLastColumn="0"/>
             <w:tcW w:w="2235" w:type="dxa"/>
           </w:tcPr>
           <w:p>
@@ -1775,7 +1744,7 @@
           <w:p>
             <w:pPr>
               <w:jc w:val="center"/>
-              <w:cnfStyle w:val="100000000000"/>
+              <w:cnfStyle w:val="100000000000" w:firstRow="1" w:lastRow="0" w:firstColumn="0" w:lastColumn="0" w:oddVBand="0" w:evenVBand="0" w:oddHBand="0" w:evenHBand="0" w:firstRowFirstColumn="0" w:firstRowLastColumn="0" w:lastRowFirstColumn="0" w:lastRowLastColumn="0"/>
               <w:rPr>
                 <w:rFonts w:asciiTheme="minorHAnsi" w:hAnsiTheme="minorHAnsi"/>
                 <w:b/>
@@ -1795,12 +1764,12 @@
       </w:tr>
       <w:tr>
         <w:trPr>
-          <w:cnfStyle w:val="000000100000"/>
+          <w:cnfStyle w:val="000000100000" w:firstRow="0" w:lastRow="0" w:firstColumn="0" w:lastColumn="0" w:oddVBand="0" w:evenVBand="0" w:oddHBand="1" w:evenHBand="0" w:firstRowFirstColumn="0" w:firstRowLastColumn="0" w:lastRowFirstColumn="0" w:lastRowLastColumn="0"/>
           <w:trHeight w:val="281"/>
         </w:trPr>
         <w:tc>
           <w:tcPr>
-            <w:cnfStyle w:val="001000000000"/>
+            <w:cnfStyle w:val="001000000000" w:firstRow="0" w:lastRow="0" w:firstColumn="1" w:lastColumn="0" w:oddVBand="0" w:evenVBand="0" w:oddHBand="0" w:evenHBand="0" w:firstRowFirstColumn="0" w:firstRowLastColumn="0" w:lastRowFirstColumn="0" w:lastRowLastColumn="0"/>
             <w:tcW w:w="2235" w:type="dxa"/>
             <w:tcBorders>
               <w:top w:val="single" w:sz="8" w:space="0" w:color="4F81BD" w:themeColor="accent1"/>
@@ -1845,7 +1814,7 @@
           <w:p>
             <w:pPr>
               <w:jc w:val="both"/>
-              <w:cnfStyle w:val="000000100000"/>
+              <w:cnfStyle w:val="000000100000" w:firstRow="0" w:lastRow="0" w:firstColumn="0" w:lastColumn="0" w:oddVBand="0" w:evenVBand="0" w:oddHBand="1" w:evenHBand="0" w:firstRowFirstColumn="0" w:firstRowLastColumn="0" w:lastRowFirstColumn="0" w:lastRowLastColumn="0"/>
               <w:rPr>
                 <w:rFonts w:asciiTheme="minorHAnsi" w:hAnsiTheme="minorHAnsi"/>
                 <w:lang w:val="fr-FR"/>
@@ -1932,7 +1901,7 @@
         </w:trPr>
         <w:tc>
           <w:tcPr>
-            <w:cnfStyle w:val="001000000000"/>
+            <w:cnfStyle w:val="001000000000" w:firstRow="0" w:lastRow="0" w:firstColumn="1" w:lastColumn="0" w:oddVBand="0" w:evenVBand="0" w:oddHBand="0" w:evenHBand="0" w:firstRowFirstColumn="0" w:firstRowLastColumn="0" w:lastRowFirstColumn="0" w:lastRowLastColumn="0"/>
             <w:tcW w:w="2235" w:type="dxa"/>
             <w:vAlign w:val="center"/>
           </w:tcPr>
@@ -1975,7 +1944,7 @@
           <w:p>
             <w:pPr>
               <w:jc w:val="both"/>
-              <w:cnfStyle w:val="000000000000"/>
+              <w:cnfStyle w:val="000000000000" w:firstRow="0" w:lastRow="0" w:firstColumn="0" w:lastColumn="0" w:oddVBand="0" w:evenVBand="0" w:oddHBand="0" w:evenHBand="0" w:firstRowFirstColumn="0" w:firstRowLastColumn="0" w:lastRowFirstColumn="0" w:lastRowLastColumn="0"/>
               <w:rPr>
                 <w:rFonts w:asciiTheme="minorHAnsi" w:hAnsiTheme="minorHAnsi"/>
                 <w:lang w:val="fr-FR"/>
@@ -4285,7 +4254,6 @@
         </w:rPr>
         <w:t>&lt;/</w:t>
       </w:r>
-      <w:proofErr w:type="spellStart"/>
       <w:r>
         <w:rPr>
           <w:rFonts w:ascii="Courier New" w:hAnsi="Courier New" w:cs="Courier New"/>
@@ -4295,7 +4263,6 @@
         </w:rPr>
         <w:t>pragmas</w:t>
       </w:r>
-      <w:proofErr w:type="spellEnd"/>
       <w:r>
         <w:rPr>
           <w:rFonts w:ascii="Courier New" w:hAnsi="Courier New" w:cs="Courier New"/>
@@ -5351,6 +5318,7 @@
           <w:color w:val="A31515"/>
           <w:sz w:val="20"/>
           <w:szCs w:val="20"/>
+          <w:lang w:val="fr-FR"/>
         </w:rPr>
       </w:pPr>
       <w:r>
@@ -5369,6 +5337,7 @@
           <w:color w:val="0000FF"/>
           <w:sz w:val="20"/>
           <w:szCs w:val="20"/>
+          <w:lang w:val="fr-FR"/>
         </w:rPr>
         <w:t>&lt;</w:t>
       </w:r>
@@ -5380,6 +5349,7 @@
           <w:color w:val="A31515"/>
           <w:sz w:val="20"/>
           <w:szCs w:val="20"/>
+          <w:lang w:val="fr-FR"/>
         </w:rPr>
         <w:t>maxNbOfFile</w:t>
       </w:r>
@@ -5391,6 +5361,7 @@
           <w:color w:val="0000FF"/>
           <w:sz w:val="20"/>
           <w:szCs w:val="20"/>
+          <w:lang w:val="fr-FR"/>
         </w:rPr>
         <w:t>&gt;</w:t>
       </w:r>
@@ -5401,6 +5372,7 @@
           <w:color w:val="000000"/>
           <w:sz w:val="20"/>
           <w:szCs w:val="20"/>
+          <w:lang w:val="fr-FR"/>
         </w:rPr>
         <w:t>10</w:t>
       </w:r>
@@ -5411,6 +5383,7 @@
           <w:color w:val="0000FF"/>
           <w:sz w:val="20"/>
           <w:szCs w:val="20"/>
+          <w:lang w:val="fr-FR"/>
         </w:rPr>
         <w:t>&lt;/</w:t>
       </w:r>
@@ -5421,6 +5394,7 @@
           <w:color w:val="A31515"/>
           <w:sz w:val="20"/>
           <w:szCs w:val="20"/>
+          <w:lang w:val="fr-FR"/>
         </w:rPr>
         <w:t>maxNbOfFile</w:t>
       </w:r>
@@ -5432,6 +5406,7 @@
           <w:color w:val="0000FF"/>
           <w:sz w:val="20"/>
           <w:szCs w:val="20"/>
+          <w:lang w:val="fr-FR"/>
         </w:rPr>
         <w:t>&gt;</w:t>
       </w:r>
@@ -5444,14 +5419,16 @@
           <w:color w:val="A31515"/>
           <w:sz w:val="20"/>
           <w:szCs w:val="20"/>
-        </w:rPr>
-      </w:pPr>
-      <w:r>
-        <w:rPr>
-          <w:rFonts w:ascii="Courier New" w:hAnsi="Courier New" w:cs="Courier New"/>
-          <w:color w:val="A31515"/>
-          <w:sz w:val="20"/>
-          <w:szCs w:val="20"/>
+          <w:lang w:val="fr-FR"/>
+        </w:rPr>
+      </w:pPr>
+      <w:r>
+        <w:rPr>
+          <w:rFonts w:ascii="Courier New" w:hAnsi="Courier New" w:cs="Courier New"/>
+          <w:color w:val="A31515"/>
+          <w:sz w:val="20"/>
+          <w:szCs w:val="20"/>
+          <w:lang w:val="fr-FR"/>
         </w:rPr>
         <w:t xml:space="preserve">    </w:t>
       </w:r>
@@ -5462,6 +5439,7 @@
           <w:color w:val="0000FF"/>
           <w:sz w:val="20"/>
           <w:szCs w:val="20"/>
+          <w:lang w:val="fr-FR"/>
         </w:rPr>
         <w:t>&lt;</w:t>
       </w:r>
@@ -5473,6 +5451,7 @@
           <w:color w:val="A31515"/>
           <w:sz w:val="20"/>
           <w:szCs w:val="20"/>
+          <w:lang w:val="fr-FR"/>
         </w:rPr>
         <w:t>maxSize</w:t>
       </w:r>
@@ -5484,6 +5463,7 @@
           <w:color w:val="0000FF"/>
           <w:sz w:val="20"/>
           <w:szCs w:val="20"/>
+          <w:lang w:val="fr-FR"/>
         </w:rPr>
         <w:t>&gt;</w:t>
       </w:r>
@@ -5494,6 +5474,7 @@
           <w:color w:val="000000"/>
           <w:sz w:val="20"/>
           <w:szCs w:val="20"/>
+          <w:lang w:val="fr-FR"/>
         </w:rPr>
         <w:t>1M</w:t>
       </w:r>
@@ -5504,6 +5485,7 @@
           <w:color w:val="0000FF"/>
           <w:sz w:val="20"/>
           <w:szCs w:val="20"/>
+          <w:lang w:val="fr-FR"/>
         </w:rPr>
         <w:t>&lt;/</w:t>
       </w:r>
@@ -5514,6 +5496,7 @@
           <w:color w:val="A31515"/>
           <w:sz w:val="20"/>
           <w:szCs w:val="20"/>
+          <w:lang w:val="fr-FR"/>
         </w:rPr>
         <w:t>maxSize</w:t>
       </w:r>
@@ -5525,6 +5508,7 @@
           <w:color w:val="0000FF"/>
           <w:sz w:val="20"/>
           <w:szCs w:val="20"/>
+          <w:lang w:val="fr-FR"/>
         </w:rPr>
         <w:t>&gt;</w:t>
       </w:r>
@@ -5537,14 +5521,16 @@
           <w:color w:val="A31515"/>
           <w:sz w:val="20"/>
           <w:szCs w:val="20"/>
-        </w:rPr>
-      </w:pPr>
-      <w:r>
-        <w:rPr>
-          <w:rFonts w:ascii="Courier New" w:hAnsi="Courier New" w:cs="Courier New"/>
-          <w:color w:val="A31515"/>
-          <w:sz w:val="20"/>
-          <w:szCs w:val="20"/>
+          <w:lang w:val="fr-FR"/>
+        </w:rPr>
+      </w:pPr>
+      <w:r>
+        <w:rPr>
+          <w:rFonts w:ascii="Courier New" w:hAnsi="Courier New" w:cs="Courier New"/>
+          <w:color w:val="A31515"/>
+          <w:sz w:val="20"/>
+          <w:szCs w:val="20"/>
+          <w:lang w:val="fr-FR"/>
         </w:rPr>
         <w:t xml:space="preserve">    </w:t>
       </w:r>
@@ -5555,6 +5541,7 @@
           <w:color w:val="0000FF"/>
           <w:sz w:val="20"/>
           <w:szCs w:val="20"/>
+          <w:lang w:val="fr-FR"/>
         </w:rPr>
         <w:t>&lt;</w:t>
       </w:r>
@@ -5565,6 +5552,7 @@
           <w:color w:val="A31515"/>
           <w:sz w:val="20"/>
           <w:szCs w:val="20"/>
+          <w:lang w:val="fr-FR"/>
         </w:rPr>
         <w:t>expires</w:t>
       </w:r>
@@ -5575,6 +5563,7 @@
           <w:color w:val="0000FF"/>
           <w:sz w:val="20"/>
           <w:szCs w:val="20"/>
+          <w:lang w:val="fr-FR"/>
         </w:rPr>
         <w:t>&gt;</w:t>
       </w:r>
@@ -5585,6 +5574,7 @@
           <w:color w:val="000000"/>
           <w:sz w:val="20"/>
           <w:szCs w:val="20"/>
+          <w:lang w:val="fr-FR"/>
         </w:rPr>
         <w:t>30</w:t>
       </w:r>
@@ -5595,6 +5585,7 @@
           <w:color w:val="0000FF"/>
           <w:sz w:val="20"/>
           <w:szCs w:val="20"/>
+          <w:lang w:val="fr-FR"/>
         </w:rPr>
         <w:t>&lt;/</w:t>
       </w:r>
@@ -5604,6 +5595,7 @@
           <w:color w:val="A31515"/>
           <w:sz w:val="20"/>
           <w:szCs w:val="20"/>
+          <w:lang w:val="fr-FR"/>
         </w:rPr>
         <w:t>expires</w:t>
       </w:r>
@@ -5614,6 +5606,7 @@
           <w:color w:val="0000FF"/>
           <w:sz w:val="20"/>
           <w:szCs w:val="20"/>
+          <w:lang w:val="fr-FR"/>
         </w:rPr>
         <w:t>&gt;</w:t>
       </w:r>
@@ -5635,6 +5628,7 @@
           <w:color w:val="A31515"/>
           <w:sz w:val="20"/>
           <w:szCs w:val="20"/>
+          <w:lang w:val="fr-FR"/>
         </w:rPr>
         <w:t xml:space="preserve">  </w:t>
       </w:r>
@@ -6032,7 +6026,6 @@
           <w:color w:val="A31515"/>
           <w:sz w:val="20"/>
           <w:szCs w:val="20"/>
-          <w:lang w:val="fr-FR"/>
         </w:rPr>
       </w:pPr>
       <w:r>
@@ -6052,30 +6045,25 @@
           <w:color w:val="0000FF"/>
           <w:sz w:val="20"/>
           <w:szCs w:val="20"/>
-          <w:lang w:val="fr-FR"/>
         </w:rPr>
         <w:t>&lt;/</w:t>
       </w:r>
-      <w:proofErr w:type="gramStart"/>
-      <w:r>
-        <w:rPr>
-          <w:rFonts w:ascii="Courier New" w:hAnsi="Courier New" w:cs="Courier New"/>
-          <w:color w:val="A31515"/>
-          <w:sz w:val="20"/>
-          <w:szCs w:val="20"/>
-          <w:lang w:val="fr-FR"/>
+      <w:r>
+        <w:rPr>
+          <w:rFonts w:ascii="Courier New" w:hAnsi="Courier New" w:cs="Courier New"/>
+          <w:color w:val="A31515"/>
+          <w:sz w:val="20"/>
+          <w:szCs w:val="20"/>
         </w:rPr>
         <w:t>ports</w:t>
       </w:r>
-      <w:proofErr w:type="gramEnd"/>
-      <w:r>
-        <w:rPr>
-          <w:rFonts w:ascii="Courier New" w:hAnsi="Courier New" w:cs="Courier New"/>
-          <w:noProof/>
-          <w:color w:val="0000FF"/>
-          <w:sz w:val="20"/>
-          <w:szCs w:val="20"/>
-          <w:lang w:val="fr-FR"/>
+      <w:r>
+        <w:rPr>
+          <w:rFonts w:ascii="Courier New" w:hAnsi="Courier New" w:cs="Courier New"/>
+          <w:noProof/>
+          <w:color w:val="0000FF"/>
+          <w:sz w:val="20"/>
+          <w:szCs w:val="20"/>
         </w:rPr>
         <w:t>&gt;</w:t>
       </w:r>
@@ -6088,16 +6076,14 @@
           <w:color w:val="A31515"/>
           <w:sz w:val="20"/>
           <w:szCs w:val="20"/>
-          <w:lang w:val="fr-FR"/>
-        </w:rPr>
-      </w:pPr>
-      <w:r>
-        <w:rPr>
-          <w:rFonts w:ascii="Courier New" w:hAnsi="Courier New" w:cs="Courier New"/>
-          <w:color w:val="A31515"/>
-          <w:sz w:val="20"/>
-          <w:szCs w:val="20"/>
-          <w:lang w:val="fr-FR"/>
+        </w:rPr>
+      </w:pPr>
+      <w:r>
+        <w:rPr>
+          <w:rFonts w:ascii="Courier New" w:hAnsi="Courier New" w:cs="Courier New"/>
+          <w:color w:val="A31515"/>
+          <w:sz w:val="20"/>
+          <w:szCs w:val="20"/>
         </w:rPr>
         <w:t xml:space="preserve">  </w:t>
       </w:r>
@@ -6108,7 +6094,6 @@
           <w:color w:val="0000FF"/>
           <w:sz w:val="20"/>
           <w:szCs w:val="20"/>
-          <w:lang w:val="fr-FR"/>
         </w:rPr>
         <w:t>&lt;</w:t>
       </w:r>
@@ -6119,7 +6104,6 @@
           <w:color w:val="A31515"/>
           <w:sz w:val="20"/>
           <w:szCs w:val="20"/>
-          <w:lang w:val="fr-FR"/>
         </w:rPr>
         <w:t>plugins</w:t>
       </w:r>
@@ -6131,7 +6115,6 @@
           <w:color w:val="0000FF"/>
           <w:sz w:val="20"/>
           <w:szCs w:val="20"/>
-          <w:lang w:val="fr-FR"/>
         </w:rPr>
         <w:t>&gt;</w:t>
       </w:r>
@@ -6144,16 +6127,14 @@
           <w:color w:val="A31515"/>
           <w:sz w:val="20"/>
           <w:szCs w:val="20"/>
-          <w:lang w:val="fr-FR"/>
-        </w:rPr>
-      </w:pPr>
-      <w:r>
-        <w:rPr>
-          <w:rFonts w:ascii="Courier New" w:hAnsi="Courier New" w:cs="Courier New"/>
-          <w:color w:val="A31515"/>
-          <w:sz w:val="20"/>
-          <w:szCs w:val="20"/>
-          <w:lang w:val="fr-FR"/>
+        </w:rPr>
+      </w:pPr>
+      <w:r>
+        <w:rPr>
+          <w:rFonts w:ascii="Courier New" w:hAnsi="Courier New" w:cs="Courier New"/>
+          <w:color w:val="A31515"/>
+          <w:sz w:val="20"/>
+          <w:szCs w:val="20"/>
         </w:rPr>
         <w:t xml:space="preserve">    </w:t>
       </w:r>
@@ -6164,7 +6145,6 @@
           <w:color w:val="0000FF"/>
           <w:sz w:val="20"/>
           <w:szCs w:val="20"/>
-          <w:lang w:val="fr-FR"/>
         </w:rPr>
         <w:t>&lt;</w:t>
       </w:r>
@@ -6175,7 +6155,6 @@
           <w:color w:val="A31515"/>
           <w:sz w:val="20"/>
           <w:szCs w:val="20"/>
-          <w:lang w:val="fr-FR"/>
         </w:rPr>
         <w:t>plugin</w:t>
       </w:r>
@@ -6186,11 +6165,9 @@
           <w:color w:val="0000FF"/>
           <w:sz w:val="20"/>
           <w:szCs w:val="20"/>
-          <w:lang w:val="fr-FR"/>
         </w:rPr>
         <w:t>&gt;</w:t>
       </w:r>
-      <w:proofErr w:type="spellStart"/>
       <w:proofErr w:type="gramEnd"/>
       <w:r>
         <w:rPr>
@@ -6198,29 +6175,16 @@
           <w:color w:val="000000"/>
           <w:sz w:val="20"/>
           <w:szCs w:val="20"/>
-          <w:lang w:val="fr-FR"/>
-        </w:rPr>
-        <w:t>Example</w:t>
-      </w:r>
-      <w:proofErr w:type="spellEnd"/>
-      <w:r>
-        <w:rPr>
-          <w:rFonts w:ascii="Courier New" w:hAnsi="Courier New" w:cs="Courier New"/>
-          <w:color w:val="000000"/>
-          <w:sz w:val="20"/>
-          <w:szCs w:val="20"/>
-          <w:lang w:val="fr-FR"/>
-        </w:rPr>
-        <w:t>/Basic</w:t>
-      </w:r>
-      <w:r>
-        <w:rPr>
-          <w:rFonts w:ascii="Courier New" w:hAnsi="Courier New" w:cs="Courier New"/>
-          <w:noProof/>
-          <w:color w:val="0000FF"/>
-          <w:sz w:val="20"/>
-          <w:szCs w:val="20"/>
-          <w:lang w:val="fr-FR"/>
+        </w:rPr>
+        <w:t>Example/Basic</w:t>
+      </w:r>
+      <w:r>
+        <w:rPr>
+          <w:rFonts w:ascii="Courier New" w:hAnsi="Courier New" w:cs="Courier New"/>
+          <w:noProof/>
+          <w:color w:val="0000FF"/>
+          <w:sz w:val="20"/>
+          <w:szCs w:val="20"/>
         </w:rPr>
         <w:t>&lt;/</w:t>
       </w:r>
@@ -6230,7 +6194,6 @@
           <w:color w:val="A31515"/>
           <w:sz w:val="20"/>
           <w:szCs w:val="20"/>
-          <w:lang w:val="fr-FR"/>
         </w:rPr>
         <w:t>plugin</w:t>
       </w:r>
@@ -6241,7 +6204,6 @@
           <w:color w:val="0000FF"/>
           <w:sz w:val="20"/>
           <w:szCs w:val="20"/>
-          <w:lang w:val="fr-FR"/>
         </w:rPr>
         <w:t>&gt;</w:t>
       </w:r>
@@ -6254,16 +6216,14 @@
           <w:color w:val="A31515"/>
           <w:sz w:val="20"/>
           <w:szCs w:val="20"/>
-          <w:lang w:val="fr-FR"/>
-        </w:rPr>
-      </w:pPr>
-      <w:r>
-        <w:rPr>
-          <w:rFonts w:ascii="Courier New" w:hAnsi="Courier New" w:cs="Courier New"/>
-          <w:color w:val="A31515"/>
-          <w:sz w:val="20"/>
-          <w:szCs w:val="20"/>
-          <w:lang w:val="fr-FR"/>
+        </w:rPr>
+      </w:pPr>
+      <w:r>
+        <w:rPr>
+          <w:rFonts w:ascii="Courier New" w:hAnsi="Courier New" w:cs="Courier New"/>
+          <w:color w:val="A31515"/>
+          <w:sz w:val="20"/>
+          <w:szCs w:val="20"/>
         </w:rPr>
         <w:t xml:space="preserve">  </w:t>
       </w:r>
@@ -6274,30 +6234,25 @@
           <w:color w:val="0000FF"/>
           <w:sz w:val="20"/>
           <w:szCs w:val="20"/>
-          <w:lang w:val="fr-FR"/>
         </w:rPr>
         <w:t>&lt;/</w:t>
       </w:r>
-      <w:proofErr w:type="gramStart"/>
-      <w:r>
-        <w:rPr>
-          <w:rFonts w:ascii="Courier New" w:hAnsi="Courier New" w:cs="Courier New"/>
-          <w:color w:val="A31515"/>
-          <w:sz w:val="20"/>
-          <w:szCs w:val="20"/>
-          <w:lang w:val="fr-FR"/>
+      <w:r>
+        <w:rPr>
+          <w:rFonts w:ascii="Courier New" w:hAnsi="Courier New" w:cs="Courier New"/>
+          <w:color w:val="A31515"/>
+          <w:sz w:val="20"/>
+          <w:szCs w:val="20"/>
         </w:rPr>
         <w:t>plugins</w:t>
       </w:r>
-      <w:proofErr w:type="gramEnd"/>
-      <w:r>
-        <w:rPr>
-          <w:rFonts w:ascii="Courier New" w:hAnsi="Courier New" w:cs="Courier New"/>
-          <w:noProof/>
-          <w:color w:val="0000FF"/>
-          <w:sz w:val="20"/>
-          <w:szCs w:val="20"/>
-          <w:lang w:val="fr-FR"/>
+      <w:r>
+        <w:rPr>
+          <w:rFonts w:ascii="Courier New" w:hAnsi="Courier New" w:cs="Courier New"/>
+          <w:noProof/>
+          <w:color w:val="0000FF"/>
+          <w:sz w:val="20"/>
+          <w:szCs w:val="20"/>
         </w:rPr>
         <w:t>&gt;</w:t>
       </w:r>
@@ -6319,7 +6274,6 @@
           <w:color w:val="A31515"/>
           <w:sz w:val="20"/>
           <w:szCs w:val="20"/>
-          <w:lang w:val="fr-FR"/>
         </w:rPr>
         <w:t xml:space="preserve">  </w:t>
       </w:r>
@@ -6330,7 +6284,6 @@
           <w:color w:val="0000FF"/>
           <w:sz w:val="20"/>
           <w:szCs w:val="20"/>
-          <w:lang w:val="fr-FR"/>
         </w:rPr>
         <w:t>&lt;</w:t>
       </w:r>
@@ -6341,7 +6294,6 @@
           <w:color w:val="A31515"/>
           <w:sz w:val="20"/>
           <w:szCs w:val="20"/>
-          <w:lang w:val="fr-FR"/>
         </w:rPr>
         <w:t>configurations</w:t>
       </w:r>
@@ -6353,7 +6305,6 @@
           <w:color w:val="0000FF"/>
           <w:sz w:val="20"/>
           <w:szCs w:val="20"/>
-          <w:lang w:val="fr-FR"/>
         </w:rPr>
         <w:t>&gt;</w:t>
       </w:r>
@@ -6363,7 +6314,6 @@
           <w:color w:val="A31515"/>
           <w:sz w:val="20"/>
           <w:szCs w:val="20"/>
-          <w:lang w:val="fr-FR"/>
         </w:rPr>
         <w:t xml:space="preserve"> </w:t>
       </w:r>
@@ -6386,29 +6336,8 @@
           <w:color w:val="A31515"/>
           <w:sz w:val="20"/>
           <w:szCs w:val="20"/>
-          <w:lang w:val="fr-FR"/>
-        </w:rPr>
-        <w:t xml:space="preserve"> </w:t>
-      </w:r>
-      <w:r>
-        <w:rPr>
-          <w:rFonts w:ascii="Courier New" w:hAnsi="Courier New" w:cs="Courier New"/>
-          <w:color w:val="A31515"/>
-          <w:sz w:val="20"/>
-          <w:szCs w:val="20"/>
-          <w:lang w:val="fr-FR"/>
-        </w:rPr>
-        <w:t xml:space="preserve">  </w:t>
-      </w:r>
-      <w:r>
-        <w:rPr>
-          <w:rFonts w:ascii="Courier New" w:hAnsi="Courier New" w:cs="Courier New"/>
-          <w:color w:val="A31515"/>
-          <w:sz w:val="20"/>
-          <w:szCs w:val="20"/>
-          <w:lang w:val="fr-FR"/>
-        </w:rPr>
-        <w:t xml:space="preserve"> </w:t>
+        </w:rPr>
+        <w:t xml:space="preserve">    </w:t>
       </w:r>
       <w:r>
         <w:rPr>
@@ -6507,29 +6436,8 @@
           <w:color w:val="A31515"/>
           <w:sz w:val="20"/>
           <w:szCs w:val="20"/>
-          <w:lang w:val="fr-FR"/>
-        </w:rPr>
-        <w:t xml:space="preserve"> </w:t>
-      </w:r>
-      <w:r>
-        <w:rPr>
-          <w:rFonts w:ascii="Courier New" w:hAnsi="Courier New" w:cs="Courier New"/>
-          <w:color w:val="A31515"/>
-          <w:sz w:val="20"/>
-          <w:szCs w:val="20"/>
-          <w:lang w:val="fr-FR"/>
-        </w:rPr>
-        <w:t xml:space="preserve">    </w:t>
-      </w:r>
-      <w:r>
-        <w:rPr>
-          <w:rFonts w:ascii="Courier New" w:hAnsi="Courier New" w:cs="Courier New"/>
-          <w:color w:val="A31515"/>
-          <w:sz w:val="20"/>
-          <w:szCs w:val="20"/>
-          <w:lang w:val="fr-FR"/>
-        </w:rPr>
-        <w:t xml:space="preserve"> </w:t>
+        </w:rPr>
+        <w:t xml:space="preserve">      </w:t>
       </w:r>
       <w:r>
         <w:rPr>
@@ -6573,29 +6481,8 @@
           <w:color w:val="A31515"/>
           <w:sz w:val="20"/>
           <w:szCs w:val="20"/>
-          <w:lang w:val="fr-FR"/>
-        </w:rPr>
-        <w:t xml:space="preserve"> </w:t>
-      </w:r>
-      <w:r>
-        <w:rPr>
-          <w:rFonts w:ascii="Courier New" w:hAnsi="Courier New" w:cs="Courier New"/>
-          <w:color w:val="A31515"/>
-          <w:sz w:val="20"/>
-          <w:szCs w:val="20"/>
-          <w:lang w:val="fr-FR"/>
-        </w:rPr>
-        <w:t xml:space="preserve">  </w:t>
-      </w:r>
-      <w:r>
-        <w:rPr>
-          <w:rFonts w:ascii="Courier New" w:hAnsi="Courier New" w:cs="Courier New"/>
-          <w:color w:val="A31515"/>
-          <w:sz w:val="20"/>
-          <w:szCs w:val="20"/>
-          <w:lang w:val="fr-FR"/>
-        </w:rPr>
-        <w:t xml:space="preserve"> </w:t>
+        </w:rPr>
+        <w:t xml:space="preserve">    </w:t>
       </w:r>
       <w:r>
         <w:rPr>
@@ -6790,7 +6677,7 @@
           <w:top w:w="85" w:type="dxa"/>
           <w:bottom w:w="85" w:type="dxa"/>
         </w:tblCellMar>
-        <w:tblLook w:val="04A0"/>
+        <w:tblLook w:val="04A0" w:firstRow="1" w:lastRow="0" w:firstColumn="1" w:lastColumn="0" w:noHBand="0" w:noVBand="1"/>
       </w:tblPr>
       <w:tblGrid>
         <w:gridCol w:w="2235"/>
@@ -6799,11 +6686,11 @@
       </w:tblGrid>
       <w:tr>
         <w:trPr>
-          <w:cnfStyle w:val="100000000000"/>
+          <w:cnfStyle w:val="100000000000" w:firstRow="1" w:lastRow="0" w:firstColumn="0" w:lastColumn="0" w:oddVBand="0" w:evenVBand="0" w:oddHBand="0" w:evenHBand="0" w:firstRowFirstColumn="0" w:firstRowLastColumn="0" w:lastRowFirstColumn="0" w:lastRowLastColumn="0"/>
         </w:trPr>
         <w:tc>
           <w:tcPr>
-            <w:cnfStyle w:val="001000000100"/>
+            <w:cnfStyle w:val="001000000100" w:firstRow="0" w:lastRow="0" w:firstColumn="1" w:lastColumn="0" w:oddVBand="0" w:evenVBand="0" w:oddHBand="0" w:evenHBand="0" w:firstRowFirstColumn="1" w:firstRowLastColumn="0" w:lastRowFirstColumn="0" w:lastRowLastColumn="0"/>
             <w:tcW w:w="1046" w:type="pct"/>
             <w:noWrap/>
           </w:tcPr>
@@ -6837,7 +6724,7 @@
           <w:p>
             <w:pPr>
               <w:jc w:val="center"/>
-              <w:cnfStyle w:val="100000000000"/>
+              <w:cnfStyle w:val="100000000000" w:firstRow="1" w:lastRow="0" w:firstColumn="0" w:lastColumn="0" w:oddVBand="0" w:evenVBand="0" w:oddHBand="0" w:evenHBand="0" w:firstRowFirstColumn="0" w:firstRowLastColumn="0" w:lastRowFirstColumn="0" w:lastRowLastColumn="0"/>
               <w:rPr>
                 <w:rFonts w:asciiTheme="minorHAnsi" w:eastAsiaTheme="minorEastAsia" w:hAnsiTheme="minorHAnsi" w:cstheme="minorBidi"/>
                 <w:b/>
@@ -6863,7 +6750,7 @@
           <w:p>
             <w:pPr>
               <w:jc w:val="center"/>
-              <w:cnfStyle w:val="100000000000"/>
+              <w:cnfStyle w:val="100000000000" w:firstRow="1" w:lastRow="0" w:firstColumn="0" w:lastColumn="0" w:oddVBand="0" w:evenVBand="0" w:oddHBand="0" w:evenHBand="0" w:firstRowFirstColumn="0" w:firstRowLastColumn="0" w:lastRowFirstColumn="0" w:lastRowLastColumn="0"/>
               <w:rPr>
                 <w:rFonts w:asciiTheme="minorHAnsi" w:eastAsiaTheme="minorEastAsia" w:hAnsiTheme="minorHAnsi" w:cstheme="minorBidi"/>
                 <w:b/>
@@ -6885,11 +6772,11 @@
       </w:tr>
       <w:tr>
         <w:trPr>
-          <w:cnfStyle w:val="000000100000"/>
+          <w:cnfStyle w:val="000000100000" w:firstRow="0" w:lastRow="0" w:firstColumn="0" w:lastColumn="0" w:oddVBand="0" w:evenVBand="0" w:oddHBand="1" w:evenHBand="0" w:firstRowFirstColumn="0" w:firstRowLastColumn="0" w:lastRowFirstColumn="0" w:lastRowLastColumn="0"/>
         </w:trPr>
         <w:tc>
           <w:tcPr>
-            <w:cnfStyle w:val="001000000000"/>
+            <w:cnfStyle w:val="001000000000" w:firstRow="0" w:lastRow="0" w:firstColumn="1" w:lastColumn="0" w:oddVBand="0" w:evenVBand="0" w:oddHBand="0" w:evenHBand="0" w:firstRowFirstColumn="0" w:firstRowLastColumn="0" w:lastRowFirstColumn="0" w:lastRowLastColumn="0"/>
             <w:tcW w:w="1046" w:type="pct"/>
             <w:noWrap/>
             <w:vAlign w:val="center"/>
@@ -6926,7 +6813,7 @@
           <w:p>
             <w:pPr>
               <w:jc w:val="both"/>
-              <w:cnfStyle w:val="000000100000"/>
+              <w:cnfStyle w:val="000000100000" w:firstRow="0" w:lastRow="0" w:firstColumn="0" w:lastColumn="0" w:oddVBand="0" w:evenVBand="0" w:oddHBand="1" w:evenHBand="0" w:firstRowFirstColumn="0" w:firstRowLastColumn="0" w:lastRowFirstColumn="0" w:lastRowLastColumn="0"/>
               <w:rPr>
                 <w:rFonts w:asciiTheme="minorHAnsi" w:eastAsiaTheme="minorEastAsia" w:hAnsiTheme="minorHAnsi"/>
                 <w:lang w:val="fr-FR"/>
@@ -6959,7 +6846,7 @@
           <w:p>
             <w:pPr>
               <w:jc w:val="center"/>
-              <w:cnfStyle w:val="000000100000"/>
+              <w:cnfStyle w:val="000000100000" w:firstRow="0" w:lastRow="0" w:firstColumn="0" w:lastColumn="0" w:oddVBand="0" w:evenVBand="0" w:oddHBand="1" w:evenHBand="0" w:firstRowFirstColumn="0" w:firstRowLastColumn="0" w:lastRowFirstColumn="0" w:lastRowLastColumn="0"/>
               <w:rPr>
                 <w:rFonts w:asciiTheme="minorHAnsi" w:eastAsiaTheme="minorEastAsia" w:hAnsiTheme="minorHAnsi"/>
                 <w:lang w:val="fr-FR"/>
@@ -6978,7 +6865,7 @@
       <w:tr>
         <w:tc>
           <w:tcPr>
-            <w:cnfStyle w:val="001000000000"/>
+            <w:cnfStyle w:val="001000000000" w:firstRow="0" w:lastRow="0" w:firstColumn="1" w:lastColumn="0" w:oddVBand="0" w:evenVBand="0" w:oddHBand="0" w:evenHBand="0" w:firstRowFirstColumn="0" w:firstRowLastColumn="0" w:lastRowFirstColumn="0" w:lastRowLastColumn="0"/>
             <w:tcW w:w="1046" w:type="pct"/>
             <w:noWrap/>
             <w:vAlign w:val="center"/>
@@ -7015,7 +6902,7 @@
           <w:p>
             <w:pPr>
               <w:jc w:val="both"/>
-              <w:cnfStyle w:val="000000000000"/>
+              <w:cnfStyle w:val="000000000000" w:firstRow="0" w:lastRow="0" w:firstColumn="0" w:lastColumn="0" w:oddVBand="0" w:evenVBand="0" w:oddHBand="0" w:evenHBand="0" w:firstRowFirstColumn="0" w:firstRowLastColumn="0" w:lastRowFirstColumn="0" w:lastRowLastColumn="0"/>
               <w:rPr>
                 <w:rFonts w:asciiTheme="minorHAnsi" w:eastAsiaTheme="minorEastAsia" w:hAnsiTheme="minorHAnsi"/>
                 <w:lang w:val="fr-FR"/>
@@ -7041,7 +6928,7 @@
           <w:p>
             <w:pPr>
               <w:jc w:val="center"/>
-              <w:cnfStyle w:val="000000000000"/>
+              <w:cnfStyle w:val="000000000000" w:firstRow="0" w:lastRow="0" w:firstColumn="0" w:lastColumn="0" w:oddVBand="0" w:evenVBand="0" w:oddHBand="0" w:evenHBand="0" w:firstRowFirstColumn="0" w:firstRowLastColumn="0" w:lastRowFirstColumn="0" w:lastRowLastColumn="0"/>
               <w:rPr>
                 <w:rFonts w:asciiTheme="minorHAnsi" w:eastAsiaTheme="minorEastAsia" w:hAnsiTheme="minorHAnsi"/>
                 <w:lang w:val="fr-FR"/>
@@ -7059,11 +6946,11 @@
       </w:tr>
       <w:tr>
         <w:trPr>
-          <w:cnfStyle w:val="000000100000"/>
+          <w:cnfStyle w:val="000000100000" w:firstRow="0" w:lastRow="0" w:firstColumn="0" w:lastColumn="0" w:oddVBand="0" w:evenVBand="0" w:oddHBand="1" w:evenHBand="0" w:firstRowFirstColumn="0" w:firstRowLastColumn="0" w:lastRowFirstColumn="0" w:lastRowLastColumn="0"/>
         </w:trPr>
         <w:tc>
           <w:tcPr>
-            <w:cnfStyle w:val="001000000000"/>
+            <w:cnfStyle w:val="001000000000" w:firstRow="0" w:lastRow="0" w:firstColumn="1" w:lastColumn="0" w:oddVBand="0" w:evenVBand="0" w:oddHBand="0" w:evenHBand="0" w:firstRowFirstColumn="0" w:firstRowLastColumn="0" w:lastRowFirstColumn="0" w:lastRowLastColumn="0"/>
             <w:tcW w:w="1046" w:type="pct"/>
             <w:noWrap/>
             <w:vAlign w:val="center"/>
@@ -7100,7 +6987,7 @@
           <w:p>
             <w:pPr>
               <w:jc w:val="both"/>
-              <w:cnfStyle w:val="000000100000"/>
+              <w:cnfStyle w:val="000000100000" w:firstRow="0" w:lastRow="0" w:firstColumn="0" w:lastColumn="0" w:oddVBand="0" w:evenVBand="0" w:oddHBand="1" w:evenHBand="0" w:firstRowFirstColumn="0" w:firstRowLastColumn="0" w:lastRowFirstColumn="0" w:lastRowLastColumn="0"/>
               <w:rPr>
                 <w:rFonts w:asciiTheme="minorHAnsi" w:eastAsiaTheme="minorEastAsia" w:hAnsiTheme="minorHAnsi"/>
                 <w:lang w:val="fr-FR"/>
@@ -7205,7 +7092,7 @@
           <w:p>
             <w:pPr>
               <w:jc w:val="center"/>
-              <w:cnfStyle w:val="000000100000"/>
+              <w:cnfStyle w:val="000000100000" w:firstRow="0" w:lastRow="0" w:firstColumn="0" w:lastColumn="0" w:oddVBand="0" w:evenVBand="0" w:oddHBand="1" w:evenHBand="0" w:firstRowFirstColumn="0" w:firstRowLastColumn="0" w:lastRowFirstColumn="0" w:lastRowLastColumn="0"/>
               <w:rPr>
                 <w:rFonts w:asciiTheme="minorHAnsi" w:eastAsiaTheme="minorEastAsia" w:hAnsiTheme="minorHAnsi"/>
                 <w:lang w:val="fr-FR"/>
@@ -7226,7 +7113,7 @@
       <w:tr>
         <w:tc>
           <w:tcPr>
-            <w:cnfStyle w:val="001000000000"/>
+            <w:cnfStyle w:val="001000000000" w:firstRow="0" w:lastRow="0" w:firstColumn="1" w:lastColumn="0" w:oddVBand="0" w:evenVBand="0" w:oddHBand="0" w:evenHBand="0" w:firstRowFirstColumn="0" w:firstRowLastColumn="0" w:lastRowFirstColumn="0" w:lastRowLastColumn="0"/>
             <w:tcW w:w="1046" w:type="pct"/>
             <w:noWrap/>
             <w:vAlign w:val="center"/>
@@ -7271,7 +7158,7 @@
           <w:p>
             <w:pPr>
               <w:jc w:val="both"/>
-              <w:cnfStyle w:val="000000000000"/>
+              <w:cnfStyle w:val="000000000000" w:firstRow="0" w:lastRow="0" w:firstColumn="0" w:lastColumn="0" w:oddVBand="0" w:evenVBand="0" w:oddHBand="0" w:evenHBand="0" w:firstRowFirstColumn="0" w:firstRowLastColumn="0" w:lastRowFirstColumn="0" w:lastRowLastColumn="0"/>
               <w:rPr>
                 <w:rFonts w:asciiTheme="minorHAnsi" w:eastAsiaTheme="minorEastAsia" w:hAnsiTheme="minorHAnsi"/>
                 <w:lang w:val="fr-FR"/>
@@ -7311,7 +7198,7 @@
           <w:p>
             <w:pPr>
               <w:jc w:val="center"/>
-              <w:cnfStyle w:val="000000000000"/>
+              <w:cnfStyle w:val="000000000000" w:firstRow="0" w:lastRow="0" w:firstColumn="0" w:lastColumn="0" w:oddVBand="0" w:evenVBand="0" w:oddHBand="0" w:evenHBand="0" w:firstRowFirstColumn="0" w:firstRowLastColumn="0" w:lastRowFirstColumn="0" w:lastRowLastColumn="0"/>
               <w:rPr>
                 <w:rFonts w:asciiTheme="minorHAnsi" w:eastAsiaTheme="minorEastAsia" w:hAnsiTheme="minorHAnsi"/>
                 <w:lang w:val="fr-FR"/>
@@ -7329,11 +7216,11 @@
       </w:tr>
       <w:tr>
         <w:trPr>
-          <w:cnfStyle w:val="000000100000"/>
+          <w:cnfStyle w:val="000000100000" w:firstRow="0" w:lastRow="0" w:firstColumn="0" w:lastColumn="0" w:oddVBand="0" w:evenVBand="0" w:oddHBand="1" w:evenHBand="0" w:firstRowFirstColumn="0" w:firstRowLastColumn="0" w:lastRowFirstColumn="0" w:lastRowLastColumn="0"/>
         </w:trPr>
         <w:tc>
           <w:tcPr>
-            <w:cnfStyle w:val="001000000000"/>
+            <w:cnfStyle w:val="001000000000" w:firstRow="0" w:lastRow="0" w:firstColumn="1" w:lastColumn="0" w:oddVBand="0" w:evenVBand="0" w:oddHBand="0" w:evenHBand="0" w:firstRowFirstColumn="0" w:firstRowLastColumn="0" w:lastRowFirstColumn="0" w:lastRowLastColumn="0"/>
             <w:tcW w:w="1046" w:type="pct"/>
             <w:noWrap/>
             <w:vAlign w:val="center"/>
@@ -7370,7 +7257,7 @@
           <w:p>
             <w:pPr>
               <w:jc w:val="both"/>
-              <w:cnfStyle w:val="000000100000"/>
+              <w:cnfStyle w:val="000000100000" w:firstRow="0" w:lastRow="0" w:firstColumn="0" w:lastColumn="0" w:oddVBand="0" w:evenVBand="0" w:oddHBand="1" w:evenHBand="0" w:firstRowFirstColumn="0" w:firstRowLastColumn="0" w:lastRowFirstColumn="0" w:lastRowLastColumn="0"/>
               <w:rPr>
                 <w:rFonts w:asciiTheme="minorHAnsi" w:eastAsiaTheme="minorEastAsia" w:hAnsiTheme="minorHAnsi"/>
                 <w:lang w:val="fr-FR"/>
@@ -7396,7 +7283,7 @@
           <w:p>
             <w:pPr>
               <w:jc w:val="center"/>
-              <w:cnfStyle w:val="000000100000"/>
+              <w:cnfStyle w:val="000000100000" w:firstRow="0" w:lastRow="0" w:firstColumn="0" w:lastColumn="0" w:oddVBand="0" w:evenVBand="0" w:oddHBand="1" w:evenHBand="0" w:firstRowFirstColumn="0" w:firstRowLastColumn="0" w:lastRowFirstColumn="0" w:lastRowLastColumn="0"/>
               <w:rPr>
                 <w:rFonts w:asciiTheme="minorHAnsi" w:eastAsiaTheme="minorEastAsia" w:hAnsiTheme="minorHAnsi"/>
                 <w:lang w:val="fr-FR"/>
@@ -7417,7 +7304,7 @@
       <w:tr>
         <w:tc>
           <w:tcPr>
-            <w:cnfStyle w:val="001000000000"/>
+            <w:cnfStyle w:val="001000000000" w:firstRow="0" w:lastRow="0" w:firstColumn="1" w:lastColumn="0" w:oddVBand="0" w:evenVBand="0" w:oddHBand="0" w:evenHBand="0" w:firstRowFirstColumn="0" w:firstRowLastColumn="0" w:lastRowFirstColumn="0" w:lastRowLastColumn="0"/>
             <w:tcW w:w="1046" w:type="pct"/>
             <w:noWrap/>
             <w:vAlign w:val="center"/>
@@ -7454,7 +7341,7 @@
           <w:p>
             <w:pPr>
               <w:jc w:val="both"/>
-              <w:cnfStyle w:val="000000000000"/>
+              <w:cnfStyle w:val="000000000000" w:firstRow="0" w:lastRow="0" w:firstColumn="0" w:lastColumn="0" w:oddVBand="0" w:evenVBand="0" w:oddHBand="0" w:evenHBand="0" w:firstRowFirstColumn="0" w:firstRowLastColumn="0" w:lastRowFirstColumn="0" w:lastRowLastColumn="0"/>
               <w:rPr>
                 <w:rFonts w:asciiTheme="minorHAnsi" w:eastAsiaTheme="minorEastAsia" w:hAnsiTheme="minorHAnsi"/>
                 <w:lang w:val="fr-FR"/>
@@ -7513,7 +7400,7 @@
           <w:p>
             <w:pPr>
               <w:jc w:val="center"/>
-              <w:cnfStyle w:val="000000000000"/>
+              <w:cnfStyle w:val="000000000000" w:firstRow="0" w:lastRow="0" w:firstColumn="0" w:lastColumn="0" w:oddVBand="0" w:evenVBand="0" w:oddHBand="0" w:evenHBand="0" w:firstRowFirstColumn="0" w:firstRowLastColumn="0" w:lastRowFirstColumn="0" w:lastRowLastColumn="0"/>
               <w:rPr>
                 <w:rFonts w:asciiTheme="minorHAnsi" w:eastAsiaTheme="minorEastAsia" w:hAnsiTheme="minorHAnsi"/>
                 <w:lang w:val="fr-FR"/>
@@ -7540,11 +7427,11 @@
       </w:tr>
       <w:tr>
         <w:trPr>
-          <w:cnfStyle w:val="000000100000"/>
+          <w:cnfStyle w:val="000000100000" w:firstRow="0" w:lastRow="0" w:firstColumn="0" w:lastColumn="0" w:oddVBand="0" w:evenVBand="0" w:oddHBand="1" w:evenHBand="0" w:firstRowFirstColumn="0" w:firstRowLastColumn="0" w:lastRowFirstColumn="0" w:lastRowLastColumn="0"/>
         </w:trPr>
         <w:tc>
           <w:tcPr>
-            <w:cnfStyle w:val="001000000000"/>
+            <w:cnfStyle w:val="001000000000" w:firstRow="0" w:lastRow="0" w:firstColumn="1" w:lastColumn="0" w:oddVBand="0" w:evenVBand="0" w:oddHBand="0" w:evenHBand="0" w:firstRowFirstColumn="0" w:firstRowLastColumn="0" w:lastRowFirstColumn="0" w:lastRowLastColumn="0"/>
             <w:tcW w:w="1046" w:type="pct"/>
             <w:noWrap/>
             <w:vAlign w:val="center"/>
@@ -7582,7 +7469,7 @@
           <w:p>
             <w:pPr>
               <w:jc w:val="both"/>
-              <w:cnfStyle w:val="000000100000"/>
+              <w:cnfStyle w:val="000000100000" w:firstRow="0" w:lastRow="0" w:firstColumn="0" w:lastColumn="0" w:oddVBand="0" w:evenVBand="0" w:oddHBand="1" w:evenHBand="0" w:firstRowFirstColumn="0" w:firstRowLastColumn="0" w:lastRowFirstColumn="0" w:lastRowLastColumn="0"/>
               <w:rPr>
                 <w:rFonts w:asciiTheme="minorHAnsi" w:eastAsiaTheme="minorEastAsia" w:hAnsiTheme="minorHAnsi"/>
                 <w:lang w:val="fr-FR"/>
@@ -7633,7 +7520,7 @@
           <w:p>
             <w:pPr>
               <w:jc w:val="center"/>
-              <w:cnfStyle w:val="000000100000"/>
+              <w:cnfStyle w:val="000000100000" w:firstRow="0" w:lastRow="0" w:firstColumn="0" w:lastColumn="0" w:oddVBand="0" w:evenVBand="0" w:oddHBand="1" w:evenHBand="0" w:firstRowFirstColumn="0" w:firstRowLastColumn="0" w:lastRowFirstColumn="0" w:lastRowLastColumn="0"/>
               <w:rPr>
                 <w:rFonts w:asciiTheme="minorHAnsi" w:eastAsiaTheme="minorEastAsia" w:hAnsiTheme="minorHAnsi"/>
                 <w:lang w:val="fr-FR"/>
@@ -7661,7 +7548,7 @@
       <w:tr>
         <w:tc>
           <w:tcPr>
-            <w:cnfStyle w:val="001000000000"/>
+            <w:cnfStyle w:val="001000000000" w:firstRow="0" w:lastRow="0" w:firstColumn="1" w:lastColumn="0" w:oddVBand="0" w:evenVBand="0" w:oddHBand="0" w:evenHBand="0" w:firstRowFirstColumn="0" w:firstRowLastColumn="0" w:lastRowFirstColumn="0" w:lastRowLastColumn="0"/>
             <w:tcW w:w="1046" w:type="pct"/>
             <w:noWrap/>
             <w:vAlign w:val="center"/>
@@ -7699,7 +7586,7 @@
           <w:p>
             <w:pPr>
               <w:jc w:val="both"/>
-              <w:cnfStyle w:val="000000000000"/>
+              <w:cnfStyle w:val="000000000000" w:firstRow="0" w:lastRow="0" w:firstColumn="0" w:lastColumn="0" w:oddVBand="0" w:evenVBand="0" w:oddHBand="0" w:evenHBand="0" w:firstRowFirstColumn="0" w:firstRowLastColumn="0" w:lastRowFirstColumn="0" w:lastRowLastColumn="0"/>
               <w:rPr>
                 <w:rFonts w:asciiTheme="minorHAnsi" w:eastAsiaTheme="minorEastAsia" w:hAnsiTheme="minorHAnsi"/>
                 <w:lang w:val="fr-FR"/>
@@ -7787,7 +7674,7 @@
           <w:p>
             <w:pPr>
               <w:jc w:val="center"/>
-              <w:cnfStyle w:val="000000000000"/>
+              <w:cnfStyle w:val="000000000000" w:firstRow="0" w:lastRow="0" w:firstColumn="0" w:lastColumn="0" w:oddVBand="0" w:evenVBand="0" w:oddHBand="0" w:evenHBand="0" w:firstRowFirstColumn="0" w:firstRowLastColumn="0" w:lastRowFirstColumn="0" w:lastRowLastColumn="0"/>
               <w:rPr>
                 <w:rFonts w:asciiTheme="minorHAnsi" w:eastAsiaTheme="minorEastAsia" w:hAnsiTheme="minorHAnsi"/>
                 <w:lang w:val="fr-FR"/>
@@ -7812,11 +7699,11 @@
       </w:tr>
       <w:tr>
         <w:trPr>
-          <w:cnfStyle w:val="000000100000"/>
+          <w:cnfStyle w:val="000000100000" w:firstRow="0" w:lastRow="0" w:firstColumn="0" w:lastColumn="0" w:oddVBand="0" w:evenVBand="0" w:oddHBand="1" w:evenHBand="0" w:firstRowFirstColumn="0" w:firstRowLastColumn="0" w:lastRowFirstColumn="0" w:lastRowLastColumn="0"/>
         </w:trPr>
         <w:tc>
           <w:tcPr>
-            <w:cnfStyle w:val="001000000000"/>
+            <w:cnfStyle w:val="001000000000" w:firstRow="0" w:lastRow="0" w:firstColumn="1" w:lastColumn="0" w:oddVBand="0" w:evenVBand="0" w:oddHBand="0" w:evenHBand="0" w:firstRowFirstColumn="0" w:firstRowLastColumn="0" w:lastRowFirstColumn="0" w:lastRowLastColumn="0"/>
             <w:tcW w:w="1046" w:type="pct"/>
             <w:noWrap/>
             <w:vAlign w:val="center"/>
@@ -7855,7 +7742,7 @@
           <w:p>
             <w:pPr>
               <w:jc w:val="both"/>
-              <w:cnfStyle w:val="000000100000"/>
+              <w:cnfStyle w:val="000000100000" w:firstRow="0" w:lastRow="0" w:firstColumn="0" w:lastColumn="0" w:oddVBand="0" w:evenVBand="0" w:oddHBand="1" w:evenHBand="0" w:firstRowFirstColumn="0" w:firstRowLastColumn="0" w:lastRowFirstColumn="0" w:lastRowLastColumn="0"/>
               <w:rPr>
                 <w:rFonts w:asciiTheme="minorHAnsi" w:eastAsiaTheme="minorEastAsia" w:hAnsiTheme="minorHAnsi"/>
                 <w:lang w:val="fr-FR"/>
@@ -7898,7 +7785,7 @@
           <w:p>
             <w:pPr>
               <w:jc w:val="center"/>
-              <w:cnfStyle w:val="000000100000"/>
+              <w:cnfStyle w:val="000000100000" w:firstRow="0" w:lastRow="0" w:firstColumn="0" w:lastColumn="0" w:oddVBand="0" w:evenVBand="0" w:oddHBand="1" w:evenHBand="0" w:firstRowFirstColumn="0" w:firstRowLastColumn="0" w:lastRowFirstColumn="0" w:lastRowLastColumn="0"/>
               <w:rPr>
                 <w:rFonts w:asciiTheme="minorHAnsi" w:eastAsiaTheme="minorEastAsia" w:hAnsiTheme="minorHAnsi"/>
                 <w:lang w:val="fr-FR"/>
@@ -8003,7 +7890,7 @@
           <w:top w:w="85" w:type="dxa"/>
           <w:bottom w:w="85" w:type="dxa"/>
         </w:tblCellMar>
-        <w:tblLook w:val="04A0"/>
+        <w:tblLook w:val="04A0" w:firstRow="1" w:lastRow="0" w:firstColumn="1" w:lastColumn="0" w:noHBand="0" w:noVBand="1"/>
       </w:tblPr>
       <w:tblGrid>
         <w:gridCol w:w="1669"/>
@@ -8012,11 +7899,11 @@
       </w:tblGrid>
       <w:tr>
         <w:trPr>
-          <w:cnfStyle w:val="100000000000"/>
+          <w:cnfStyle w:val="100000000000" w:firstRow="1" w:lastRow="0" w:firstColumn="0" w:lastColumn="0" w:oddVBand="0" w:evenVBand="0" w:oddHBand="0" w:evenHBand="0" w:firstRowFirstColumn="0" w:firstRowLastColumn="0" w:lastRowFirstColumn="0" w:lastRowLastColumn="0"/>
         </w:trPr>
         <w:tc>
           <w:tcPr>
-            <w:cnfStyle w:val="001000000100"/>
+            <w:cnfStyle w:val="001000000100" w:firstRow="0" w:lastRow="0" w:firstColumn="1" w:lastColumn="0" w:oddVBand="0" w:evenVBand="0" w:oddHBand="0" w:evenHBand="0" w:firstRowFirstColumn="1" w:firstRowLastColumn="0" w:lastRowFirstColumn="0" w:lastRowLastColumn="0"/>
             <w:tcW w:w="781" w:type="pct"/>
             <w:noWrap/>
           </w:tcPr>
@@ -8049,7 +7936,7 @@
           <w:p>
             <w:pPr>
               <w:jc w:val="center"/>
-              <w:cnfStyle w:val="100000000000"/>
+              <w:cnfStyle w:val="100000000000" w:firstRow="1" w:lastRow="0" w:firstColumn="0" w:lastColumn="0" w:oddVBand="0" w:evenVBand="0" w:oddHBand="0" w:evenHBand="0" w:firstRowFirstColumn="0" w:firstRowLastColumn="0" w:lastRowFirstColumn="0" w:lastRowLastColumn="0"/>
               <w:rPr>
                 <w:rFonts w:asciiTheme="minorHAnsi" w:eastAsiaTheme="minorEastAsia" w:hAnsiTheme="minorHAnsi" w:cstheme="minorBidi"/>
                 <w:b/>
@@ -8075,7 +7962,7 @@
           <w:p>
             <w:pPr>
               <w:jc w:val="center"/>
-              <w:cnfStyle w:val="100000000000"/>
+              <w:cnfStyle w:val="100000000000" w:firstRow="1" w:lastRow="0" w:firstColumn="0" w:lastColumn="0" w:oddVBand="0" w:evenVBand="0" w:oddHBand="0" w:evenHBand="0" w:firstRowFirstColumn="0" w:firstRowLastColumn="0" w:lastRowFirstColumn="0" w:lastRowLastColumn="0"/>
               <w:rPr>
                 <w:rFonts w:asciiTheme="minorHAnsi" w:eastAsiaTheme="minorEastAsia" w:hAnsiTheme="minorHAnsi" w:cstheme="minorBidi"/>
                 <w:b/>
@@ -8097,11 +7984,11 @@
       </w:tr>
       <w:tr>
         <w:trPr>
-          <w:cnfStyle w:val="000000100000"/>
+          <w:cnfStyle w:val="000000100000" w:firstRow="0" w:lastRow="0" w:firstColumn="0" w:lastColumn="0" w:oddVBand="0" w:evenVBand="0" w:oddHBand="1" w:evenHBand="0" w:firstRowFirstColumn="0" w:firstRowLastColumn="0" w:lastRowFirstColumn="0" w:lastRowLastColumn="0"/>
         </w:trPr>
         <w:tc>
           <w:tcPr>
-            <w:cnfStyle w:val="001000000000"/>
+            <w:cnfStyle w:val="001000000000" w:firstRow="0" w:lastRow="0" w:firstColumn="1" w:lastColumn="0" w:oddVBand="0" w:evenVBand="0" w:oddHBand="0" w:evenHBand="0" w:firstRowFirstColumn="0" w:firstRowLastColumn="0" w:lastRowFirstColumn="0" w:lastRowLastColumn="0"/>
             <w:tcW w:w="781" w:type="pct"/>
             <w:noWrap/>
             <w:vAlign w:val="center"/>
@@ -8138,7 +8025,7 @@
           <w:p>
             <w:pPr>
               <w:jc w:val="both"/>
-              <w:cnfStyle w:val="000000100000"/>
+              <w:cnfStyle w:val="000000100000" w:firstRow="0" w:lastRow="0" w:firstColumn="0" w:lastColumn="0" w:oddVBand="0" w:evenVBand="0" w:oddHBand="1" w:evenHBand="0" w:firstRowFirstColumn="0" w:firstRowLastColumn="0" w:lastRowFirstColumn="0" w:lastRowLastColumn="0"/>
               <w:rPr>
                 <w:rFonts w:asciiTheme="minorHAnsi" w:eastAsiaTheme="minorEastAsia" w:hAnsiTheme="minorHAnsi"/>
                 <w:lang w:val="fr-FR"/>
@@ -8212,7 +8099,7 @@
           <w:p>
             <w:pPr>
               <w:jc w:val="center"/>
-              <w:cnfStyle w:val="000000100000"/>
+              <w:cnfStyle w:val="000000100000" w:firstRow="0" w:lastRow="0" w:firstColumn="0" w:lastColumn="0" w:oddVBand="0" w:evenVBand="0" w:oddHBand="1" w:evenHBand="0" w:firstRowFirstColumn="0" w:firstRowLastColumn="0" w:lastRowFirstColumn="0" w:lastRowLastColumn="0"/>
               <w:rPr>
                 <w:rFonts w:asciiTheme="minorHAnsi" w:eastAsiaTheme="minorEastAsia" w:hAnsiTheme="minorHAnsi"/>
                 <w:lang w:val="fr-FR"/>
@@ -8231,7 +8118,7 @@
       <w:tr>
         <w:tc>
           <w:tcPr>
-            <w:cnfStyle w:val="001000000000"/>
+            <w:cnfStyle w:val="001000000000" w:firstRow="0" w:lastRow="0" w:firstColumn="1" w:lastColumn="0" w:oddVBand="0" w:evenVBand="0" w:oddHBand="0" w:evenHBand="0" w:firstRowFirstColumn="0" w:firstRowLastColumn="0" w:lastRowFirstColumn="0" w:lastRowLastColumn="0"/>
             <w:tcW w:w="781" w:type="pct"/>
             <w:noWrap/>
             <w:vAlign w:val="center"/>
@@ -8274,7 +8161,7 @@
           <w:p>
             <w:pPr>
               <w:jc w:val="both"/>
-              <w:cnfStyle w:val="000000000000"/>
+              <w:cnfStyle w:val="000000000000" w:firstRow="0" w:lastRow="0" w:firstColumn="0" w:lastColumn="0" w:oddVBand="0" w:evenVBand="0" w:oddHBand="0" w:evenHBand="0" w:firstRowFirstColumn="0" w:firstRowLastColumn="0" w:lastRowFirstColumn="0" w:lastRowLastColumn="0"/>
               <w:rPr>
                 <w:rFonts w:asciiTheme="minorHAnsi" w:eastAsiaTheme="minorEastAsia" w:hAnsiTheme="minorHAnsi"/>
                 <w:lang w:val="fr-FR"/>
@@ -8300,7 +8187,7 @@
           <w:p>
             <w:pPr>
               <w:jc w:val="center"/>
-              <w:cnfStyle w:val="000000000000"/>
+              <w:cnfStyle w:val="000000000000" w:firstRow="0" w:lastRow="0" w:firstColumn="0" w:lastColumn="0" w:oddVBand="0" w:evenVBand="0" w:oddHBand="0" w:evenHBand="0" w:firstRowFirstColumn="0" w:firstRowLastColumn="0" w:lastRowFirstColumn="0" w:lastRowLastColumn="0"/>
               <w:rPr>
                 <w:rFonts w:asciiTheme="minorHAnsi" w:eastAsiaTheme="minorEastAsia" w:hAnsiTheme="minorHAnsi"/>
                 <w:lang w:val="fr-FR"/>
@@ -8334,11 +8221,11 @@
       </w:tr>
       <w:tr>
         <w:trPr>
-          <w:cnfStyle w:val="000000100000"/>
+          <w:cnfStyle w:val="000000100000" w:firstRow="0" w:lastRow="0" w:firstColumn="0" w:lastColumn="0" w:oddVBand="0" w:evenVBand="0" w:oddHBand="1" w:evenHBand="0" w:firstRowFirstColumn="0" w:firstRowLastColumn="0" w:lastRowFirstColumn="0" w:lastRowLastColumn="0"/>
         </w:trPr>
         <w:tc>
           <w:tcPr>
-            <w:cnfStyle w:val="001000000000"/>
+            <w:cnfStyle w:val="001000000000" w:firstRow="0" w:lastRow="0" w:firstColumn="1" w:lastColumn="0" w:oddVBand="0" w:evenVBand="0" w:oddHBand="0" w:evenHBand="0" w:firstRowFirstColumn="0" w:firstRowLastColumn="0" w:lastRowFirstColumn="0" w:lastRowLastColumn="0"/>
             <w:tcW w:w="781" w:type="pct"/>
             <w:noWrap/>
             <w:vAlign w:val="center"/>
@@ -8375,7 +8262,7 @@
           <w:p>
             <w:pPr>
               <w:jc w:val="both"/>
-              <w:cnfStyle w:val="000000100000"/>
+              <w:cnfStyle w:val="000000100000" w:firstRow="0" w:lastRow="0" w:firstColumn="0" w:lastColumn="0" w:oddVBand="0" w:evenVBand="0" w:oddHBand="1" w:evenHBand="0" w:firstRowFirstColumn="0" w:firstRowLastColumn="0" w:lastRowFirstColumn="0" w:lastRowLastColumn="0"/>
               <w:rPr>
                 <w:rFonts w:asciiTheme="minorHAnsi" w:eastAsiaTheme="minorEastAsia" w:hAnsiTheme="minorHAnsi"/>
                 <w:lang w:val="fr-FR"/>
@@ -8430,7 +8317,7 @@
           <w:p>
             <w:pPr>
               <w:jc w:val="center"/>
-              <w:cnfStyle w:val="000000100000"/>
+              <w:cnfStyle w:val="000000100000" w:firstRow="0" w:lastRow="0" w:firstColumn="0" w:lastColumn="0" w:oddVBand="0" w:evenVBand="0" w:oddHBand="1" w:evenHBand="0" w:firstRowFirstColumn="0" w:firstRowLastColumn="0" w:lastRowFirstColumn="0" w:lastRowLastColumn="0"/>
               <w:rPr>
                 <w:rFonts w:asciiTheme="minorHAnsi" w:eastAsiaTheme="minorEastAsia" w:hAnsiTheme="minorHAnsi"/>
                 <w:lang w:val="fr-FR"/>
@@ -8451,7 +8338,7 @@
       <w:tr>
         <w:tc>
           <w:tcPr>
-            <w:cnfStyle w:val="001000000000"/>
+            <w:cnfStyle w:val="001000000000" w:firstRow="0" w:lastRow="0" w:firstColumn="1" w:lastColumn="0" w:oddVBand="0" w:evenVBand="0" w:oddHBand="0" w:evenHBand="0" w:firstRowFirstColumn="0" w:firstRowLastColumn="0" w:lastRowFirstColumn="0" w:lastRowLastColumn="0"/>
             <w:tcW w:w="781" w:type="pct"/>
             <w:noWrap/>
             <w:vAlign w:val="center"/>
@@ -8487,7 +8374,7 @@
           <w:p>
             <w:pPr>
               <w:jc w:val="both"/>
-              <w:cnfStyle w:val="000000000000"/>
+              <w:cnfStyle w:val="000000000000" w:firstRow="0" w:lastRow="0" w:firstColumn="0" w:lastColumn="0" w:oddVBand="0" w:evenVBand="0" w:oddHBand="0" w:evenHBand="0" w:firstRowFirstColumn="0" w:firstRowLastColumn="0" w:lastRowFirstColumn="0" w:lastRowLastColumn="0"/>
               <w:rPr>
                 <w:rFonts w:asciiTheme="minorHAnsi" w:eastAsiaTheme="minorEastAsia" w:hAnsiTheme="minorHAnsi"/>
                 <w:lang w:val="fr-FR"/>
@@ -8559,7 +8446,7 @@
           <w:p>
             <w:pPr>
               <w:jc w:val="center"/>
-              <w:cnfStyle w:val="000000000000"/>
+              <w:cnfStyle w:val="000000000000" w:firstRow="0" w:lastRow="0" w:firstColumn="0" w:lastColumn="0" w:oddVBand="0" w:evenVBand="0" w:oddHBand="0" w:evenHBand="0" w:firstRowFirstColumn="0" w:firstRowLastColumn="0" w:lastRowFirstColumn="0" w:lastRowLastColumn="0"/>
               <w:rPr>
                 <w:rFonts w:asciiTheme="minorHAnsi" w:eastAsiaTheme="minorEastAsia" w:hAnsiTheme="minorHAnsi"/>
                 <w:lang w:val="fr-FR"/>
@@ -8577,11 +8464,11 @@
       </w:tr>
       <w:tr>
         <w:trPr>
-          <w:cnfStyle w:val="000000100000"/>
+          <w:cnfStyle w:val="000000100000" w:firstRow="0" w:lastRow="0" w:firstColumn="0" w:lastColumn="0" w:oddVBand="0" w:evenVBand="0" w:oddHBand="1" w:evenHBand="0" w:firstRowFirstColumn="0" w:firstRowLastColumn="0" w:lastRowFirstColumn="0" w:lastRowLastColumn="0"/>
         </w:trPr>
         <w:tc>
           <w:tcPr>
-            <w:cnfStyle w:val="001000000000"/>
+            <w:cnfStyle w:val="001000000000" w:firstRow="0" w:lastRow="0" w:firstColumn="1" w:lastColumn="0" w:oddVBand="0" w:evenVBand="0" w:oddHBand="0" w:evenHBand="0" w:firstRowFirstColumn="0" w:firstRowLastColumn="0" w:lastRowFirstColumn="0" w:lastRowLastColumn="0"/>
             <w:tcW w:w="781" w:type="pct"/>
             <w:noWrap/>
             <w:vAlign w:val="center"/>
@@ -8617,7 +8504,7 @@
           <w:p>
             <w:pPr>
               <w:jc w:val="both"/>
-              <w:cnfStyle w:val="000000100000"/>
+              <w:cnfStyle w:val="000000100000" w:firstRow="0" w:lastRow="0" w:firstColumn="0" w:lastColumn="0" w:oddVBand="0" w:evenVBand="0" w:oddHBand="1" w:evenHBand="0" w:firstRowFirstColumn="0" w:firstRowLastColumn="0" w:lastRowFirstColumn="0" w:lastRowLastColumn="0"/>
               <w:rPr>
                 <w:rFonts w:asciiTheme="minorHAnsi" w:eastAsiaTheme="minorEastAsia" w:hAnsiTheme="minorHAnsi"/>
                 <w:lang w:val="fr-FR"/>
@@ -8643,7 +8530,7 @@
           <w:p>
             <w:pPr>
               <w:jc w:val="center"/>
-              <w:cnfStyle w:val="000000100000"/>
+              <w:cnfStyle w:val="000000100000" w:firstRow="0" w:lastRow="0" w:firstColumn="0" w:lastColumn="0" w:oddVBand="0" w:evenVBand="0" w:oddHBand="1" w:evenHBand="0" w:firstRowFirstColumn="0" w:firstRowLastColumn="0" w:lastRowFirstColumn="0" w:lastRowLastColumn="0"/>
               <w:rPr>
                 <w:rFonts w:asciiTheme="minorHAnsi" w:eastAsiaTheme="minorEastAsia" w:hAnsiTheme="minorHAnsi"/>
                 <w:lang w:val="fr-FR"/>
@@ -8662,7 +8549,7 @@
       <w:tr>
         <w:tc>
           <w:tcPr>
-            <w:cnfStyle w:val="001000000000"/>
+            <w:cnfStyle w:val="001000000000" w:firstRow="0" w:lastRow="0" w:firstColumn="1" w:lastColumn="0" w:oddVBand="0" w:evenVBand="0" w:oddHBand="0" w:evenHBand="0" w:firstRowFirstColumn="0" w:firstRowLastColumn="0" w:lastRowFirstColumn="0" w:lastRowLastColumn="0"/>
             <w:tcW w:w="781" w:type="pct"/>
             <w:noWrap/>
             <w:vAlign w:val="center"/>
@@ -8700,7 +8587,7 @@
           <w:p>
             <w:pPr>
               <w:jc w:val="both"/>
-              <w:cnfStyle w:val="000000000000"/>
+              <w:cnfStyle w:val="000000000000" w:firstRow="0" w:lastRow="0" w:firstColumn="0" w:lastColumn="0" w:oddVBand="0" w:evenVBand="0" w:oddHBand="0" w:evenHBand="0" w:firstRowFirstColumn="0" w:firstRowLastColumn="0" w:lastRowFirstColumn="0" w:lastRowLastColumn="0"/>
               <w:rPr>
                 <w:rFonts w:asciiTheme="minorHAnsi" w:eastAsiaTheme="minorEastAsia" w:hAnsiTheme="minorHAnsi"/>
                 <w:lang w:val="fr-FR"/>
@@ -8726,7 +8613,7 @@
           <w:p>
             <w:pPr>
               <w:jc w:val="center"/>
-              <w:cnfStyle w:val="000000000000"/>
+              <w:cnfStyle w:val="000000000000" w:firstRow="0" w:lastRow="0" w:firstColumn="0" w:lastColumn="0" w:oddVBand="0" w:evenVBand="0" w:oddHBand="0" w:evenHBand="0" w:firstRowFirstColumn="0" w:firstRowLastColumn="0" w:lastRowFirstColumn="0" w:lastRowLastColumn="0"/>
               <w:rPr>
                 <w:rFonts w:asciiTheme="minorHAnsi" w:eastAsiaTheme="minorEastAsia" w:hAnsiTheme="minorHAnsi"/>
                 <w:lang w:val="fr-FR"/>
@@ -8744,11 +8631,11 @@
       </w:tr>
       <w:tr>
         <w:trPr>
-          <w:cnfStyle w:val="000000100000"/>
+          <w:cnfStyle w:val="000000100000" w:firstRow="0" w:lastRow="0" w:firstColumn="0" w:lastColumn="0" w:oddVBand="0" w:evenVBand="0" w:oddHBand="1" w:evenHBand="0" w:firstRowFirstColumn="0" w:firstRowLastColumn="0" w:lastRowFirstColumn="0" w:lastRowLastColumn="0"/>
         </w:trPr>
         <w:tc>
           <w:tcPr>
-            <w:cnfStyle w:val="001000000000"/>
+            <w:cnfStyle w:val="001000000000" w:firstRow="0" w:lastRow="0" w:firstColumn="1" w:lastColumn="0" w:oddVBand="0" w:evenVBand="0" w:oddHBand="0" w:evenHBand="0" w:firstRowFirstColumn="0" w:firstRowLastColumn="0" w:lastRowFirstColumn="0" w:lastRowLastColumn="0"/>
             <w:tcW w:w="781" w:type="pct"/>
             <w:noWrap/>
             <w:vAlign w:val="center"/>
@@ -8784,7 +8671,7 @@
           <w:p>
             <w:pPr>
               <w:jc w:val="both"/>
-              <w:cnfStyle w:val="000000100000"/>
+              <w:cnfStyle w:val="000000100000" w:firstRow="0" w:lastRow="0" w:firstColumn="0" w:lastColumn="0" w:oddVBand="0" w:evenVBand="0" w:oddHBand="1" w:evenHBand="0" w:firstRowFirstColumn="0" w:firstRowLastColumn="0" w:lastRowFirstColumn="0" w:lastRowLastColumn="0"/>
               <w:rPr>
                 <w:rFonts w:asciiTheme="minorHAnsi" w:eastAsiaTheme="minorEastAsia" w:hAnsiTheme="minorHAnsi"/>
                 <w:lang w:val="fr-FR"/>
@@ -8810,7 +8697,7 @@
           <w:p>
             <w:pPr>
               <w:jc w:val="center"/>
-              <w:cnfStyle w:val="000000100000"/>
+              <w:cnfStyle w:val="000000100000" w:firstRow="0" w:lastRow="0" w:firstColumn="0" w:lastColumn="0" w:oddVBand="0" w:evenVBand="0" w:oddHBand="1" w:evenHBand="0" w:firstRowFirstColumn="0" w:firstRowLastColumn="0" w:lastRowFirstColumn="0" w:lastRowLastColumn="0"/>
               <w:rPr>
                 <w:rFonts w:asciiTheme="minorHAnsi" w:eastAsiaTheme="minorEastAsia" w:hAnsiTheme="minorHAnsi"/>
                 <w:lang w:val="fr-FR"/>
@@ -8829,7 +8716,7 @@
       <w:tr>
         <w:tc>
           <w:tcPr>
-            <w:cnfStyle w:val="001000000000"/>
+            <w:cnfStyle w:val="001000000000" w:firstRow="0" w:lastRow="0" w:firstColumn="1" w:lastColumn="0" w:oddVBand="0" w:evenVBand="0" w:oddHBand="0" w:evenHBand="0" w:firstRowFirstColumn="0" w:firstRowLastColumn="0" w:lastRowFirstColumn="0" w:lastRowLastColumn="0"/>
             <w:tcW w:w="781" w:type="pct"/>
             <w:noWrap/>
             <w:vAlign w:val="center"/>
@@ -8865,7 +8752,7 @@
           <w:p>
             <w:pPr>
               <w:jc w:val="both"/>
-              <w:cnfStyle w:val="000000000000"/>
+              <w:cnfStyle w:val="000000000000" w:firstRow="0" w:lastRow="0" w:firstColumn="0" w:lastColumn="0" w:oddVBand="0" w:evenVBand="0" w:oddHBand="0" w:evenHBand="0" w:firstRowFirstColumn="0" w:firstRowLastColumn="0" w:lastRowFirstColumn="0" w:lastRowLastColumn="0"/>
               <w:rPr>
                 <w:rFonts w:asciiTheme="minorHAnsi" w:eastAsiaTheme="minorEastAsia" w:hAnsiTheme="minorHAnsi"/>
                 <w:lang w:val="fr-FR"/>
@@ -8891,7 +8778,7 @@
           <w:p>
             <w:pPr>
               <w:jc w:val="center"/>
-              <w:cnfStyle w:val="000000000000"/>
+              <w:cnfStyle w:val="000000000000" w:firstRow="0" w:lastRow="0" w:firstColumn="0" w:lastColumn="0" w:oddVBand="0" w:evenVBand="0" w:oddHBand="0" w:evenHBand="0" w:firstRowFirstColumn="0" w:firstRowLastColumn="0" w:lastRowFirstColumn="0" w:lastRowLastColumn="0"/>
               <w:rPr>
                 <w:rFonts w:asciiTheme="minorHAnsi" w:eastAsiaTheme="minorEastAsia" w:hAnsiTheme="minorHAnsi"/>
                 <w:lang w:val="fr-FR"/>
@@ -8909,11 +8796,11 @@
       </w:tr>
       <w:tr>
         <w:trPr>
-          <w:cnfStyle w:val="000000100000"/>
+          <w:cnfStyle w:val="000000100000" w:firstRow="0" w:lastRow="0" w:firstColumn="0" w:lastColumn="0" w:oddVBand="0" w:evenVBand="0" w:oddHBand="1" w:evenHBand="0" w:firstRowFirstColumn="0" w:firstRowLastColumn="0" w:lastRowFirstColumn="0" w:lastRowLastColumn="0"/>
         </w:trPr>
         <w:tc>
           <w:tcPr>
-            <w:cnfStyle w:val="001000000000"/>
+            <w:cnfStyle w:val="001000000000" w:firstRow="0" w:lastRow="0" w:firstColumn="1" w:lastColumn="0" w:oddVBand="0" w:evenVBand="0" w:oddHBand="0" w:evenHBand="0" w:firstRowFirstColumn="0" w:firstRowLastColumn="0" w:lastRowFirstColumn="0" w:lastRowLastColumn="0"/>
             <w:tcW w:w="781" w:type="pct"/>
             <w:noWrap/>
             <w:vAlign w:val="center"/>
@@ -8949,7 +8836,7 @@
           <w:p>
             <w:pPr>
               <w:jc w:val="both"/>
-              <w:cnfStyle w:val="000000100000"/>
+              <w:cnfStyle w:val="000000100000" w:firstRow="0" w:lastRow="0" w:firstColumn="0" w:lastColumn="0" w:oddVBand="0" w:evenVBand="0" w:oddHBand="1" w:evenHBand="0" w:firstRowFirstColumn="0" w:firstRowLastColumn="0" w:lastRowFirstColumn="0" w:lastRowLastColumn="0"/>
               <w:rPr>
                 <w:rFonts w:asciiTheme="minorHAnsi" w:eastAsiaTheme="minorEastAsia" w:hAnsiTheme="minorHAnsi"/>
                 <w:lang w:val="fr-FR"/>
@@ -9065,7 +8952,7 @@
           <w:p>
             <w:pPr>
               <w:jc w:val="center"/>
-              <w:cnfStyle w:val="000000100000"/>
+              <w:cnfStyle w:val="000000100000" w:firstRow="0" w:lastRow="0" w:firstColumn="0" w:lastColumn="0" w:oddVBand="0" w:evenVBand="0" w:oddHBand="1" w:evenHBand="0" w:firstRowFirstColumn="0" w:firstRowLastColumn="0" w:lastRowFirstColumn="0" w:lastRowLastColumn="0"/>
               <w:rPr>
                 <w:rFonts w:asciiTheme="minorHAnsi" w:eastAsiaTheme="minorEastAsia" w:hAnsiTheme="minorHAnsi"/>
                 <w:lang w:val="fr-FR"/>
@@ -9084,7 +8971,7 @@
       <w:tr>
         <w:tc>
           <w:tcPr>
-            <w:cnfStyle w:val="001000000000"/>
+            <w:cnfStyle w:val="001000000000" w:firstRow="0" w:lastRow="0" w:firstColumn="1" w:lastColumn="0" w:oddVBand="0" w:evenVBand="0" w:oddHBand="0" w:evenHBand="0" w:firstRowFirstColumn="0" w:firstRowLastColumn="0" w:lastRowFirstColumn="0" w:lastRowLastColumn="0"/>
             <w:tcW w:w="781" w:type="pct"/>
             <w:noWrap/>
             <w:vAlign w:val="center"/>
@@ -9122,7 +9009,7 @@
           <w:p>
             <w:pPr>
               <w:jc w:val="both"/>
-              <w:cnfStyle w:val="000000000000"/>
+              <w:cnfStyle w:val="000000000000" w:firstRow="0" w:lastRow="0" w:firstColumn="0" w:lastColumn="0" w:oddVBand="0" w:evenVBand="0" w:oddHBand="0" w:evenHBand="0" w:firstRowFirstColumn="0" w:firstRowLastColumn="0" w:lastRowFirstColumn="0" w:lastRowLastColumn="0"/>
               <w:rPr>
                 <w:rFonts w:asciiTheme="minorHAnsi" w:eastAsiaTheme="minorEastAsia" w:hAnsiTheme="minorHAnsi"/>
                 <w:lang w:val="fr-FR"/>
@@ -9269,7 +9156,7 @@
           <w:p>
             <w:pPr>
               <w:jc w:val="center"/>
-              <w:cnfStyle w:val="000000000000"/>
+              <w:cnfStyle w:val="000000000000" w:firstRow="0" w:lastRow="0" w:firstColumn="0" w:lastColumn="0" w:oddVBand="0" w:evenVBand="0" w:oddHBand="0" w:evenHBand="0" w:firstRowFirstColumn="0" w:firstRowLastColumn="0" w:lastRowFirstColumn="0" w:lastRowLastColumn="0"/>
               <w:rPr>
                 <w:rFonts w:asciiTheme="minorHAnsi" w:eastAsiaTheme="minorEastAsia" w:hAnsiTheme="minorHAnsi"/>
                 <w:lang w:val="fr-FR"/>
@@ -9367,7 +9254,7 @@
           <w:top w:w="85" w:type="dxa"/>
           <w:bottom w:w="85" w:type="dxa"/>
         </w:tblCellMar>
-        <w:tblLook w:val="04A0"/>
+        <w:tblLook w:val="04A0" w:firstRow="1" w:lastRow="0" w:firstColumn="1" w:lastColumn="0" w:noHBand="0" w:noVBand="1"/>
       </w:tblPr>
       <w:tblGrid>
         <w:gridCol w:w="2094"/>
@@ -9376,11 +9263,11 @@
       </w:tblGrid>
       <w:tr>
         <w:trPr>
-          <w:cnfStyle w:val="100000000000"/>
+          <w:cnfStyle w:val="100000000000" w:firstRow="1" w:lastRow="0" w:firstColumn="0" w:lastColumn="0" w:oddVBand="0" w:evenVBand="0" w:oddHBand="0" w:evenHBand="0" w:firstRowFirstColumn="0" w:firstRowLastColumn="0" w:lastRowFirstColumn="0" w:lastRowLastColumn="0"/>
         </w:trPr>
         <w:tc>
           <w:tcPr>
-            <w:cnfStyle w:val="001000000100"/>
+            <w:cnfStyle w:val="001000000100" w:firstRow="0" w:lastRow="0" w:firstColumn="1" w:lastColumn="0" w:oddVBand="0" w:evenVBand="0" w:oddHBand="0" w:evenHBand="0" w:firstRowFirstColumn="1" w:firstRowLastColumn="0" w:lastRowFirstColumn="0" w:lastRowLastColumn="0"/>
             <w:tcW w:w="980" w:type="pct"/>
             <w:noWrap/>
           </w:tcPr>
@@ -9412,7 +9299,7 @@
           <w:p>
             <w:pPr>
               <w:jc w:val="center"/>
-              <w:cnfStyle w:val="100000000000"/>
+              <w:cnfStyle w:val="100000000000" w:firstRow="1" w:lastRow="0" w:firstColumn="0" w:lastColumn="0" w:oddVBand="0" w:evenVBand="0" w:oddHBand="0" w:evenHBand="0" w:firstRowFirstColumn="0" w:firstRowLastColumn="0" w:lastRowFirstColumn="0" w:lastRowLastColumn="0"/>
               <w:rPr>
                 <w:rFonts w:asciiTheme="minorHAnsi" w:eastAsiaTheme="minorEastAsia" w:hAnsiTheme="minorHAnsi" w:cstheme="minorBidi"/>
                 <w:b/>
@@ -9438,7 +9325,7 @@
           <w:p>
             <w:pPr>
               <w:jc w:val="center"/>
-              <w:cnfStyle w:val="100000000000"/>
+              <w:cnfStyle w:val="100000000000" w:firstRow="1" w:lastRow="0" w:firstColumn="0" w:lastColumn="0" w:oddVBand="0" w:evenVBand="0" w:oddHBand="0" w:evenHBand="0" w:firstRowFirstColumn="0" w:firstRowLastColumn="0" w:lastRowFirstColumn="0" w:lastRowLastColumn="0"/>
               <w:rPr>
                 <w:rFonts w:asciiTheme="minorHAnsi" w:eastAsiaTheme="minorEastAsia" w:hAnsiTheme="minorHAnsi" w:cstheme="minorBidi"/>
                 <w:b/>
@@ -9469,11 +9356,11 @@
       </w:tr>
       <w:tr>
         <w:trPr>
-          <w:cnfStyle w:val="000000100000"/>
+          <w:cnfStyle w:val="000000100000" w:firstRow="0" w:lastRow="0" w:firstColumn="0" w:lastColumn="0" w:oddVBand="0" w:evenVBand="0" w:oddHBand="1" w:evenHBand="0" w:firstRowFirstColumn="0" w:firstRowLastColumn="0" w:lastRowFirstColumn="0" w:lastRowLastColumn="0"/>
         </w:trPr>
         <w:tc>
           <w:tcPr>
-            <w:cnfStyle w:val="001000000000"/>
+            <w:cnfStyle w:val="001000000000" w:firstRow="0" w:lastRow="0" w:firstColumn="1" w:lastColumn="0" w:oddVBand="0" w:evenVBand="0" w:oddHBand="0" w:evenHBand="0" w:firstRowFirstColumn="0" w:firstRowLastColumn="0" w:lastRowFirstColumn="0" w:lastRowLastColumn="0"/>
             <w:tcW w:w="980" w:type="pct"/>
             <w:noWrap/>
             <w:vAlign w:val="center"/>
@@ -9511,7 +9398,7 @@
           <w:p>
             <w:pPr>
               <w:jc w:val="both"/>
-              <w:cnfStyle w:val="000000100000"/>
+              <w:cnfStyle w:val="000000100000" w:firstRow="0" w:lastRow="0" w:firstColumn="0" w:lastColumn="0" w:oddVBand="0" w:evenVBand="0" w:oddHBand="1" w:evenHBand="0" w:firstRowFirstColumn="0" w:firstRowLastColumn="0" w:lastRowFirstColumn="0" w:lastRowLastColumn="0"/>
               <w:rPr>
                 <w:rFonts w:asciiTheme="minorHAnsi" w:eastAsiaTheme="minorEastAsia" w:hAnsiTheme="minorHAnsi"/>
                 <w:lang w:val="fr-FR"/>
@@ -9553,7 +9440,7 @@
           <w:p>
             <w:pPr>
               <w:jc w:val="center"/>
-              <w:cnfStyle w:val="000000100000"/>
+              <w:cnfStyle w:val="000000100000" w:firstRow="0" w:lastRow="0" w:firstColumn="0" w:lastColumn="0" w:oddVBand="0" w:evenVBand="0" w:oddHBand="1" w:evenHBand="0" w:firstRowFirstColumn="0" w:firstRowLastColumn="0" w:lastRowFirstColumn="0" w:lastRowLastColumn="0"/>
               <w:rPr>
                 <w:rFonts w:asciiTheme="minorHAnsi" w:eastAsiaTheme="minorEastAsia" w:hAnsiTheme="minorHAnsi"/>
                 <w:lang w:val="fr-FR"/>
@@ -9579,7 +9466,7 @@
       <w:tr>
         <w:tc>
           <w:tcPr>
-            <w:cnfStyle w:val="001000000000"/>
+            <w:cnfStyle w:val="001000000000" w:firstRow="0" w:lastRow="0" w:firstColumn="1" w:lastColumn="0" w:oddVBand="0" w:evenVBand="0" w:oddHBand="0" w:evenHBand="0" w:firstRowFirstColumn="0" w:firstRowLastColumn="0" w:lastRowFirstColumn="0" w:lastRowLastColumn="0"/>
             <w:tcW w:w="980" w:type="pct"/>
             <w:noWrap/>
             <w:vAlign w:val="center"/>
@@ -9616,7 +9503,7 @@
           <w:p>
             <w:pPr>
               <w:jc w:val="both"/>
-              <w:cnfStyle w:val="000000000000"/>
+              <w:cnfStyle w:val="000000000000" w:firstRow="0" w:lastRow="0" w:firstColumn="0" w:lastColumn="0" w:oddVBand="0" w:evenVBand="0" w:oddHBand="0" w:evenHBand="0" w:firstRowFirstColumn="0" w:firstRowLastColumn="0" w:lastRowFirstColumn="0" w:lastRowLastColumn="0"/>
               <w:rPr>
                 <w:rFonts w:asciiTheme="minorHAnsi" w:eastAsiaTheme="minorEastAsia" w:hAnsiTheme="minorHAnsi"/>
                 <w:lang w:val="fr-FR"/>
@@ -9699,7 +9586,7 @@
           <w:p>
             <w:pPr>
               <w:jc w:val="center"/>
-              <w:cnfStyle w:val="000000000000"/>
+              <w:cnfStyle w:val="000000000000" w:firstRow="0" w:lastRow="0" w:firstColumn="0" w:lastColumn="0" w:oddVBand="0" w:evenVBand="0" w:oddHBand="0" w:evenHBand="0" w:firstRowFirstColumn="0" w:firstRowLastColumn="0" w:lastRowFirstColumn="0" w:lastRowLastColumn="0"/>
               <w:rPr>
                 <w:rFonts w:asciiTheme="minorHAnsi" w:eastAsiaTheme="minorEastAsia" w:hAnsiTheme="minorHAnsi"/>
                 <w:lang w:val="fr-FR"/>
@@ -9724,11 +9611,11 @@
       </w:tr>
       <w:tr>
         <w:trPr>
-          <w:cnfStyle w:val="000000100000"/>
+          <w:cnfStyle w:val="000000100000" w:firstRow="0" w:lastRow="0" w:firstColumn="0" w:lastColumn="0" w:oddVBand="0" w:evenVBand="0" w:oddHBand="1" w:evenHBand="0" w:firstRowFirstColumn="0" w:firstRowLastColumn="0" w:lastRowFirstColumn="0" w:lastRowLastColumn="0"/>
         </w:trPr>
         <w:tc>
           <w:tcPr>
-            <w:cnfStyle w:val="001000000000"/>
+            <w:cnfStyle w:val="001000000000" w:firstRow="0" w:lastRow="0" w:firstColumn="1" w:lastColumn="0" w:oddVBand="0" w:evenVBand="0" w:oddHBand="0" w:evenHBand="0" w:firstRowFirstColumn="0" w:firstRowLastColumn="0" w:lastRowFirstColumn="0" w:lastRowLastColumn="0"/>
             <w:tcW w:w="980" w:type="pct"/>
             <w:noWrap/>
             <w:vAlign w:val="center"/>
@@ -9767,7 +9654,7 @@
           <w:p>
             <w:pPr>
               <w:jc w:val="both"/>
-              <w:cnfStyle w:val="000000100000"/>
+              <w:cnfStyle w:val="000000100000" w:firstRow="0" w:lastRow="0" w:firstColumn="0" w:lastColumn="0" w:oddVBand="0" w:evenVBand="0" w:oddHBand="1" w:evenHBand="0" w:firstRowFirstColumn="0" w:firstRowLastColumn="0" w:lastRowFirstColumn="0" w:lastRowLastColumn="0"/>
               <w:rPr>
                 <w:rFonts w:asciiTheme="minorHAnsi" w:eastAsiaTheme="minorEastAsia" w:hAnsiTheme="minorHAnsi"/>
                 <w:lang w:val="fr-FR"/>
@@ -9852,7 +9739,7 @@
           <w:p>
             <w:pPr>
               <w:jc w:val="center"/>
-              <w:cnfStyle w:val="000000100000"/>
+              <w:cnfStyle w:val="000000100000" w:firstRow="0" w:lastRow="0" w:firstColumn="0" w:lastColumn="0" w:oddVBand="0" w:evenVBand="0" w:oddHBand="1" w:evenHBand="0" w:firstRowFirstColumn="0" w:firstRowLastColumn="0" w:lastRowFirstColumn="0" w:lastRowLastColumn="0"/>
               <w:rPr>
                 <w:rFonts w:asciiTheme="minorHAnsi" w:eastAsiaTheme="minorEastAsia" w:hAnsiTheme="minorHAnsi"/>
                 <w:lang w:val="fr-FR"/>
@@ -9880,7 +9767,7 @@
       <w:tr>
         <w:tc>
           <w:tcPr>
-            <w:cnfStyle w:val="001000000000"/>
+            <w:cnfStyle w:val="001000000000" w:firstRow="0" w:lastRow="0" w:firstColumn="1" w:lastColumn="0" w:oddVBand="0" w:evenVBand="0" w:oddHBand="0" w:evenHBand="0" w:firstRowFirstColumn="0" w:firstRowLastColumn="0" w:lastRowFirstColumn="0" w:lastRowLastColumn="0"/>
             <w:tcW w:w="980" w:type="pct"/>
             <w:noWrap/>
             <w:vAlign w:val="center"/>
@@ -9918,7 +9805,7 @@
           <w:p>
             <w:pPr>
               <w:jc w:val="both"/>
-              <w:cnfStyle w:val="000000000000"/>
+              <w:cnfStyle w:val="000000000000" w:firstRow="0" w:lastRow="0" w:firstColumn="0" w:lastColumn="0" w:oddVBand="0" w:evenVBand="0" w:oddHBand="0" w:evenHBand="0" w:firstRowFirstColumn="0" w:firstRowLastColumn="0" w:lastRowFirstColumn="0" w:lastRowLastColumn="0"/>
               <w:rPr>
                 <w:rFonts w:asciiTheme="minorHAnsi" w:eastAsiaTheme="minorEastAsia" w:hAnsiTheme="minorHAnsi"/>
                 <w:lang w:val="fr-FR"/>
@@ -9944,7 +9831,7 @@
           <w:p>
             <w:pPr>
               <w:jc w:val="center"/>
-              <w:cnfStyle w:val="000000000000"/>
+              <w:cnfStyle w:val="000000000000" w:firstRow="0" w:lastRow="0" w:firstColumn="0" w:lastColumn="0" w:oddVBand="0" w:evenVBand="0" w:oddHBand="0" w:evenHBand="0" w:firstRowFirstColumn="0" w:firstRowLastColumn="0" w:lastRowFirstColumn="0" w:lastRowLastColumn="0"/>
               <w:rPr>
                 <w:rFonts w:asciiTheme="minorHAnsi" w:eastAsiaTheme="minorEastAsia" w:hAnsiTheme="minorHAnsi"/>
                 <w:lang w:val="fr-FR"/>
@@ -9971,11 +9858,11 @@
       </w:tr>
       <w:tr>
         <w:trPr>
-          <w:cnfStyle w:val="000000100000"/>
+          <w:cnfStyle w:val="000000100000" w:firstRow="0" w:lastRow="0" w:firstColumn="0" w:lastColumn="0" w:oddVBand="0" w:evenVBand="0" w:oddHBand="1" w:evenHBand="0" w:firstRowFirstColumn="0" w:firstRowLastColumn="0" w:lastRowFirstColumn="0" w:lastRowLastColumn="0"/>
         </w:trPr>
         <w:tc>
           <w:tcPr>
-            <w:cnfStyle w:val="001000000000"/>
+            <w:cnfStyle w:val="001000000000" w:firstRow="0" w:lastRow="0" w:firstColumn="1" w:lastColumn="0" w:oddVBand="0" w:evenVBand="0" w:oddHBand="0" w:evenHBand="0" w:firstRowFirstColumn="0" w:firstRowLastColumn="0" w:lastRowFirstColumn="0" w:lastRowLastColumn="0"/>
             <w:tcW w:w="980" w:type="pct"/>
             <w:noWrap/>
             <w:vAlign w:val="center"/>
@@ -10014,7 +9901,7 @@
           <w:p>
             <w:pPr>
               <w:jc w:val="both"/>
-              <w:cnfStyle w:val="000000100000"/>
+              <w:cnfStyle w:val="000000100000" w:firstRow="0" w:lastRow="0" w:firstColumn="0" w:lastColumn="0" w:oddVBand="0" w:evenVBand="0" w:oddHBand="1" w:evenHBand="0" w:firstRowFirstColumn="0" w:firstRowLastColumn="0" w:lastRowFirstColumn="0" w:lastRowLastColumn="0"/>
               <w:rPr>
                 <w:rFonts w:asciiTheme="minorHAnsi" w:eastAsiaTheme="minorEastAsia" w:hAnsiTheme="minorHAnsi"/>
                 <w:lang w:val="fr-FR"/>
@@ -10041,7 +9928,7 @@
           <w:p>
             <w:pPr>
               <w:jc w:val="center"/>
-              <w:cnfStyle w:val="000000100000"/>
+              <w:cnfStyle w:val="000000100000" w:firstRow="0" w:lastRow="0" w:firstColumn="0" w:lastColumn="0" w:oddVBand="0" w:evenVBand="0" w:oddHBand="1" w:evenHBand="0" w:firstRowFirstColumn="0" w:firstRowLastColumn="0" w:lastRowFirstColumn="0" w:lastRowLastColumn="0"/>
               <w:rPr>
                 <w:rFonts w:asciiTheme="minorHAnsi" w:eastAsiaTheme="minorEastAsia" w:hAnsiTheme="minorHAnsi"/>
                 <w:lang w:val="fr-FR"/>
@@ -10171,7 +10058,7 @@
           <w:top w:w="85" w:type="dxa"/>
           <w:bottom w:w="85" w:type="dxa"/>
         </w:tblCellMar>
-        <w:tblLook w:val="04A0"/>
+        <w:tblLook w:val="04A0" w:firstRow="1" w:lastRow="0" w:firstColumn="1" w:lastColumn="0" w:noHBand="0" w:noVBand="1"/>
       </w:tblPr>
       <w:tblGrid>
         <w:gridCol w:w="1669"/>
@@ -10180,11 +10067,11 @@
       </w:tblGrid>
       <w:tr>
         <w:trPr>
-          <w:cnfStyle w:val="100000000000"/>
+          <w:cnfStyle w:val="100000000000" w:firstRow="1" w:lastRow="0" w:firstColumn="0" w:lastColumn="0" w:oddVBand="0" w:evenVBand="0" w:oddHBand="0" w:evenHBand="0" w:firstRowFirstColumn="0" w:firstRowLastColumn="0" w:lastRowFirstColumn="0" w:lastRowLastColumn="0"/>
         </w:trPr>
         <w:tc>
           <w:tcPr>
-            <w:cnfStyle w:val="001000000100"/>
+            <w:cnfStyle w:val="001000000100" w:firstRow="0" w:lastRow="0" w:firstColumn="1" w:lastColumn="0" w:oddVBand="0" w:evenVBand="0" w:oddHBand="0" w:evenHBand="0" w:firstRowFirstColumn="1" w:firstRowLastColumn="0" w:lastRowFirstColumn="0" w:lastRowLastColumn="0"/>
             <w:tcW w:w="781" w:type="pct"/>
             <w:noWrap/>
           </w:tcPr>
@@ -10216,7 +10103,7 @@
           <w:p>
             <w:pPr>
               <w:jc w:val="center"/>
-              <w:cnfStyle w:val="100000000000"/>
+              <w:cnfStyle w:val="100000000000" w:firstRow="1" w:lastRow="0" w:firstColumn="0" w:lastColumn="0" w:oddVBand="0" w:evenVBand="0" w:oddHBand="0" w:evenHBand="0" w:firstRowFirstColumn="0" w:firstRowLastColumn="0" w:lastRowFirstColumn="0" w:lastRowLastColumn="0"/>
               <w:rPr>
                 <w:rFonts w:asciiTheme="minorHAnsi" w:eastAsiaTheme="minorEastAsia" w:hAnsiTheme="minorHAnsi" w:cstheme="minorBidi"/>
                 <w:b/>
@@ -10242,7 +10129,7 @@
           <w:p>
             <w:pPr>
               <w:jc w:val="center"/>
-              <w:cnfStyle w:val="100000000000"/>
+              <w:cnfStyle w:val="100000000000" w:firstRow="1" w:lastRow="0" w:firstColumn="0" w:lastColumn="0" w:oddVBand="0" w:evenVBand="0" w:oddHBand="0" w:evenHBand="0" w:firstRowFirstColumn="0" w:firstRowLastColumn="0" w:lastRowFirstColumn="0" w:lastRowLastColumn="0"/>
               <w:rPr>
                 <w:rFonts w:asciiTheme="minorHAnsi" w:eastAsiaTheme="minorEastAsia" w:hAnsiTheme="minorHAnsi" w:cstheme="minorBidi"/>
                 <w:b/>
@@ -10264,11 +10151,11 @@
       </w:tr>
       <w:tr>
         <w:trPr>
-          <w:cnfStyle w:val="000000100000"/>
+          <w:cnfStyle w:val="000000100000" w:firstRow="0" w:lastRow="0" w:firstColumn="0" w:lastColumn="0" w:oddVBand="0" w:evenVBand="0" w:oddHBand="1" w:evenHBand="0" w:firstRowFirstColumn="0" w:firstRowLastColumn="0" w:lastRowFirstColumn="0" w:lastRowLastColumn="0"/>
         </w:trPr>
         <w:tc>
           <w:tcPr>
-            <w:cnfStyle w:val="001000000000"/>
+            <w:cnfStyle w:val="001000000000" w:firstRow="0" w:lastRow="0" w:firstColumn="1" w:lastColumn="0" w:oddVBand="0" w:evenVBand="0" w:oddHBand="0" w:evenHBand="0" w:firstRowFirstColumn="0" w:firstRowLastColumn="0" w:lastRowFirstColumn="0" w:lastRowLastColumn="0"/>
             <w:tcW w:w="781" w:type="pct"/>
             <w:noWrap/>
             <w:vAlign w:val="center"/>
@@ -10305,7 +10192,7 @@
           <w:p>
             <w:pPr>
               <w:jc w:val="both"/>
-              <w:cnfStyle w:val="000000100000"/>
+              <w:cnfStyle w:val="000000100000" w:firstRow="0" w:lastRow="0" w:firstColumn="0" w:lastColumn="0" w:oddVBand="0" w:evenVBand="0" w:oddHBand="1" w:evenHBand="0" w:firstRowFirstColumn="0" w:firstRowLastColumn="0" w:lastRowFirstColumn="0" w:lastRowLastColumn="0"/>
               <w:rPr>
                 <w:rFonts w:asciiTheme="minorHAnsi" w:eastAsiaTheme="minorEastAsia" w:hAnsiTheme="minorHAnsi"/>
                 <w:lang w:val="fr-FR"/>
@@ -10363,7 +10250,7 @@
           <w:p>
             <w:pPr>
               <w:jc w:val="center"/>
-              <w:cnfStyle w:val="000000100000"/>
+              <w:cnfStyle w:val="000000100000" w:firstRow="0" w:lastRow="0" w:firstColumn="0" w:lastColumn="0" w:oddVBand="0" w:evenVBand="0" w:oddHBand="1" w:evenHBand="0" w:firstRowFirstColumn="0" w:firstRowLastColumn="0" w:lastRowFirstColumn="0" w:lastRowLastColumn="0"/>
               <w:rPr>
                 <w:rFonts w:asciiTheme="minorHAnsi" w:eastAsiaTheme="minorEastAsia" w:hAnsiTheme="minorHAnsi"/>
                 <w:lang w:val="fr-FR"/>
@@ -10382,7 +10269,7 @@
       <w:tr>
         <w:tc>
           <w:tcPr>
-            <w:cnfStyle w:val="001000000000"/>
+            <w:cnfStyle w:val="001000000000" w:firstRow="0" w:lastRow="0" w:firstColumn="1" w:lastColumn="0" w:oddVBand="0" w:evenVBand="0" w:oddHBand="0" w:evenHBand="0" w:firstRowFirstColumn="0" w:firstRowLastColumn="0" w:lastRowFirstColumn="0" w:lastRowLastColumn="0"/>
             <w:tcW w:w="781" w:type="pct"/>
             <w:noWrap/>
             <w:vAlign w:val="center"/>
@@ -10418,7 +10305,7 @@
           <w:p>
             <w:pPr>
               <w:jc w:val="both"/>
-              <w:cnfStyle w:val="000000000000"/>
+              <w:cnfStyle w:val="000000000000" w:firstRow="0" w:lastRow="0" w:firstColumn="0" w:lastColumn="0" w:oddVBand="0" w:evenVBand="0" w:oddHBand="0" w:evenHBand="0" w:firstRowFirstColumn="0" w:firstRowLastColumn="0" w:lastRowFirstColumn="0" w:lastRowLastColumn="0"/>
               <w:rPr>
                 <w:rFonts w:asciiTheme="minorHAnsi" w:eastAsiaTheme="minorEastAsia" w:hAnsiTheme="minorHAnsi"/>
                 <w:lang w:val="fr-FR"/>
@@ -10468,7 +10355,7 @@
           <w:p>
             <w:pPr>
               <w:jc w:val="center"/>
-              <w:cnfStyle w:val="000000000000"/>
+              <w:cnfStyle w:val="000000000000" w:firstRow="0" w:lastRow="0" w:firstColumn="0" w:lastColumn="0" w:oddVBand="0" w:evenVBand="0" w:oddHBand="0" w:evenHBand="0" w:firstRowFirstColumn="0" w:firstRowLastColumn="0" w:lastRowFirstColumn="0" w:lastRowLastColumn="0"/>
               <w:rPr>
                 <w:rFonts w:asciiTheme="minorHAnsi" w:eastAsiaTheme="minorEastAsia" w:hAnsiTheme="minorHAnsi"/>
                 <w:lang w:val="fr-FR"/>
@@ -10486,11 +10373,11 @@
       </w:tr>
       <w:tr>
         <w:trPr>
-          <w:cnfStyle w:val="000000100000"/>
+          <w:cnfStyle w:val="000000100000" w:firstRow="0" w:lastRow="0" w:firstColumn="0" w:lastColumn="0" w:oddVBand="0" w:evenVBand="0" w:oddHBand="1" w:evenHBand="0" w:firstRowFirstColumn="0" w:firstRowLastColumn="0" w:lastRowFirstColumn="0" w:lastRowLastColumn="0"/>
         </w:trPr>
         <w:tc>
           <w:tcPr>
-            <w:cnfStyle w:val="001000000000"/>
+            <w:cnfStyle w:val="001000000000" w:firstRow="0" w:lastRow="0" w:firstColumn="1" w:lastColumn="0" w:oddVBand="0" w:evenVBand="0" w:oddHBand="0" w:evenHBand="0" w:firstRowFirstColumn="0" w:firstRowLastColumn="0" w:lastRowFirstColumn="0" w:lastRowLastColumn="0"/>
             <w:tcW w:w="781" w:type="pct"/>
             <w:noWrap/>
             <w:vAlign w:val="center"/>
@@ -10525,7 +10412,7 @@
           <w:p>
             <w:pPr>
               <w:jc w:val="both"/>
-              <w:cnfStyle w:val="000000100000"/>
+              <w:cnfStyle w:val="000000100000" w:firstRow="0" w:lastRow="0" w:firstColumn="0" w:lastColumn="0" w:oddVBand="0" w:evenVBand="0" w:oddHBand="1" w:evenHBand="0" w:firstRowFirstColumn="0" w:firstRowLastColumn="0" w:lastRowFirstColumn="0" w:lastRowLastColumn="0"/>
               <w:rPr>
                 <w:rFonts w:asciiTheme="minorHAnsi" w:eastAsiaTheme="minorEastAsia" w:hAnsiTheme="minorHAnsi"/>
                 <w:lang w:val="fr-FR"/>
@@ -10582,7 +10469,7 @@
           <w:p>
             <w:pPr>
               <w:jc w:val="center"/>
-              <w:cnfStyle w:val="000000100000"/>
+              <w:cnfStyle w:val="000000100000" w:firstRow="0" w:lastRow="0" w:firstColumn="0" w:lastColumn="0" w:oddVBand="0" w:evenVBand="0" w:oddHBand="1" w:evenHBand="0" w:firstRowFirstColumn="0" w:firstRowLastColumn="0" w:lastRowFirstColumn="0" w:lastRowLastColumn="0"/>
               <w:rPr>
                 <w:rFonts w:asciiTheme="minorHAnsi" w:eastAsiaTheme="minorEastAsia" w:hAnsiTheme="minorHAnsi"/>
                 <w:lang w:val="fr-FR"/>
@@ -10601,7 +10488,7 @@
       <w:tr>
         <w:tc>
           <w:tcPr>
-            <w:cnfStyle w:val="001000000000"/>
+            <w:cnfStyle w:val="001000000000" w:firstRow="0" w:lastRow="0" w:firstColumn="1" w:lastColumn="0" w:oddVBand="0" w:evenVBand="0" w:oddHBand="0" w:evenHBand="0" w:firstRowFirstColumn="0" w:firstRowLastColumn="0" w:lastRowFirstColumn="0" w:lastRowLastColumn="0"/>
             <w:tcW w:w="781" w:type="pct"/>
             <w:noWrap/>
             <w:vAlign w:val="center"/>
@@ -10638,7 +10525,7 @@
           <w:p>
             <w:pPr>
               <w:jc w:val="both"/>
-              <w:cnfStyle w:val="000000000000"/>
+              <w:cnfStyle w:val="000000000000" w:firstRow="0" w:lastRow="0" w:firstColumn="0" w:lastColumn="0" w:oddVBand="0" w:evenVBand="0" w:oddHBand="0" w:evenHBand="0" w:firstRowFirstColumn="0" w:firstRowLastColumn="0" w:lastRowFirstColumn="0" w:lastRowLastColumn="0"/>
               <w:rPr>
                 <w:rFonts w:asciiTheme="minorHAnsi" w:eastAsiaTheme="minorEastAsia" w:hAnsiTheme="minorHAnsi"/>
                 <w:lang w:val="fr-FR"/>
@@ -10664,7 +10551,7 @@
           <w:p>
             <w:pPr>
               <w:jc w:val="center"/>
-              <w:cnfStyle w:val="000000000000"/>
+              <w:cnfStyle w:val="000000000000" w:firstRow="0" w:lastRow="0" w:firstColumn="0" w:lastColumn="0" w:oddVBand="0" w:evenVBand="0" w:oddHBand="0" w:evenHBand="0" w:firstRowFirstColumn="0" w:firstRowLastColumn="0" w:lastRowFirstColumn="0" w:lastRowLastColumn="0"/>
               <w:rPr>
                 <w:rFonts w:asciiTheme="minorHAnsi" w:eastAsiaTheme="minorEastAsia" w:hAnsiTheme="minorHAnsi"/>
                 <w:lang w:val="fr-FR"/>
@@ -10682,11 +10569,11 @@
       </w:tr>
       <w:tr>
         <w:trPr>
-          <w:cnfStyle w:val="000000100000"/>
+          <w:cnfStyle w:val="000000100000" w:firstRow="0" w:lastRow="0" w:firstColumn="0" w:lastColumn="0" w:oddVBand="0" w:evenVBand="0" w:oddHBand="1" w:evenHBand="0" w:firstRowFirstColumn="0" w:firstRowLastColumn="0" w:lastRowFirstColumn="0" w:lastRowLastColumn="0"/>
         </w:trPr>
         <w:tc>
           <w:tcPr>
-            <w:cnfStyle w:val="001000000000"/>
+            <w:cnfStyle w:val="001000000000" w:firstRow="0" w:lastRow="0" w:firstColumn="1" w:lastColumn="0" w:oddVBand="0" w:evenVBand="0" w:oddHBand="0" w:evenHBand="0" w:firstRowFirstColumn="0" w:firstRowLastColumn="0" w:lastRowFirstColumn="0" w:lastRowLastColumn="0"/>
             <w:tcW w:w="781" w:type="pct"/>
             <w:noWrap/>
             <w:vAlign w:val="center"/>
@@ -10724,7 +10611,7 @@
           <w:p>
             <w:pPr>
               <w:jc w:val="both"/>
-              <w:cnfStyle w:val="000000100000"/>
+              <w:cnfStyle w:val="000000100000" w:firstRow="0" w:lastRow="0" w:firstColumn="0" w:lastColumn="0" w:oddVBand="0" w:evenVBand="0" w:oddHBand="1" w:evenHBand="0" w:firstRowFirstColumn="0" w:firstRowLastColumn="0" w:lastRowFirstColumn="0" w:lastRowLastColumn="0"/>
               <w:rPr>
                 <w:rFonts w:asciiTheme="minorHAnsi" w:eastAsiaTheme="minorEastAsia" w:hAnsiTheme="minorHAnsi"/>
                 <w:lang w:val="fr-FR"/>
@@ -10750,7 +10637,7 @@
           <w:p>
             <w:pPr>
               <w:jc w:val="center"/>
-              <w:cnfStyle w:val="000000100000"/>
+              <w:cnfStyle w:val="000000100000" w:firstRow="0" w:lastRow="0" w:firstColumn="0" w:lastColumn="0" w:oddVBand="0" w:evenVBand="0" w:oddHBand="1" w:evenHBand="0" w:firstRowFirstColumn="0" w:firstRowLastColumn="0" w:lastRowFirstColumn="0" w:lastRowLastColumn="0"/>
               <w:rPr>
                 <w:rFonts w:asciiTheme="minorHAnsi" w:eastAsiaTheme="minorEastAsia" w:hAnsiTheme="minorHAnsi"/>
                 <w:lang w:val="fr-FR"/>
@@ -10776,7 +10663,7 @@
       <w:tr>
         <w:tc>
           <w:tcPr>
-            <w:cnfStyle w:val="001000000000"/>
+            <w:cnfStyle w:val="001000000000" w:firstRow="0" w:lastRow="0" w:firstColumn="1" w:lastColumn="0" w:oddVBand="0" w:evenVBand="0" w:oddHBand="0" w:evenHBand="0" w:firstRowFirstColumn="0" w:firstRowLastColumn="0" w:lastRowFirstColumn="0" w:lastRowLastColumn="0"/>
             <w:tcW w:w="781" w:type="pct"/>
             <w:noWrap/>
             <w:vAlign w:val="center"/>
@@ -10814,7 +10701,7 @@
           <w:p>
             <w:pPr>
               <w:jc w:val="both"/>
-              <w:cnfStyle w:val="000000000000"/>
+              <w:cnfStyle w:val="000000000000" w:firstRow="0" w:lastRow="0" w:firstColumn="0" w:lastColumn="0" w:oddVBand="0" w:evenVBand="0" w:oddHBand="0" w:evenHBand="0" w:firstRowFirstColumn="0" w:firstRowLastColumn="0" w:lastRowFirstColumn="0" w:lastRowLastColumn="0"/>
               <w:rPr>
                 <w:rFonts w:asciiTheme="minorHAnsi" w:eastAsiaTheme="minorEastAsia" w:hAnsiTheme="minorHAnsi"/>
                 <w:lang w:val="fr-FR"/>
@@ -10855,7 +10742,7 @@
                 <w:b/>
                 <w:lang w:val="fr-FR"/>
               </w:rPr>
-              <w:t>fichier.yyyy-MM-dd</w:t>
+              <w:t>fichier.yyyy</w:t>
             </w:r>
             <w:proofErr w:type="spellEnd"/>
             <w:r>
@@ -10864,7 +10751,7 @@
                 <w:b/>
                 <w:lang w:val="fr-FR"/>
               </w:rPr>
-              <w:t xml:space="preserve"> </w:t>
+              <w:t xml:space="preserve">-MM-dd </w:t>
             </w:r>
             <w:proofErr w:type="spellStart"/>
             <w:r>
@@ -10873,7 +10760,25 @@
                 <w:b/>
                 <w:lang w:val="fr-FR"/>
               </w:rPr>
-              <w:t>hh-mm-ss.extension</w:t>
+              <w:t>hh</w:t>
+            </w:r>
+            <w:proofErr w:type="spellEnd"/>
+            <w:r>
+              <w:rPr>
+                <w:rFonts w:asciiTheme="minorHAnsi" w:eastAsiaTheme="minorEastAsia" w:hAnsiTheme="minorHAnsi"/>
+                <w:b/>
+                <w:lang w:val="fr-FR"/>
+              </w:rPr>
+              <w:t>-mm-</w:t>
+            </w:r>
+            <w:proofErr w:type="spellStart"/>
+            <w:r>
+              <w:rPr>
+                <w:rFonts w:asciiTheme="minorHAnsi" w:eastAsiaTheme="minorEastAsia" w:hAnsiTheme="minorHAnsi"/>
+                <w:b/>
+                <w:lang w:val="fr-FR"/>
+              </w:rPr>
+              <w:t>ss.extension</w:t>
             </w:r>
             <w:proofErr w:type="spellEnd"/>
             <w:r>
@@ -11042,7 +10947,7 @@
           <w:p>
             <w:pPr>
               <w:jc w:val="center"/>
-              <w:cnfStyle w:val="000000000000"/>
+              <w:cnfStyle w:val="000000000000" w:firstRow="0" w:lastRow="0" w:firstColumn="0" w:lastColumn="0" w:oddVBand="0" w:evenVBand="0" w:oddHBand="0" w:evenHBand="0" w:firstRowFirstColumn="0" w:firstRowLastColumn="0" w:lastRowFirstColumn="0" w:lastRowLastColumn="0"/>
               <w:rPr>
                 <w:rFonts w:asciiTheme="minorHAnsi" w:eastAsiaTheme="minorEastAsia" w:hAnsiTheme="minorHAnsi"/>
                 <w:lang w:val="fr-FR"/>
@@ -11060,11 +10965,11 @@
       </w:tr>
       <w:tr>
         <w:trPr>
-          <w:cnfStyle w:val="000000100000"/>
+          <w:cnfStyle w:val="000000100000" w:firstRow="0" w:lastRow="0" w:firstColumn="0" w:lastColumn="0" w:oddVBand="0" w:evenVBand="0" w:oddHBand="1" w:evenHBand="0" w:firstRowFirstColumn="0" w:firstRowLastColumn="0" w:lastRowFirstColumn="0" w:lastRowLastColumn="0"/>
         </w:trPr>
         <w:tc>
           <w:tcPr>
-            <w:cnfStyle w:val="001000000000"/>
+            <w:cnfStyle w:val="001000000000" w:firstRow="0" w:lastRow="0" w:firstColumn="1" w:lastColumn="0" w:oddVBand="0" w:evenVBand="0" w:oddHBand="0" w:evenHBand="0" w:firstRowFirstColumn="0" w:firstRowLastColumn="0" w:lastRowFirstColumn="0" w:lastRowLastColumn="0"/>
             <w:tcW w:w="781" w:type="pct"/>
             <w:noWrap/>
             <w:vAlign w:val="center"/>
@@ -11103,7 +11008,7 @@
           <w:p>
             <w:pPr>
               <w:jc w:val="both"/>
-              <w:cnfStyle w:val="000000100000"/>
+              <w:cnfStyle w:val="000000100000" w:firstRow="0" w:lastRow="0" w:firstColumn="0" w:lastColumn="0" w:oddVBand="0" w:evenVBand="0" w:oddHBand="1" w:evenHBand="0" w:firstRowFirstColumn="0" w:firstRowLastColumn="0" w:lastRowFirstColumn="0" w:lastRowLastColumn="0"/>
               <w:rPr>
                 <w:rFonts w:asciiTheme="minorHAnsi" w:eastAsiaTheme="minorEastAsia" w:hAnsiTheme="minorHAnsi"/>
                 <w:lang w:val="fr-FR"/>
@@ -11137,7 +11042,7 @@
           <w:p>
             <w:pPr>
               <w:jc w:val="center"/>
-              <w:cnfStyle w:val="000000100000"/>
+              <w:cnfStyle w:val="000000100000" w:firstRow="0" w:lastRow="0" w:firstColumn="0" w:lastColumn="0" w:oddVBand="0" w:evenVBand="0" w:oddHBand="1" w:evenHBand="0" w:firstRowFirstColumn="0" w:firstRowLastColumn="0" w:lastRowFirstColumn="0" w:lastRowLastColumn="0"/>
               <w:rPr>
                 <w:rFonts w:asciiTheme="minorHAnsi" w:eastAsiaTheme="minorEastAsia" w:hAnsiTheme="minorHAnsi"/>
                 <w:lang w:val="fr-FR"/>
@@ -11183,7 +11088,7 @@
           <w:top w:w="85" w:type="dxa"/>
           <w:bottom w:w="85" w:type="dxa"/>
         </w:tblCellMar>
-        <w:tblLook w:val="04A0"/>
+        <w:tblLook w:val="04A0" w:firstRow="1" w:lastRow="0" w:firstColumn="1" w:lastColumn="0" w:noHBand="0" w:noVBand="1"/>
       </w:tblPr>
       <w:tblGrid>
         <w:gridCol w:w="1242"/>
@@ -11191,11 +11096,11 @@
       </w:tblGrid>
       <w:tr>
         <w:trPr>
-          <w:cnfStyle w:val="100000000000"/>
+          <w:cnfStyle w:val="100000000000" w:firstRow="1" w:lastRow="0" w:firstColumn="0" w:lastColumn="0" w:oddVBand="0" w:evenVBand="0" w:oddHBand="0" w:evenHBand="0" w:firstRowFirstColumn="0" w:firstRowLastColumn="0" w:lastRowFirstColumn="0" w:lastRowLastColumn="0"/>
         </w:trPr>
         <w:tc>
           <w:tcPr>
-            <w:cnfStyle w:val="001000000100"/>
+            <w:cnfStyle w:val="001000000100" w:firstRow="0" w:lastRow="0" w:firstColumn="1" w:lastColumn="0" w:oddVBand="0" w:evenVBand="0" w:oddHBand="0" w:evenHBand="0" w:firstRowFirstColumn="1" w:firstRowLastColumn="0" w:lastRowFirstColumn="0" w:lastRowLastColumn="0"/>
             <w:tcW w:w="586" w:type="pct"/>
             <w:noWrap/>
           </w:tcPr>
@@ -11227,7 +11132,7 @@
           <w:p>
             <w:pPr>
               <w:jc w:val="center"/>
-              <w:cnfStyle w:val="100000000000"/>
+              <w:cnfStyle w:val="100000000000" w:firstRow="1" w:lastRow="0" w:firstColumn="0" w:lastColumn="0" w:oddVBand="0" w:evenVBand="0" w:oddHBand="0" w:evenHBand="0" w:firstRowFirstColumn="0" w:firstRowLastColumn="0" w:lastRowFirstColumn="0" w:lastRowLastColumn="0"/>
               <w:rPr>
                 <w:rFonts w:asciiTheme="minorHAnsi" w:eastAsiaTheme="minorEastAsia" w:hAnsiTheme="minorHAnsi" w:cstheme="minorBidi"/>
                 <w:b/>
@@ -11249,11 +11154,11 @@
       </w:tr>
       <w:tr>
         <w:trPr>
-          <w:cnfStyle w:val="000000100000"/>
+          <w:cnfStyle w:val="000000100000" w:firstRow="0" w:lastRow="0" w:firstColumn="0" w:lastColumn="0" w:oddVBand="0" w:evenVBand="0" w:oddHBand="1" w:evenHBand="0" w:firstRowFirstColumn="0" w:firstRowLastColumn="0" w:lastRowFirstColumn="0" w:lastRowLastColumn="0"/>
         </w:trPr>
         <w:tc>
           <w:tcPr>
-            <w:cnfStyle w:val="001000000000"/>
+            <w:cnfStyle w:val="001000000000" w:firstRow="0" w:lastRow="0" w:firstColumn="1" w:lastColumn="0" w:oddVBand="0" w:evenVBand="0" w:oddHBand="0" w:evenHBand="0" w:firstRowFirstColumn="0" w:firstRowLastColumn="0" w:lastRowFirstColumn="0" w:lastRowLastColumn="0"/>
             <w:tcW w:w="586" w:type="pct"/>
             <w:noWrap/>
             <w:vAlign w:val="center"/>
@@ -11287,7 +11192,7 @@
           </w:tcPr>
           <w:p>
             <w:pPr>
-              <w:cnfStyle w:val="000000100000"/>
+              <w:cnfStyle w:val="000000100000" w:firstRow="0" w:lastRow="0" w:firstColumn="0" w:lastColumn="0" w:oddVBand="0" w:evenVBand="0" w:oddHBand="1" w:evenHBand="0" w:firstRowFirstColumn="0" w:firstRowLastColumn="0" w:lastRowFirstColumn="0" w:lastRowLastColumn="0"/>
               <w:rPr>
                 <w:rFonts w:asciiTheme="minorHAnsi" w:eastAsiaTheme="minorEastAsia" w:hAnsiTheme="minorHAnsi" w:cstheme="minorHAnsi"/>
                 <w:lang w:val="fr-FR"/>
@@ -11306,7 +11211,7 @@
       <w:tr>
         <w:tc>
           <w:tcPr>
-            <w:cnfStyle w:val="001000000000"/>
+            <w:cnfStyle w:val="001000000000" w:firstRow="0" w:lastRow="0" w:firstColumn="1" w:lastColumn="0" w:oddVBand="0" w:evenVBand="0" w:oddHBand="0" w:evenHBand="0" w:firstRowFirstColumn="0" w:firstRowLastColumn="0" w:lastRowFirstColumn="0" w:lastRowLastColumn="0"/>
             <w:tcW w:w="586" w:type="pct"/>
             <w:noWrap/>
             <w:vAlign w:val="center"/>
@@ -11343,7 +11248,7 @@
           </w:tcPr>
           <w:p>
             <w:pPr>
-              <w:cnfStyle w:val="000000000000"/>
+              <w:cnfStyle w:val="000000000000" w:firstRow="0" w:lastRow="0" w:firstColumn="0" w:lastColumn="0" w:oddVBand="0" w:evenVBand="0" w:oddHBand="0" w:evenHBand="0" w:firstRowFirstColumn="0" w:firstRowLastColumn="0" w:lastRowFirstColumn="0" w:lastRowLastColumn="0"/>
               <w:rPr>
                 <w:rFonts w:asciiTheme="minorHAnsi" w:eastAsiaTheme="minorEastAsia" w:hAnsiTheme="minorHAnsi" w:cstheme="minorHAnsi"/>
                 <w:lang w:val="fr-FR"/>
@@ -11361,11 +11266,11 @@
       </w:tr>
       <w:tr>
         <w:trPr>
-          <w:cnfStyle w:val="000000100000"/>
+          <w:cnfStyle w:val="000000100000" w:firstRow="0" w:lastRow="0" w:firstColumn="0" w:lastColumn="0" w:oddVBand="0" w:evenVBand="0" w:oddHBand="1" w:evenHBand="0" w:firstRowFirstColumn="0" w:firstRowLastColumn="0" w:lastRowFirstColumn="0" w:lastRowLastColumn="0"/>
         </w:trPr>
         <w:tc>
           <w:tcPr>
-            <w:cnfStyle w:val="001000000000"/>
+            <w:cnfStyle w:val="001000000000" w:firstRow="0" w:lastRow="0" w:firstColumn="1" w:lastColumn="0" w:oddVBand="0" w:evenVBand="0" w:oddHBand="0" w:evenHBand="0" w:firstRowFirstColumn="0" w:firstRowLastColumn="0" w:lastRowFirstColumn="0" w:lastRowLastColumn="0"/>
             <w:tcW w:w="586" w:type="pct"/>
             <w:noWrap/>
             <w:vAlign w:val="center"/>
@@ -11399,7 +11304,7 @@
           </w:tcPr>
           <w:p>
             <w:pPr>
-              <w:cnfStyle w:val="000000100000"/>
+              <w:cnfStyle w:val="000000100000" w:firstRow="0" w:lastRow="0" w:firstColumn="0" w:lastColumn="0" w:oddVBand="0" w:evenVBand="0" w:oddHBand="1" w:evenHBand="0" w:firstRowFirstColumn="0" w:firstRowLastColumn="0" w:lastRowFirstColumn="0" w:lastRowLastColumn="0"/>
               <w:rPr>
                 <w:rFonts w:asciiTheme="minorHAnsi" w:eastAsiaTheme="minorEastAsia" w:hAnsiTheme="minorHAnsi" w:cstheme="minorHAnsi"/>
                 <w:lang w:val="fr-FR"/>
@@ -11418,7 +11323,7 @@
       <w:tr>
         <w:tc>
           <w:tcPr>
-            <w:cnfStyle w:val="001000000000"/>
+            <w:cnfStyle w:val="001000000000" w:firstRow="0" w:lastRow="0" w:firstColumn="1" w:lastColumn="0" w:oddVBand="0" w:evenVBand="0" w:oddHBand="0" w:evenHBand="0" w:firstRowFirstColumn="0" w:firstRowLastColumn="0" w:lastRowFirstColumn="0" w:lastRowLastColumn="0"/>
             <w:tcW w:w="586" w:type="pct"/>
             <w:noWrap/>
             <w:vAlign w:val="center"/>
@@ -11452,7 +11357,7 @@
           </w:tcPr>
           <w:p>
             <w:pPr>
-              <w:cnfStyle w:val="000000000000"/>
+              <w:cnfStyle w:val="000000000000" w:firstRow="0" w:lastRow="0" w:firstColumn="0" w:lastColumn="0" w:oddVBand="0" w:evenVBand="0" w:oddHBand="0" w:evenHBand="0" w:firstRowFirstColumn="0" w:firstRowLastColumn="0" w:lastRowFirstColumn="0" w:lastRowLastColumn="0"/>
               <w:rPr>
                 <w:rFonts w:asciiTheme="minorHAnsi" w:hAnsiTheme="minorHAnsi" w:cstheme="minorHAnsi"/>
                 <w:lang w:val="fr-FR"/>
@@ -11470,11 +11375,11 @@
       </w:tr>
       <w:tr>
         <w:trPr>
-          <w:cnfStyle w:val="000000100000"/>
+          <w:cnfStyle w:val="000000100000" w:firstRow="0" w:lastRow="0" w:firstColumn="0" w:lastColumn="0" w:oddVBand="0" w:evenVBand="0" w:oddHBand="1" w:evenHBand="0" w:firstRowFirstColumn="0" w:firstRowLastColumn="0" w:lastRowFirstColumn="0" w:lastRowLastColumn="0"/>
         </w:trPr>
         <w:tc>
           <w:tcPr>
-            <w:cnfStyle w:val="001000000000"/>
+            <w:cnfStyle w:val="001000000000" w:firstRow="0" w:lastRow="0" w:firstColumn="1" w:lastColumn="0" w:oddVBand="0" w:evenVBand="0" w:oddHBand="0" w:evenHBand="0" w:firstRowFirstColumn="0" w:firstRowLastColumn="0" w:lastRowFirstColumn="0" w:lastRowLastColumn="0"/>
             <w:tcW w:w="586" w:type="pct"/>
             <w:noWrap/>
             <w:vAlign w:val="center"/>
@@ -11511,7 +11416,7 @@
           </w:tcPr>
           <w:p>
             <w:pPr>
-              <w:cnfStyle w:val="000000100000"/>
+              <w:cnfStyle w:val="000000100000" w:firstRow="0" w:lastRow="0" w:firstColumn="0" w:lastColumn="0" w:oddVBand="0" w:evenVBand="0" w:oddHBand="1" w:evenHBand="0" w:firstRowFirstColumn="0" w:firstRowLastColumn="0" w:lastRowFirstColumn="0" w:lastRowLastColumn="0"/>
               <w:rPr>
                 <w:rFonts w:asciiTheme="minorHAnsi" w:eastAsiaTheme="minorEastAsia" w:hAnsiTheme="minorHAnsi" w:cstheme="minorHAnsi"/>
                 <w:lang w:val="fr-FR"/>
@@ -11530,7 +11435,7 @@
       <w:tr>
         <w:tc>
           <w:tcPr>
-            <w:cnfStyle w:val="001000000000"/>
+            <w:cnfStyle w:val="001000000000" w:firstRow="0" w:lastRow="0" w:firstColumn="1" w:lastColumn="0" w:oddVBand="0" w:evenVBand="0" w:oddHBand="0" w:evenHBand="0" w:firstRowFirstColumn="0" w:firstRowLastColumn="0" w:lastRowFirstColumn="0" w:lastRowLastColumn="0"/>
             <w:tcW w:w="586" w:type="pct"/>
             <w:noWrap/>
             <w:vAlign w:val="center"/>
@@ -11566,7 +11471,7 @@
           </w:tcPr>
           <w:p>
             <w:pPr>
-              <w:cnfStyle w:val="000000000000"/>
+              <w:cnfStyle w:val="000000000000" w:firstRow="0" w:lastRow="0" w:firstColumn="0" w:lastColumn="0" w:oddVBand="0" w:evenVBand="0" w:oddHBand="0" w:evenHBand="0" w:firstRowFirstColumn="0" w:firstRowLastColumn="0" w:lastRowFirstColumn="0" w:lastRowLastColumn="0"/>
               <w:rPr>
                 <w:rFonts w:asciiTheme="minorHAnsi" w:eastAsiaTheme="minorEastAsia" w:hAnsiTheme="minorHAnsi" w:cstheme="minorHAnsi"/>
                 <w:lang w:val="fr-FR"/>
@@ -11670,7 +11575,66 @@
         <w:rPr>
           <w:lang w:val="fr-FR"/>
         </w:rPr>
-        <w:t xml:space="preserve"> est le numéro du port à ouvrir. Chaque port peut prendre différents attributs, qui sont détaillés dans le tableau ci-dessous. </w:t>
+        <w:t xml:space="preserve"> est le numéro du port à ouvrir</w:t>
+      </w:r>
+      <w:r>
+        <w:rPr>
+          <w:lang w:val="fr-FR"/>
+        </w:rPr>
+        <w:t>.</w:t>
+      </w:r>
+      <w:bookmarkStart w:id="8" w:name="_GoBack"/>
+      <w:bookmarkEnd w:id="8"/>
+      <w:r>
+        <w:rPr>
+          <w:lang w:val="fr-FR"/>
+        </w:rPr>
+        <w:t xml:space="preserve"> </w:t>
+      </w:r>
+      <w:r>
+        <w:rPr>
+          <w:lang w:val="fr-FR"/>
+        </w:rPr>
+        <w:t xml:space="preserve">La valeur </w:t>
+      </w:r>
+      <w:r>
+        <w:rPr>
+          <w:b/>
+          <w:lang w:val="fr-FR"/>
+        </w:rPr>
+        <w:t>80</w:t>
+      </w:r>
+      <w:r>
+        <w:rPr>
+          <w:lang w:val="fr-FR"/>
+        </w:rPr>
+        <w:t>-</w:t>
+      </w:r>
+      <w:r>
+        <w:rPr>
+          <w:b/>
+          <w:lang w:val="fr-FR"/>
+        </w:rPr>
+        <w:t>90</w:t>
+      </w:r>
+      <w:r>
+        <w:rPr>
+          <w:b/>
+          <w:lang w:val="fr-FR"/>
+        </w:rPr>
+        <w:t xml:space="preserve"> </w:t>
+      </w:r>
+      <w:r>
+        <w:rPr>
+          <w:lang w:val="fr-FR"/>
+        </w:rPr>
+        <w:t>ouvrira les 11 ports de 80 à 90</w:t>
+      </w:r>
+      <w:r>
+        <w:rPr>
+          <w:lang w:val="fr-FR"/>
+        </w:rPr>
+        <w:t xml:space="preserve">. Chaque port peut prendre différents attributs, qui sont détaillés dans le tableau ci-dessous. </w:t>
       </w:r>
       <w:r>
         <w:rPr>
@@ -11694,7 +11658,7 @@
           <w:top w:w="85" w:type="dxa"/>
           <w:bottom w:w="85" w:type="dxa"/>
         </w:tblCellMar>
-        <w:tblLook w:val="04A0"/>
+        <w:tblLook w:val="04A0" w:firstRow="1" w:lastRow="0" w:firstColumn="1" w:lastColumn="0" w:noHBand="0" w:noVBand="1"/>
       </w:tblPr>
       <w:tblGrid>
         <w:gridCol w:w="1669"/>
@@ -11703,11 +11667,11 @@
       </w:tblGrid>
       <w:tr>
         <w:trPr>
-          <w:cnfStyle w:val="100000000000"/>
+          <w:cnfStyle w:val="100000000000" w:firstRow="1" w:lastRow="0" w:firstColumn="0" w:lastColumn="0" w:oddVBand="0" w:evenVBand="0" w:oddHBand="0" w:evenHBand="0" w:firstRowFirstColumn="0" w:firstRowLastColumn="0" w:lastRowFirstColumn="0" w:lastRowLastColumn="0"/>
         </w:trPr>
         <w:tc>
           <w:tcPr>
-            <w:cnfStyle w:val="001000000100"/>
+            <w:cnfStyle w:val="001000000100" w:firstRow="0" w:lastRow="0" w:firstColumn="1" w:lastColumn="0" w:oddVBand="0" w:evenVBand="0" w:oddHBand="0" w:evenHBand="0" w:firstRowFirstColumn="1" w:firstRowLastColumn="0" w:lastRowFirstColumn="0" w:lastRowLastColumn="0"/>
             <w:tcW w:w="781" w:type="pct"/>
             <w:noWrap/>
           </w:tcPr>
@@ -11739,7 +11703,7 @@
           <w:p>
             <w:pPr>
               <w:jc w:val="center"/>
-              <w:cnfStyle w:val="100000000000"/>
+              <w:cnfStyle w:val="100000000000" w:firstRow="1" w:lastRow="0" w:firstColumn="0" w:lastColumn="0" w:oddVBand="0" w:evenVBand="0" w:oddHBand="0" w:evenHBand="0" w:firstRowFirstColumn="0" w:firstRowLastColumn="0" w:lastRowFirstColumn="0" w:lastRowLastColumn="0"/>
               <w:rPr>
                 <w:rFonts w:asciiTheme="minorHAnsi" w:eastAsiaTheme="minorEastAsia" w:hAnsiTheme="minorHAnsi" w:cstheme="minorBidi"/>
                 <w:b/>
@@ -11765,7 +11729,7 @@
           <w:p>
             <w:pPr>
               <w:jc w:val="center"/>
-              <w:cnfStyle w:val="100000000000"/>
+              <w:cnfStyle w:val="100000000000" w:firstRow="1" w:lastRow="0" w:firstColumn="0" w:lastColumn="0" w:oddVBand="0" w:evenVBand="0" w:oddHBand="0" w:evenHBand="0" w:firstRowFirstColumn="0" w:firstRowLastColumn="0" w:lastRowFirstColumn="0" w:lastRowLastColumn="0"/>
               <w:rPr>
                 <w:rFonts w:asciiTheme="minorHAnsi" w:eastAsiaTheme="minorEastAsia" w:hAnsiTheme="minorHAnsi" w:cstheme="minorBidi"/>
                 <w:b/>
@@ -11787,11 +11751,11 @@
       </w:tr>
       <w:tr>
         <w:trPr>
-          <w:cnfStyle w:val="000000100000"/>
+          <w:cnfStyle w:val="000000100000" w:firstRow="0" w:lastRow="0" w:firstColumn="0" w:lastColumn="0" w:oddVBand="0" w:evenVBand="0" w:oddHBand="1" w:evenHBand="0" w:firstRowFirstColumn="0" w:firstRowLastColumn="0" w:lastRowFirstColumn="0" w:lastRowLastColumn="0"/>
         </w:trPr>
         <w:tc>
           <w:tcPr>
-            <w:cnfStyle w:val="001000000000"/>
+            <w:cnfStyle w:val="001000000000" w:firstRow="0" w:lastRow="0" w:firstColumn="1" w:lastColumn="0" w:oddVBand="0" w:evenVBand="0" w:oddHBand="0" w:evenHBand="0" w:firstRowFirstColumn="0" w:firstRowLastColumn="0" w:lastRowFirstColumn="0" w:lastRowLastColumn="0"/>
             <w:tcW w:w="781" w:type="pct"/>
             <w:noWrap/>
             <w:vAlign w:val="center"/>
@@ -11827,7 +11791,7 @@
           <w:p>
             <w:pPr>
               <w:jc w:val="both"/>
-              <w:cnfStyle w:val="000000100000"/>
+              <w:cnfStyle w:val="000000100000" w:firstRow="0" w:lastRow="0" w:firstColumn="0" w:lastColumn="0" w:oddVBand="0" w:evenVBand="0" w:oddHBand="1" w:evenHBand="0" w:firstRowFirstColumn="0" w:firstRowLastColumn="0" w:lastRowFirstColumn="0" w:lastRowLastColumn="0"/>
               <w:rPr>
                 <w:rFonts w:asciiTheme="minorHAnsi" w:eastAsiaTheme="minorEastAsia" w:hAnsiTheme="minorHAnsi"/>
                 <w:lang w:val="fr-FR"/>
@@ -11867,7 +11831,7 @@
           <w:p>
             <w:pPr>
               <w:jc w:val="center"/>
-              <w:cnfStyle w:val="000000100000"/>
+              <w:cnfStyle w:val="000000100000" w:firstRow="0" w:lastRow="0" w:firstColumn="0" w:lastColumn="0" w:oddVBand="0" w:evenVBand="0" w:oddHBand="1" w:evenHBand="0" w:firstRowFirstColumn="0" w:firstRowLastColumn="0" w:lastRowFirstColumn="0" w:lastRowLastColumn="0"/>
               <w:rPr>
                 <w:rFonts w:asciiTheme="minorHAnsi" w:eastAsiaTheme="minorEastAsia" w:hAnsiTheme="minorHAnsi"/>
                 <w:lang w:val="fr-FR"/>
@@ -11886,7 +11850,7 @@
       <w:tr>
         <w:tc>
           <w:tcPr>
-            <w:cnfStyle w:val="001000000000"/>
+            <w:cnfStyle w:val="001000000000" w:firstRow="0" w:lastRow="0" w:firstColumn="1" w:lastColumn="0" w:oddVBand="0" w:evenVBand="0" w:oddHBand="0" w:evenHBand="0" w:firstRowFirstColumn="0" w:firstRowLastColumn="0" w:lastRowFirstColumn="0" w:lastRowLastColumn="0"/>
             <w:tcW w:w="781" w:type="pct"/>
             <w:noWrap/>
             <w:vAlign w:val="center"/>
@@ -11923,7 +11887,7 @@
           <w:p>
             <w:pPr>
               <w:jc w:val="both"/>
-              <w:cnfStyle w:val="000000000000"/>
+              <w:cnfStyle w:val="000000000000" w:firstRow="0" w:lastRow="0" w:firstColumn="0" w:lastColumn="0" w:oddVBand="0" w:evenVBand="0" w:oddHBand="0" w:evenHBand="0" w:firstRowFirstColumn="0" w:firstRowLastColumn="0" w:lastRowFirstColumn="0" w:lastRowLastColumn="0"/>
               <w:rPr>
                 <w:rFonts w:asciiTheme="minorHAnsi" w:eastAsiaTheme="minorEastAsia" w:hAnsiTheme="minorHAnsi"/>
                 <w:lang w:val="fr-FR"/>
@@ -12021,7 +11985,7 @@
           <w:p>
             <w:pPr>
               <w:jc w:val="center"/>
-              <w:cnfStyle w:val="000000000000"/>
+              <w:cnfStyle w:val="000000000000" w:firstRow="0" w:lastRow="0" w:firstColumn="0" w:lastColumn="0" w:oddVBand="0" w:evenVBand="0" w:oddHBand="0" w:evenHBand="0" w:firstRowFirstColumn="0" w:firstRowLastColumn="0" w:lastRowFirstColumn="0" w:lastRowLastColumn="0"/>
               <w:rPr>
                 <w:rFonts w:asciiTheme="minorHAnsi" w:eastAsiaTheme="minorEastAsia" w:hAnsiTheme="minorHAnsi"/>
                 <w:lang w:val="fr-FR"/>
@@ -12039,11 +12003,11 @@
       </w:tr>
       <w:tr>
         <w:trPr>
-          <w:cnfStyle w:val="000000100000"/>
+          <w:cnfStyle w:val="000000100000" w:firstRow="0" w:lastRow="0" w:firstColumn="0" w:lastColumn="0" w:oddVBand="0" w:evenVBand="0" w:oddHBand="1" w:evenHBand="0" w:firstRowFirstColumn="0" w:firstRowLastColumn="0" w:lastRowFirstColumn="0" w:lastRowLastColumn="0"/>
         </w:trPr>
         <w:tc>
           <w:tcPr>
-            <w:cnfStyle w:val="001000000000"/>
+            <w:cnfStyle w:val="001000000000" w:firstRow="0" w:lastRow="0" w:firstColumn="1" w:lastColumn="0" w:oddVBand="0" w:evenVBand="0" w:oddHBand="0" w:evenHBand="0" w:firstRowFirstColumn="0" w:firstRowLastColumn="0" w:lastRowFirstColumn="0" w:lastRowLastColumn="0"/>
             <w:tcW w:w="781" w:type="pct"/>
             <w:noWrap/>
             <w:vAlign w:val="center"/>
@@ -12081,7 +12045,7 @@
           <w:p>
             <w:pPr>
               <w:jc w:val="both"/>
-              <w:cnfStyle w:val="000000100000"/>
+              <w:cnfStyle w:val="000000100000" w:firstRow="0" w:lastRow="0" w:firstColumn="0" w:lastColumn="0" w:oddVBand="0" w:evenVBand="0" w:oddHBand="1" w:evenHBand="0" w:firstRowFirstColumn="0" w:firstRowLastColumn="0" w:lastRowFirstColumn="0" w:lastRowLastColumn="0"/>
               <w:rPr>
                 <w:rFonts w:asciiTheme="minorHAnsi" w:eastAsiaTheme="minorEastAsia" w:hAnsiTheme="minorHAnsi"/>
                 <w:lang w:val="fr-FR"/>
@@ -12108,7 +12072,7 @@
           <w:p>
             <w:pPr>
               <w:jc w:val="center"/>
-              <w:cnfStyle w:val="000000100000"/>
+              <w:cnfStyle w:val="000000100000" w:firstRow="0" w:lastRow="0" w:firstColumn="0" w:lastColumn="0" w:oddVBand="0" w:evenVBand="0" w:oddHBand="1" w:evenHBand="0" w:firstRowFirstColumn="0" w:firstRowLastColumn="0" w:lastRowFirstColumn="0" w:lastRowLastColumn="0"/>
               <w:rPr>
                 <w:rFonts w:asciiTheme="minorHAnsi" w:eastAsiaTheme="minorEastAsia" w:hAnsiTheme="minorHAnsi"/>
                 <w:lang w:val="fr-FR"/>
@@ -12146,14 +12110,14 @@
           <w:lang w:val="fr-FR"/>
         </w:rPr>
       </w:pPr>
-      <w:bookmarkStart w:id="8" w:name="_Toc299393344"/>
+      <w:bookmarkStart w:id="9" w:name="_Toc299393344"/>
       <w:r>
         <w:rPr>
           <w:lang w:val="fr-FR"/>
         </w:rPr>
         <w:t>Plugins</w:t>
       </w:r>
-      <w:bookmarkEnd w:id="8"/>
+      <w:bookmarkEnd w:id="9"/>
     </w:p>
     <w:p>
       <w:pPr>
@@ -12320,7 +12284,7 @@
           <w:lang w:val="fr-FR"/>
         </w:rPr>
       </w:pPr>
-      <w:bookmarkStart w:id="9" w:name="_Toc299393345"/>
+      <w:bookmarkStart w:id="10" w:name="_Toc299393345"/>
       <w:r>
         <w:rPr>
           <w:lang w:val="fr-FR"/>
@@ -12333,7 +12297,7 @@
         </w:rPr>
         <w:t>onfigurations</w:t>
       </w:r>
-      <w:bookmarkEnd w:id="9"/>
+      <w:bookmarkEnd w:id="10"/>
     </w:p>
     <w:p>
       <w:pPr>
@@ -12476,7 +12440,7 @@
           <w:lang w:val="fr-FR"/>
         </w:rPr>
       </w:pPr>
-      <w:bookmarkStart w:id="10" w:name="_Toc299393346"/>
+      <w:bookmarkStart w:id="11" w:name="_Toc299393346"/>
       <w:r>
         <w:rPr>
           <w:lang w:val="fr-FR"/>
@@ -12484,7 +12448,7 @@
         <w:lastRenderedPageBreak/>
         <w:t>Fonctionnement</w:t>
       </w:r>
-      <w:bookmarkEnd w:id="10"/>
+      <w:bookmarkEnd w:id="11"/>
     </w:p>
     <w:p>
       <w:pPr>
@@ -12529,14 +12493,14 @@
           <w:lang w:val="fr-FR"/>
         </w:rPr>
       </w:pPr>
-      <w:bookmarkStart w:id="11" w:name="_Toc299393347"/>
+      <w:bookmarkStart w:id="12" w:name="_Toc299393347"/>
       <w:r>
         <w:rPr>
           <w:lang w:val="fr-FR"/>
         </w:rPr>
         <w:t>Droits</w:t>
       </w:r>
-      <w:bookmarkEnd w:id="11"/>
+      <w:bookmarkEnd w:id="12"/>
     </w:p>
     <w:p>
       <w:pPr>
@@ -12646,16 +12610,16 @@
           <w:lang w:val="fr-FR"/>
         </w:rPr>
       </w:pPr>
-      <w:bookmarkStart w:id="12" w:name="_Toc266199422"/>
-      <w:bookmarkStart w:id="13" w:name="_Toc299393348"/>
+      <w:bookmarkStart w:id="13" w:name="_Toc266199422"/>
+      <w:bookmarkStart w:id="14" w:name="_Toc299393348"/>
       <w:r>
         <w:rPr>
           <w:lang w:val="fr-FR"/>
         </w:rPr>
         <w:t>Types de droits</w:t>
       </w:r>
-      <w:bookmarkEnd w:id="12"/>
       <w:bookmarkEnd w:id="13"/>
+      <w:bookmarkEnd w:id="14"/>
     </w:p>
     <w:p>
       <w:pPr>
@@ -12747,7 +12711,7 @@
           <w:top w:w="28" w:type="dxa"/>
           <w:bottom w:w="28" w:type="dxa"/>
         </w:tblCellMar>
-        <w:tblLook w:val="04A0"/>
+        <w:tblLook w:val="04A0" w:firstRow="1" w:lastRow="0" w:firstColumn="1" w:lastColumn="0" w:noHBand="0" w:noVBand="1"/>
       </w:tblPr>
       <w:tblGrid>
         <w:gridCol w:w="1668"/>
@@ -12758,11 +12722,11 @@
       </w:tblGrid>
       <w:tr>
         <w:trPr>
-          <w:cnfStyle w:val="100000000000"/>
+          <w:cnfStyle w:val="100000000000" w:firstRow="1" w:lastRow="0" w:firstColumn="0" w:lastColumn="0" w:oddVBand="0" w:evenVBand="0" w:oddHBand="0" w:evenHBand="0" w:firstRowFirstColumn="0" w:firstRowLastColumn="0" w:lastRowFirstColumn="0" w:lastRowLastColumn="0"/>
         </w:trPr>
         <w:tc>
           <w:tcPr>
-            <w:cnfStyle w:val="001000000100"/>
+            <w:cnfStyle w:val="001000000100" w:firstRow="0" w:lastRow="0" w:firstColumn="1" w:lastColumn="0" w:oddVBand="0" w:evenVBand="0" w:oddHBand="0" w:evenHBand="0" w:firstRowFirstColumn="1" w:firstRowLastColumn="0" w:lastRowFirstColumn="0" w:lastRowLastColumn="0"/>
             <w:tcW w:w="1668" w:type="dxa"/>
             <w:tcBorders>
               <w:bottom w:val="single" w:sz="18" w:space="0" w:color="4F81BD" w:themeColor="accent1"/>
@@ -12801,7 +12765,7 @@
           <w:p>
             <w:pPr>
               <w:jc w:val="center"/>
-              <w:cnfStyle w:val="100000000000"/>
+              <w:cnfStyle w:val="100000000000" w:firstRow="1" w:lastRow="0" w:firstColumn="0" w:lastColumn="0" w:oddVBand="0" w:evenVBand="0" w:oddHBand="0" w:evenHBand="0" w:firstRowFirstColumn="0" w:firstRowLastColumn="0" w:lastRowFirstColumn="0" w:lastRowLastColumn="0"/>
               <w:rPr>
                 <w:rFonts w:asciiTheme="minorHAnsi" w:hAnsiTheme="minorHAnsi"/>
                 <w:b/>
@@ -12834,7 +12798,7 @@
           <w:p>
             <w:pPr>
               <w:jc w:val="center"/>
-              <w:cnfStyle w:val="100000000000"/>
+              <w:cnfStyle w:val="100000000000" w:firstRow="1" w:lastRow="0" w:firstColumn="0" w:lastColumn="0" w:oddVBand="0" w:evenVBand="0" w:oddHBand="0" w:evenHBand="0" w:firstRowFirstColumn="0" w:firstRowLastColumn="0" w:lastRowFirstColumn="0" w:lastRowLastColumn="0"/>
               <w:rPr>
                 <w:rFonts w:asciiTheme="minorHAnsi" w:hAnsiTheme="minorHAnsi"/>
                 <w:b/>
@@ -12865,7 +12829,7 @@
           <w:p>
             <w:pPr>
               <w:jc w:val="center"/>
-              <w:cnfStyle w:val="100000000000"/>
+              <w:cnfStyle w:val="100000000000" w:firstRow="1" w:lastRow="0" w:firstColumn="0" w:lastColumn="0" w:oddVBand="0" w:evenVBand="0" w:oddHBand="0" w:evenHBand="0" w:firstRowFirstColumn="0" w:firstRowLastColumn="0" w:lastRowFirstColumn="0" w:lastRowLastColumn="0"/>
               <w:rPr>
                 <w:rFonts w:asciiTheme="minorHAnsi" w:hAnsiTheme="minorHAnsi"/>
                 <w:b/>
@@ -12898,7 +12862,7 @@
           <w:p>
             <w:pPr>
               <w:jc w:val="center"/>
-              <w:cnfStyle w:val="100000000000"/>
+              <w:cnfStyle w:val="100000000000" w:firstRow="1" w:lastRow="0" w:firstColumn="0" w:lastColumn="0" w:oddVBand="0" w:evenVBand="0" w:oddHBand="0" w:evenHBand="0" w:firstRowFirstColumn="0" w:firstRowLastColumn="0" w:lastRowFirstColumn="0" w:lastRowLastColumn="0"/>
               <w:rPr>
                 <w:rFonts w:asciiTheme="minorHAnsi" w:hAnsiTheme="minorHAnsi"/>
                 <w:b/>
@@ -12924,11 +12888,11 @@
       </w:tr>
       <w:tr>
         <w:trPr>
-          <w:cnfStyle w:val="000000100000"/>
+          <w:cnfStyle w:val="000000100000" w:firstRow="0" w:lastRow="0" w:firstColumn="0" w:lastColumn="0" w:oddVBand="0" w:evenVBand="0" w:oddHBand="1" w:evenHBand="0" w:firstRowFirstColumn="0" w:firstRowLastColumn="0" w:lastRowFirstColumn="0" w:lastRowLastColumn="0"/>
         </w:trPr>
         <w:tc>
           <w:tcPr>
-            <w:cnfStyle w:val="001000000000"/>
+            <w:cnfStyle w:val="001000000000" w:firstRow="0" w:lastRow="0" w:firstColumn="1" w:lastColumn="0" w:oddVBand="0" w:evenVBand="0" w:oddHBand="0" w:evenHBand="0" w:firstRowFirstColumn="0" w:firstRowLastColumn="0" w:lastRowFirstColumn="0" w:lastRowLastColumn="0"/>
             <w:tcW w:w="1668" w:type="dxa"/>
             <w:tcBorders>
               <w:top w:val="single" w:sz="18" w:space="0" w:color="4F81BD" w:themeColor="accent1"/>
@@ -12965,7 +12929,7 @@
           <w:p>
             <w:pPr>
               <w:jc w:val="center"/>
-              <w:cnfStyle w:val="000000100000"/>
+              <w:cnfStyle w:val="000000100000" w:firstRow="0" w:lastRow="0" w:firstColumn="0" w:lastColumn="0" w:oddVBand="0" w:evenVBand="0" w:oddHBand="1" w:evenHBand="0" w:firstRowFirstColumn="0" w:firstRowLastColumn="0" w:lastRowFirstColumn="0" w:lastRowLastColumn="0"/>
               <w:rPr>
                 <w:rFonts w:asciiTheme="minorHAnsi" w:hAnsiTheme="minorHAnsi"/>
                 <w:lang w:val="fr-FR"/>
@@ -12991,7 +12955,7 @@
           <w:p>
             <w:pPr>
               <w:jc w:val="center"/>
-              <w:cnfStyle w:val="000000100000"/>
+              <w:cnfStyle w:val="000000100000" w:firstRow="0" w:lastRow="0" w:firstColumn="0" w:lastColumn="0" w:oddVBand="0" w:evenVBand="0" w:oddHBand="1" w:evenHBand="0" w:firstRowFirstColumn="0" w:firstRowLastColumn="0" w:lastRowFirstColumn="0" w:lastRowLastColumn="0"/>
               <w:rPr>
                 <w:rFonts w:asciiTheme="minorHAnsi" w:hAnsiTheme="minorHAnsi"/>
                 <w:lang w:val="fr-FR"/>
@@ -13024,7 +12988,7 @@
           <w:p>
             <w:pPr>
               <w:jc w:val="center"/>
-              <w:cnfStyle w:val="000000100000"/>
+              <w:cnfStyle w:val="000000100000" w:firstRow="0" w:lastRow="0" w:firstColumn="0" w:lastColumn="0" w:oddVBand="0" w:evenVBand="0" w:oddHBand="1" w:evenHBand="0" w:firstRowFirstColumn="0" w:firstRowLastColumn="0" w:lastRowFirstColumn="0" w:lastRowLastColumn="0"/>
               <w:rPr>
                 <w:rFonts w:asciiTheme="minorHAnsi" w:hAnsiTheme="minorHAnsi"/>
                 <w:lang w:val="fr-FR"/>
@@ -13050,7 +13014,7 @@
           <w:p>
             <w:pPr>
               <w:jc w:val="center"/>
-              <w:cnfStyle w:val="000000100000"/>
+              <w:cnfStyle w:val="000000100000" w:firstRow="0" w:lastRow="0" w:firstColumn="0" w:lastColumn="0" w:oddVBand="0" w:evenVBand="0" w:oddHBand="1" w:evenHBand="0" w:firstRowFirstColumn="0" w:firstRowLastColumn="0" w:lastRowFirstColumn="0" w:lastRowLastColumn="0"/>
               <w:rPr>
                 <w:rFonts w:asciiTheme="minorHAnsi" w:hAnsiTheme="minorHAnsi"/>
                 <w:lang w:val="fr-FR"/>
@@ -13069,7 +13033,7 @@
       <w:tr>
         <w:tc>
           <w:tcPr>
-            <w:cnfStyle w:val="001000000000"/>
+            <w:cnfStyle w:val="001000000000" w:firstRow="0" w:lastRow="0" w:firstColumn="1" w:lastColumn="0" w:oddVBand="0" w:evenVBand="0" w:oddHBand="0" w:evenHBand="0" w:firstRowFirstColumn="0" w:firstRowLastColumn="0" w:lastRowFirstColumn="0" w:lastRowLastColumn="0"/>
             <w:tcW w:w="1668" w:type="dxa"/>
             <w:vAlign w:val="center"/>
           </w:tcPr>
@@ -13103,7 +13067,7 @@
           <w:p>
             <w:pPr>
               <w:jc w:val="center"/>
-              <w:cnfStyle w:val="000000000000"/>
+              <w:cnfStyle w:val="000000000000" w:firstRow="0" w:lastRow="0" w:firstColumn="0" w:lastColumn="0" w:oddVBand="0" w:evenVBand="0" w:oddHBand="0" w:evenHBand="0" w:firstRowFirstColumn="0" w:firstRowLastColumn="0" w:lastRowFirstColumn="0" w:lastRowLastColumn="0"/>
               <w:rPr>
                 <w:rFonts w:asciiTheme="minorHAnsi" w:hAnsiTheme="minorHAnsi"/>
                 <w:lang w:val="fr-FR"/>
@@ -13129,7 +13093,7 @@
           <w:p>
             <w:pPr>
               <w:jc w:val="center"/>
-              <w:cnfStyle w:val="000000000000"/>
+              <w:cnfStyle w:val="000000000000" w:firstRow="0" w:lastRow="0" w:firstColumn="0" w:lastColumn="0" w:oddVBand="0" w:evenVBand="0" w:oddHBand="0" w:evenHBand="0" w:firstRowFirstColumn="0" w:firstRowLastColumn="0" w:lastRowFirstColumn="0" w:lastRowLastColumn="0"/>
               <w:rPr>
                 <w:rFonts w:asciiTheme="minorHAnsi" w:hAnsiTheme="minorHAnsi"/>
                 <w:lang w:val="fr-FR"/>
@@ -13162,7 +13126,7 @@
           <w:p>
             <w:pPr>
               <w:jc w:val="center"/>
-              <w:cnfStyle w:val="000000000000"/>
+              <w:cnfStyle w:val="000000000000" w:firstRow="0" w:lastRow="0" w:firstColumn="0" w:lastColumn="0" w:oddVBand="0" w:evenVBand="0" w:oddHBand="0" w:evenHBand="0" w:firstRowFirstColumn="0" w:firstRowLastColumn="0" w:lastRowFirstColumn="0" w:lastRowLastColumn="0"/>
               <w:rPr>
                 <w:rFonts w:asciiTheme="minorHAnsi" w:hAnsiTheme="minorHAnsi"/>
                 <w:lang w:val="fr-FR"/>
@@ -13202,7 +13166,7 @@
           <w:p>
             <w:pPr>
               <w:jc w:val="center"/>
-              <w:cnfStyle w:val="000000000000"/>
+              <w:cnfStyle w:val="000000000000" w:firstRow="0" w:lastRow="0" w:firstColumn="0" w:lastColumn="0" w:oddVBand="0" w:evenVBand="0" w:oddHBand="0" w:evenHBand="0" w:firstRowFirstColumn="0" w:firstRowLastColumn="0" w:lastRowFirstColumn="0" w:lastRowLastColumn="0"/>
               <w:rPr>
                 <w:rFonts w:asciiTheme="minorHAnsi" w:hAnsiTheme="minorHAnsi"/>
                 <w:lang w:val="fr-FR"/>
@@ -13220,11 +13184,11 @@
       </w:tr>
       <w:tr>
         <w:trPr>
-          <w:cnfStyle w:val="000000100000"/>
+          <w:cnfStyle w:val="000000100000" w:firstRow="0" w:lastRow="0" w:firstColumn="0" w:lastColumn="0" w:oddVBand="0" w:evenVBand="0" w:oddHBand="1" w:evenHBand="0" w:firstRowFirstColumn="0" w:firstRowLastColumn="0" w:lastRowFirstColumn="0" w:lastRowLastColumn="0"/>
         </w:trPr>
         <w:tc>
           <w:tcPr>
-            <w:cnfStyle w:val="001000000000"/>
+            <w:cnfStyle w:val="001000000000" w:firstRow="0" w:lastRow="0" w:firstColumn="1" w:lastColumn="0" w:oddVBand="0" w:evenVBand="0" w:oddHBand="0" w:evenHBand="0" w:firstRowFirstColumn="0" w:firstRowLastColumn="0" w:lastRowFirstColumn="0" w:lastRowLastColumn="0"/>
             <w:tcW w:w="1668" w:type="dxa"/>
             <w:vAlign w:val="center"/>
           </w:tcPr>
@@ -13258,7 +13222,7 @@
           <w:p>
             <w:pPr>
               <w:jc w:val="center"/>
-              <w:cnfStyle w:val="000000100000"/>
+              <w:cnfStyle w:val="000000100000" w:firstRow="0" w:lastRow="0" w:firstColumn="0" w:lastColumn="0" w:oddVBand="0" w:evenVBand="0" w:oddHBand="1" w:evenHBand="0" w:firstRowFirstColumn="0" w:firstRowLastColumn="0" w:lastRowFirstColumn="0" w:lastRowLastColumn="0"/>
               <w:rPr>
                 <w:rFonts w:asciiTheme="minorHAnsi" w:hAnsiTheme="minorHAnsi"/>
                 <w:lang w:val="fr-FR"/>
@@ -13284,7 +13248,7 @@
           <w:p>
             <w:pPr>
               <w:jc w:val="center"/>
-              <w:cnfStyle w:val="000000100000"/>
+              <w:cnfStyle w:val="000000100000" w:firstRow="0" w:lastRow="0" w:firstColumn="0" w:lastColumn="0" w:oddVBand="0" w:evenVBand="0" w:oddHBand="1" w:evenHBand="0" w:firstRowFirstColumn="0" w:firstRowLastColumn="0" w:lastRowFirstColumn="0" w:lastRowLastColumn="0"/>
               <w:rPr>
                 <w:rFonts w:asciiTheme="minorHAnsi" w:hAnsiTheme="minorHAnsi"/>
                 <w:lang w:val="fr-FR"/>
@@ -13310,7 +13274,7 @@
           <w:p>
             <w:pPr>
               <w:jc w:val="center"/>
-              <w:cnfStyle w:val="000000100000"/>
+              <w:cnfStyle w:val="000000100000" w:firstRow="0" w:lastRow="0" w:firstColumn="0" w:lastColumn="0" w:oddVBand="0" w:evenVBand="0" w:oddHBand="1" w:evenHBand="0" w:firstRowFirstColumn="0" w:firstRowLastColumn="0" w:lastRowFirstColumn="0" w:lastRowLastColumn="0"/>
               <w:rPr>
                 <w:rFonts w:asciiTheme="minorHAnsi" w:hAnsiTheme="minorHAnsi"/>
                 <w:lang w:val="fr-FR"/>
@@ -13350,7 +13314,7 @@
           <w:p>
             <w:pPr>
               <w:jc w:val="center"/>
-              <w:cnfStyle w:val="000000100000"/>
+              <w:cnfStyle w:val="000000100000" w:firstRow="0" w:lastRow="0" w:firstColumn="0" w:lastColumn="0" w:oddVBand="0" w:evenVBand="0" w:oddHBand="1" w:evenHBand="0" w:firstRowFirstColumn="0" w:firstRowLastColumn="0" w:lastRowFirstColumn="0" w:lastRowLastColumn="0"/>
               <w:rPr>
                 <w:rFonts w:asciiTheme="minorHAnsi" w:hAnsiTheme="minorHAnsi"/>
                 <w:lang w:val="fr-FR"/>
@@ -13374,16 +13338,16 @@
           <w:lang w:val="fr-FR"/>
         </w:rPr>
       </w:pPr>
-      <w:bookmarkStart w:id="14" w:name="_Toc266199423"/>
-      <w:bookmarkStart w:id="15" w:name="_Toc299393349"/>
+      <w:bookmarkStart w:id="15" w:name="_Toc266199423"/>
+      <w:bookmarkStart w:id="16" w:name="_Toc299393349"/>
       <w:r>
         <w:rPr>
           <w:lang w:val="fr-FR"/>
         </w:rPr>
         <w:t>Droits implicites</w:t>
       </w:r>
-      <w:bookmarkEnd w:id="14"/>
       <w:bookmarkEnd w:id="15"/>
+      <w:bookmarkEnd w:id="16"/>
     </w:p>
     <w:p>
       <w:pPr>
@@ -13592,16 +13556,16 @@
           <w:lang w:val="fr-FR"/>
         </w:rPr>
       </w:pPr>
-      <w:bookmarkStart w:id="16" w:name="_Toc266199424"/>
-      <w:bookmarkStart w:id="17" w:name="_Toc299393350"/>
+      <w:bookmarkStart w:id="17" w:name="_Toc266199424"/>
+      <w:bookmarkStart w:id="18" w:name="_Toc299393350"/>
       <w:r>
         <w:rPr>
           <w:lang w:val="fr-FR"/>
         </w:rPr>
         <w:t>Héritage</w:t>
       </w:r>
-      <w:bookmarkEnd w:id="16"/>
       <w:bookmarkEnd w:id="17"/>
+      <w:bookmarkEnd w:id="18"/>
     </w:p>
     <w:p>
       <w:pPr>
@@ -13799,8 +13763,8 @@
           <w:lang w:val="fr-FR"/>
         </w:rPr>
       </w:pPr>
-      <w:bookmarkStart w:id="18" w:name="_Toc266199425"/>
-      <w:bookmarkStart w:id="19" w:name="_Toc299393351"/>
+      <w:bookmarkStart w:id="19" w:name="_Toc266199425"/>
+      <w:bookmarkStart w:id="20" w:name="_Toc299393351"/>
       <w:r>
         <w:rPr>
           <w:lang w:val="fr-FR"/>
@@ -13808,8 +13772,8 @@
         <w:lastRenderedPageBreak/>
         <w:t>Exemple</w:t>
       </w:r>
-      <w:bookmarkEnd w:id="18"/>
       <w:bookmarkEnd w:id="19"/>
+      <w:bookmarkEnd w:id="20"/>
     </w:p>
     <w:p>
       <w:pPr>
@@ -13849,7 +13813,7 @@
           <w:insideV w:val="none" w:sz="0" w:space="0" w:color="auto"/>
         </w:tblBorders>
         <w:shd w:val="clear" w:color="auto" w:fill="F2F2F2" w:themeFill="background1" w:themeFillShade="F2"/>
-        <w:tblLook w:val="0600"/>
+        <w:tblLook w:val="0600" w:firstRow="0" w:lastRow="0" w:firstColumn="0" w:lastColumn="0" w:noHBand="1" w:noVBand="1"/>
       </w:tblPr>
       <w:tblGrid>
         <w:gridCol w:w="10606"/>
@@ -14441,7 +14405,7 @@
           <w:left w:w="170" w:type="dxa"/>
           <w:bottom w:w="170" w:type="dxa"/>
         </w:tblCellMar>
-        <w:tblLook w:val="0600"/>
+        <w:tblLook w:val="0600" w:firstRow="0" w:lastRow="0" w:firstColumn="0" w:lastColumn="0" w:noHBand="1" w:noVBand="1"/>
       </w:tblPr>
       <w:tblGrid>
         <w:gridCol w:w="10606"/>
@@ -14456,272 +14420,175 @@
             <w:pPr>
               <w:rPr>
                 <w:color w:val="00B050"/>
-                <w:lang w:val="fr-FR"/>
               </w:rPr>
             </w:pPr>
             <w:r>
               <w:rPr>
                 <w:color w:val="00B050"/>
-                <w:lang w:val="fr-FR"/>
               </w:rPr>
               <w:t>{"</w:t>
             </w:r>
             <w:r>
               <w:rPr>
                 <w:color w:val="00B050"/>
-                <w:lang w:val="fr-FR"/>
               </w:rPr>
               <w:t>Directory</w:t>
             </w:r>
             <w:r>
               <w:rPr>
                 <w:color w:val="00B050"/>
-                <w:lang w:val="fr-FR"/>
-              </w:rPr>
-              <w:t>2", "</w:t>
-            </w:r>
-            <w:proofErr w:type="spellStart"/>
-            <w:r>
+              </w:rPr>
+              <w:t>2", "true"}</w:t>
+            </w:r>
+          </w:p>
+          <w:p>
+            <w:pPr>
+              <w:rPr>
+                <w:color w:val="FF0000"/>
+              </w:rPr>
+            </w:pPr>
+            <w:r>
+              <w:rPr>
+                <w:color w:val="FF0000"/>
+              </w:rPr>
+              <w:t>{"</w:t>
+            </w:r>
+            <w:r>
+              <w:rPr>
+                <w:color w:val="FF0000"/>
+              </w:rPr>
+              <w:t>Directory</w:t>
+            </w:r>
+            <w:r>
+              <w:rPr>
+                <w:color w:val="FF0000"/>
+              </w:rPr>
+              <w:t>3", "false"}</w:t>
+            </w:r>
+          </w:p>
+          <w:p>
+            <w:pPr>
+              <w:rPr>
+                <w:color w:val="FF0000"/>
+              </w:rPr>
+            </w:pPr>
+            <w:r>
+              <w:rPr>
+                <w:color w:val="FF0000"/>
+              </w:rPr>
+              <w:t>{"</w:t>
+            </w:r>
+            <w:r>
+              <w:rPr>
+                <w:color w:val="FF0000"/>
+              </w:rPr>
+              <w:t>File</w:t>
+            </w:r>
+            <w:r>
+              <w:rPr>
+                <w:color w:val="FF0000"/>
+              </w:rPr>
+              <w:t>2.txt", "false"}</w:t>
+            </w:r>
+          </w:p>
+          <w:p>
+            <w:pPr>
+              <w:rPr>
+                <w:color w:val="FF0000"/>
+              </w:rPr>
+            </w:pPr>
+            <w:r>
+              <w:rPr>
+                <w:color w:val="FF0000"/>
+              </w:rPr>
+              <w:t>{"</w:t>
+            </w:r>
+            <w:r>
+              <w:rPr>
+                <w:color w:val="FF0000"/>
+              </w:rPr>
+              <w:t>File</w:t>
+            </w:r>
+            <w:r>
+              <w:rPr>
+                <w:color w:val="FF0000"/>
+              </w:rPr>
+              <w:t>3.txt", "false"}</w:t>
+            </w:r>
+          </w:p>
+          <w:p>
+            <w:pPr>
+              <w:rPr>
+                <w:color w:val="FF0000"/>
+              </w:rPr>
+            </w:pPr>
+            <w:r>
+              <w:rPr>
+                <w:color w:val="FF0000"/>
+              </w:rPr>
+              <w:t>{"</w:t>
+            </w:r>
+            <w:r>
+              <w:rPr>
+                <w:color w:val="FF0000"/>
+              </w:rPr>
+              <w:t>File</w:t>
+            </w:r>
+            <w:r>
+              <w:rPr>
+                <w:color w:val="FF0000"/>
+              </w:rPr>
+              <w:t>6.txt", "false"}</w:t>
+            </w:r>
+          </w:p>
+          <w:p>
+            <w:pPr>
               <w:rPr>
                 <w:color w:val="00B050"/>
-                <w:lang w:val="fr-FR"/>
-              </w:rPr>
-              <w:t>true</w:t>
-            </w:r>
-            <w:proofErr w:type="spellEnd"/>
+              </w:rPr>
+            </w:pPr>
             <w:r>
               <w:rPr>
                 <w:color w:val="00B050"/>
-                <w:lang w:val="fr-FR"/>
-              </w:rPr>
-              <w:t>"}</w:t>
-            </w:r>
-          </w:p>
-          <w:p>
-            <w:pPr>
-              <w:rPr>
-                <w:color w:val="FF0000"/>
-                <w:lang w:val="fr-FR"/>
-              </w:rPr>
-            </w:pPr>
-            <w:r>
-              <w:rPr>
-                <w:color w:val="FF0000"/>
-                <w:lang w:val="fr-FR"/>
               </w:rPr>
               <w:t>{"</w:t>
             </w:r>
             <w:r>
               <w:rPr>
-                <w:color w:val="FF0000"/>
-                <w:lang w:val="fr-FR"/>
+                <w:color w:val="00B050"/>
+              </w:rPr>
+              <w:t>File</w:t>
+            </w:r>
+            <w:r>
+              <w:rPr>
+                <w:color w:val="00B050"/>
+              </w:rPr>
+              <w:t>6.txt", "true"}</w:t>
+            </w:r>
+          </w:p>
+          <w:p>
+            <w:pPr>
+              <w:rPr>
+                <w:color w:val="00B050"/>
+              </w:rPr>
+            </w:pPr>
+            <w:r>
+              <w:rPr>
+                <w:color w:val="00B050"/>
+              </w:rPr>
+              <w:t>{"</w:t>
+            </w:r>
+            <w:r>
+              <w:rPr>
+                <w:color w:val="00B050"/>
               </w:rPr>
               <w:t>Directory</w:t>
             </w:r>
             <w:r>
               <w:rPr>
-                <w:color w:val="FF0000"/>
-                <w:lang w:val="fr-FR"/>
-              </w:rPr>
-              <w:t>3", "false"}</w:t>
-            </w:r>
-          </w:p>
-          <w:p>
-            <w:pPr>
-              <w:rPr>
-                <w:color w:val="FF0000"/>
-                <w:lang w:val="fr-FR"/>
-              </w:rPr>
-            </w:pPr>
-            <w:r>
-              <w:rPr>
-                <w:color w:val="FF0000"/>
-                <w:lang w:val="fr-FR"/>
-              </w:rPr>
-              <w:t>{"</w:t>
-            </w:r>
-            <w:r>
-              <w:rPr>
-                <w:color w:val="FF0000"/>
-                <w:lang w:val="fr-FR"/>
-              </w:rPr>
-              <w:t>File</w:t>
-            </w:r>
-            <w:r>
-              <w:rPr>
-                <w:color w:val="FF0000"/>
-                <w:lang w:val="fr-FR"/>
-              </w:rPr>
-              <w:t>2</w:t>
-            </w:r>
-            <w:r>
-              <w:rPr>
-                <w:color w:val="FF0000"/>
-                <w:lang w:val="fr-FR"/>
-              </w:rPr>
-              <w:t>.txt", "false"}</w:t>
-            </w:r>
-          </w:p>
-          <w:p>
-            <w:pPr>
-              <w:rPr>
-                <w:color w:val="FF0000"/>
-                <w:lang w:val="fr-FR"/>
-              </w:rPr>
-            </w:pPr>
-            <w:r>
-              <w:rPr>
-                <w:color w:val="FF0000"/>
-                <w:lang w:val="fr-FR"/>
-              </w:rPr>
-              <w:t>{"</w:t>
-            </w:r>
-            <w:r>
-              <w:rPr>
-                <w:color w:val="FF0000"/>
-                <w:lang w:val="fr-FR"/>
-              </w:rPr>
-              <w:t>File</w:t>
-            </w:r>
-            <w:r>
-              <w:rPr>
-                <w:color w:val="FF0000"/>
-                <w:lang w:val="fr-FR"/>
-              </w:rPr>
-              <w:t>3.txt", "false"}</w:t>
-            </w:r>
-          </w:p>
-          <w:p>
-            <w:pPr>
-              <w:rPr>
-                <w:color w:val="FF0000"/>
-                <w:lang w:val="fr-FR"/>
-              </w:rPr>
-            </w:pPr>
-            <w:r>
-              <w:rPr>
-                <w:color w:val="FF0000"/>
-                <w:lang w:val="fr-FR"/>
-              </w:rPr>
-              <w:t>{"</w:t>
-            </w:r>
-            <w:r>
-              <w:rPr>
-                <w:color w:val="FF0000"/>
-                <w:lang w:val="fr-FR"/>
-              </w:rPr>
-              <w:t>File</w:t>
-            </w:r>
-            <w:r>
-              <w:rPr>
-                <w:color w:val="FF0000"/>
-                <w:lang w:val="fr-FR"/>
-              </w:rPr>
-              <w:t>6.txt", "false"}</w:t>
-            </w:r>
-          </w:p>
-          <w:p>
-            <w:pPr>
-              <w:rPr>
                 <w:color w:val="00B050"/>
-                <w:lang w:val="fr-FR"/>
-              </w:rPr>
-            </w:pPr>
-            <w:r>
-              <w:rPr>
-                <w:color w:val="00B050"/>
-                <w:lang w:val="fr-FR"/>
-              </w:rPr>
-              <w:t>{"</w:t>
-            </w:r>
-            <w:r>
-              <w:rPr>
-                <w:color w:val="00B050"/>
-                <w:lang w:val="fr-FR"/>
-              </w:rPr>
-              <w:t>File</w:t>
-            </w:r>
-            <w:r>
-              <w:rPr>
-                <w:color w:val="00B050"/>
-                <w:lang w:val="fr-FR"/>
-              </w:rPr>
-              <w:t>6.txt</w:t>
-            </w:r>
-            <w:r>
-              <w:rPr>
-                <w:color w:val="00B050"/>
-                <w:lang w:val="fr-FR"/>
-              </w:rPr>
-              <w:t>", "</w:t>
-            </w:r>
-            <w:proofErr w:type="spellStart"/>
-            <w:r>
-              <w:rPr>
-                <w:color w:val="00B050"/>
-                <w:lang w:val="fr-FR"/>
-              </w:rPr>
-              <w:t>true</w:t>
-            </w:r>
-            <w:proofErr w:type="spellEnd"/>
-            <w:r>
-              <w:rPr>
-                <w:color w:val="00B050"/>
-                <w:lang w:val="fr-FR"/>
-              </w:rPr>
-              <w:t>"}</w:t>
-            </w:r>
-          </w:p>
-          <w:p>
-            <w:pPr>
-              <w:rPr>
-                <w:color w:val="00B050"/>
-                <w:lang w:val="fr-FR"/>
-              </w:rPr>
-            </w:pPr>
-            <w:r>
-              <w:rPr>
-                <w:color w:val="00B050"/>
-                <w:lang w:val="fr-FR"/>
-              </w:rPr>
-              <w:t>{"</w:t>
-            </w:r>
-            <w:r>
-              <w:rPr>
-                <w:color w:val="00B050"/>
-                <w:lang w:val="fr-FR"/>
-              </w:rPr>
-              <w:t>Directory</w:t>
-            </w:r>
-            <w:r>
-              <w:rPr>
-                <w:color w:val="00B050"/>
-                <w:lang w:val="fr-FR"/>
-              </w:rPr>
-              <w:t>6</w:t>
-            </w:r>
-            <w:r>
-              <w:rPr>
-                <w:color w:val="00B050"/>
-                <w:lang w:val="fr-FR"/>
-              </w:rPr>
-              <w:t>", "</w:t>
-            </w:r>
-            <w:proofErr w:type="spellStart"/>
-            <w:r>
-              <w:rPr>
-                <w:color w:val="00B050"/>
-                <w:lang w:val="fr-FR"/>
-              </w:rPr>
-              <w:t>true</w:t>
-            </w:r>
-            <w:proofErr w:type="spellEnd"/>
-            <w:r>
-              <w:rPr>
-                <w:color w:val="00B050"/>
-                <w:lang w:val="fr-FR"/>
-              </w:rPr>
-              <w:t>"}</w:t>
+              </w:rPr>
+              <w:t>6", "true"}</w:t>
             </w:r>
           </w:p>
           <w:p>
@@ -14779,16 +14646,16 @@
           <w:lang w:val="fr-FR"/>
         </w:rPr>
       </w:pPr>
-      <w:bookmarkStart w:id="20" w:name="_Toc266199426"/>
-      <w:bookmarkStart w:id="21" w:name="_Toc299393352"/>
+      <w:bookmarkStart w:id="21" w:name="_Toc266199426"/>
+      <w:bookmarkStart w:id="22" w:name="_Toc299393352"/>
       <w:r>
         <w:rPr>
           <w:lang w:val="fr-FR"/>
         </w:rPr>
         <w:t>Propriétaire</w:t>
       </w:r>
-      <w:bookmarkEnd w:id="20"/>
       <w:bookmarkEnd w:id="21"/>
+      <w:bookmarkEnd w:id="22"/>
     </w:p>
     <w:p>
       <w:pPr>
@@ -14870,16 +14737,16 @@
           <w:lang w:val="fr-FR"/>
         </w:rPr>
       </w:pPr>
-      <w:bookmarkStart w:id="22" w:name="_Toc266199427"/>
-      <w:bookmarkStart w:id="23" w:name="_Toc299393353"/>
+      <w:bookmarkStart w:id="23" w:name="_Toc266199427"/>
+      <w:bookmarkStart w:id="24" w:name="_Toc299393353"/>
       <w:r>
         <w:rPr>
           <w:lang w:val="fr-FR"/>
         </w:rPr>
         <w:t>Groupes et comptes</w:t>
       </w:r>
-      <w:bookmarkEnd w:id="22"/>
       <w:bookmarkEnd w:id="23"/>
+      <w:bookmarkEnd w:id="24"/>
     </w:p>
     <w:p>
       <w:pPr>
@@ -15116,16 +14983,16 @@
           <w:lang w:val="fr-FR"/>
         </w:rPr>
       </w:pPr>
-      <w:bookmarkStart w:id="24" w:name="_Toc266199428"/>
-      <w:bookmarkStart w:id="25" w:name="_Toc299393354"/>
+      <w:bookmarkStart w:id="25" w:name="_Toc266199428"/>
+      <w:bookmarkStart w:id="26" w:name="_Toc299393354"/>
       <w:r>
         <w:rPr>
           <w:lang w:val="fr-FR"/>
         </w:rPr>
         <w:t>Généralisation</w:t>
       </w:r>
-      <w:bookmarkEnd w:id="24"/>
       <w:bookmarkEnd w:id="25"/>
+      <w:bookmarkEnd w:id="26"/>
     </w:p>
     <w:p>
       <w:pPr>
@@ -15223,14 +15090,14 @@
           <w:lang w:val="fr-FR"/>
         </w:rPr>
       </w:pPr>
-      <w:bookmarkStart w:id="26" w:name="_Toc299393355"/>
+      <w:bookmarkStart w:id="27" w:name="_Toc299393355"/>
       <w:r>
         <w:rPr>
           <w:lang w:val="fr-FR"/>
         </w:rPr>
         <w:t>Threads</w:t>
       </w:r>
-      <w:bookmarkEnd w:id="26"/>
+      <w:bookmarkEnd w:id="27"/>
     </w:p>
     <w:p>
       <w:pPr>
@@ -15292,7 +15159,7 @@
           <w:top w:w="85" w:type="dxa"/>
           <w:bottom w:w="85" w:type="dxa"/>
         </w:tblCellMar>
-        <w:tblLook w:val="04A0"/>
+        <w:tblLook w:val="04A0" w:firstRow="1" w:lastRow="0" w:firstColumn="1" w:lastColumn="0" w:noHBand="0" w:noVBand="1"/>
       </w:tblPr>
       <w:tblGrid>
         <w:gridCol w:w="1242"/>
@@ -15300,11 +15167,11 @@
       </w:tblGrid>
       <w:tr>
         <w:trPr>
-          <w:cnfStyle w:val="100000000000"/>
+          <w:cnfStyle w:val="100000000000" w:firstRow="1" w:lastRow="0" w:firstColumn="0" w:lastColumn="0" w:oddVBand="0" w:evenVBand="0" w:oddHBand="0" w:evenHBand="0" w:firstRowFirstColumn="0" w:firstRowLastColumn="0" w:lastRowFirstColumn="0" w:lastRowLastColumn="0"/>
         </w:trPr>
         <w:tc>
           <w:tcPr>
-            <w:cnfStyle w:val="001000000100"/>
+            <w:cnfStyle w:val="001000000100" w:firstRow="0" w:lastRow="0" w:firstColumn="1" w:lastColumn="0" w:oddVBand="0" w:evenVBand="0" w:oddHBand="0" w:evenHBand="0" w:firstRowFirstColumn="1" w:firstRowLastColumn="0" w:lastRowFirstColumn="0" w:lastRowLastColumn="0"/>
             <w:tcW w:w="586" w:type="pct"/>
             <w:noWrap/>
           </w:tcPr>
@@ -15336,7 +15203,7 @@
           <w:p>
             <w:pPr>
               <w:jc w:val="center"/>
-              <w:cnfStyle w:val="100000000000"/>
+              <w:cnfStyle w:val="100000000000" w:firstRow="1" w:lastRow="0" w:firstColumn="0" w:lastColumn="0" w:oddVBand="0" w:evenVBand="0" w:oddHBand="0" w:evenHBand="0" w:firstRowFirstColumn="0" w:firstRowLastColumn="0" w:lastRowFirstColumn="0" w:lastRowLastColumn="0"/>
               <w:rPr>
                 <w:rFonts w:asciiTheme="minorHAnsi" w:eastAsiaTheme="minorEastAsia" w:hAnsiTheme="minorHAnsi" w:cstheme="minorBidi"/>
                 <w:b/>
@@ -15358,11 +15225,11 @@
       </w:tr>
       <w:tr>
         <w:trPr>
-          <w:cnfStyle w:val="000000100000"/>
+          <w:cnfStyle w:val="000000100000" w:firstRow="0" w:lastRow="0" w:firstColumn="0" w:lastColumn="0" w:oddVBand="0" w:evenVBand="0" w:oddHBand="1" w:evenHBand="0" w:firstRowFirstColumn="0" w:firstRowLastColumn="0" w:lastRowFirstColumn="0" w:lastRowLastColumn="0"/>
         </w:trPr>
         <w:tc>
           <w:tcPr>
-            <w:cnfStyle w:val="001000000000"/>
+            <w:cnfStyle w:val="001000000000" w:firstRow="0" w:lastRow="0" w:firstColumn="1" w:lastColumn="0" w:oddVBand="0" w:evenVBand="0" w:oddHBand="0" w:evenHBand="0" w:firstRowFirstColumn="0" w:firstRowLastColumn="0" w:lastRowFirstColumn="0" w:lastRowLastColumn="0"/>
             <w:tcW w:w="586" w:type="pct"/>
             <w:noWrap/>
             <w:vAlign w:val="center"/>
@@ -15397,7 +15264,7 @@
           <w:p>
             <w:pPr>
               <w:jc w:val="both"/>
-              <w:cnfStyle w:val="000000100000"/>
+              <w:cnfStyle w:val="000000100000" w:firstRow="0" w:lastRow="0" w:firstColumn="0" w:lastColumn="0" w:oddVBand="0" w:evenVBand="0" w:oddHBand="1" w:evenHBand="0" w:firstRowFirstColumn="0" w:firstRowLastColumn="0" w:lastRowFirstColumn="0" w:lastRowLastColumn="0"/>
               <w:rPr>
                 <w:rFonts w:asciiTheme="minorHAnsi" w:eastAsiaTheme="minorEastAsia" w:hAnsiTheme="minorHAnsi" w:cstheme="minorHAnsi"/>
                 <w:lang w:val="fr-FR"/>
@@ -15430,7 +15297,7 @@
       <w:tr>
         <w:tc>
           <w:tcPr>
-            <w:cnfStyle w:val="001000000000"/>
+            <w:cnfStyle w:val="001000000000" w:firstRow="0" w:lastRow="0" w:firstColumn="1" w:lastColumn="0" w:oddVBand="0" w:evenVBand="0" w:oddHBand="0" w:evenHBand="0" w:firstRowFirstColumn="0" w:firstRowLastColumn="0" w:lastRowFirstColumn="0" w:lastRowLastColumn="0"/>
             <w:tcW w:w="586" w:type="pct"/>
             <w:noWrap/>
             <w:vAlign w:val="center"/>
@@ -15468,7 +15335,7 @@
           <w:p>
             <w:pPr>
               <w:jc w:val="both"/>
-              <w:cnfStyle w:val="000000000000"/>
+              <w:cnfStyle w:val="000000000000" w:firstRow="0" w:lastRow="0" w:firstColumn="0" w:lastColumn="0" w:oddVBand="0" w:evenVBand="0" w:oddHBand="0" w:evenHBand="0" w:firstRowFirstColumn="0" w:firstRowLastColumn="0" w:lastRowFirstColumn="0" w:lastRowLastColumn="0"/>
               <w:rPr>
                 <w:rFonts w:asciiTheme="minorHAnsi" w:eastAsiaTheme="minorEastAsia" w:hAnsiTheme="minorHAnsi" w:cstheme="minorHAnsi"/>
                 <w:lang w:val="fr-FR"/>
@@ -15538,11 +15405,11 @@
       </w:tr>
       <w:tr>
         <w:trPr>
-          <w:cnfStyle w:val="000000100000"/>
+          <w:cnfStyle w:val="000000100000" w:firstRow="0" w:lastRow="0" w:firstColumn="0" w:lastColumn="0" w:oddVBand="0" w:evenVBand="0" w:oddHBand="1" w:evenHBand="0" w:firstRowFirstColumn="0" w:firstRowLastColumn="0" w:lastRowFirstColumn="0" w:lastRowLastColumn="0"/>
         </w:trPr>
         <w:tc>
           <w:tcPr>
-            <w:cnfStyle w:val="001000000000"/>
+            <w:cnfStyle w:val="001000000000" w:firstRow="0" w:lastRow="0" w:firstColumn="1" w:lastColumn="0" w:oddVBand="0" w:evenVBand="0" w:oddHBand="0" w:evenHBand="0" w:firstRowFirstColumn="0" w:firstRowLastColumn="0" w:lastRowFirstColumn="0" w:lastRowLastColumn="0"/>
             <w:tcW w:w="586" w:type="pct"/>
             <w:noWrap/>
             <w:vAlign w:val="center"/>
@@ -15580,7 +15447,7 @@
           <w:p>
             <w:pPr>
               <w:jc w:val="both"/>
-              <w:cnfStyle w:val="000000100000"/>
+              <w:cnfStyle w:val="000000100000" w:firstRow="0" w:lastRow="0" w:firstColumn="0" w:lastColumn="0" w:oddVBand="0" w:evenVBand="0" w:oddHBand="1" w:evenHBand="0" w:firstRowFirstColumn="0" w:firstRowLastColumn="0" w:lastRowFirstColumn="0" w:lastRowLastColumn="0"/>
               <w:rPr>
                 <w:rFonts w:asciiTheme="minorHAnsi" w:eastAsiaTheme="minorEastAsia" w:hAnsiTheme="minorHAnsi" w:cstheme="minorHAnsi"/>
                 <w:lang w:val="fr-FR"/>
@@ -15690,7 +15557,7 @@
       <w:tr>
         <w:tc>
           <w:tcPr>
-            <w:cnfStyle w:val="001000000000"/>
+            <w:cnfStyle w:val="001000000000" w:firstRow="0" w:lastRow="0" w:firstColumn="1" w:lastColumn="0" w:oddVBand="0" w:evenVBand="0" w:oddHBand="0" w:evenHBand="0" w:firstRowFirstColumn="0" w:firstRowLastColumn="0" w:lastRowFirstColumn="0" w:lastRowLastColumn="0"/>
             <w:tcW w:w="586" w:type="pct"/>
             <w:noWrap/>
             <w:vAlign w:val="center"/>
@@ -15726,7 +15593,7 @@
           <w:p>
             <w:pPr>
               <w:jc w:val="both"/>
-              <w:cnfStyle w:val="000000000000"/>
+              <w:cnfStyle w:val="000000000000" w:firstRow="0" w:lastRow="0" w:firstColumn="0" w:lastColumn="0" w:oddVBand="0" w:evenVBand="0" w:oddHBand="0" w:evenHBand="0" w:firstRowFirstColumn="0" w:firstRowLastColumn="0" w:lastRowFirstColumn="0" w:lastRowLastColumn="0"/>
               <w:rPr>
                 <w:rFonts w:asciiTheme="minorHAnsi" w:eastAsiaTheme="minorEastAsia" w:hAnsiTheme="minorHAnsi" w:cstheme="minorHAnsi"/>
                 <w:lang w:val="fr-FR"/>
@@ -15760,11 +15627,11 @@
       </w:tr>
       <w:tr>
         <w:trPr>
-          <w:cnfStyle w:val="000000100000"/>
+          <w:cnfStyle w:val="000000100000" w:firstRow="0" w:lastRow="0" w:firstColumn="0" w:lastColumn="0" w:oddVBand="0" w:evenVBand="0" w:oddHBand="1" w:evenHBand="0" w:firstRowFirstColumn="0" w:firstRowLastColumn="0" w:lastRowFirstColumn="0" w:lastRowLastColumn="0"/>
         </w:trPr>
         <w:tc>
           <w:tcPr>
-            <w:cnfStyle w:val="001000000000"/>
+            <w:cnfStyle w:val="001000000000" w:firstRow="0" w:lastRow="0" w:firstColumn="1" w:lastColumn="0" w:oddVBand="0" w:evenVBand="0" w:oddHBand="0" w:evenHBand="0" w:firstRowFirstColumn="0" w:firstRowLastColumn="0" w:lastRowFirstColumn="0" w:lastRowLastColumn="0"/>
             <w:tcW w:w="586" w:type="pct"/>
             <w:noWrap/>
             <w:vAlign w:val="center"/>
@@ -15799,7 +15666,7 @@
           <w:p>
             <w:pPr>
               <w:jc w:val="both"/>
-              <w:cnfStyle w:val="000000100000"/>
+              <w:cnfStyle w:val="000000100000" w:firstRow="0" w:lastRow="0" w:firstColumn="0" w:lastColumn="0" w:oddVBand="0" w:evenVBand="0" w:oddHBand="1" w:evenHBand="0" w:firstRowFirstColumn="0" w:firstRowLastColumn="0" w:lastRowFirstColumn="0" w:lastRowLastColumn="0"/>
               <w:rPr>
                 <w:rFonts w:asciiTheme="minorHAnsi" w:hAnsiTheme="minorHAnsi" w:cstheme="minorHAnsi"/>
                 <w:lang w:val="fr-FR"/>
@@ -15834,7 +15701,7 @@
       <w:tr>
         <w:tc>
           <w:tcPr>
-            <w:cnfStyle w:val="001000000000"/>
+            <w:cnfStyle w:val="001000000000" w:firstRow="0" w:lastRow="0" w:firstColumn="1" w:lastColumn="0" w:oddVBand="0" w:evenVBand="0" w:oddHBand="0" w:evenHBand="0" w:firstRowFirstColumn="0" w:firstRowLastColumn="0" w:lastRowFirstColumn="0" w:lastRowLastColumn="0"/>
             <w:tcW w:w="586" w:type="pct"/>
             <w:noWrap/>
             <w:vAlign w:val="center"/>
@@ -15869,7 +15736,7 @@
           <w:p>
             <w:pPr>
               <w:jc w:val="both"/>
-              <w:cnfStyle w:val="000000000000"/>
+              <w:cnfStyle w:val="000000000000" w:firstRow="0" w:lastRow="0" w:firstColumn="0" w:lastColumn="0" w:oddVBand="0" w:evenVBand="0" w:oddHBand="0" w:evenHBand="0" w:firstRowFirstColumn="0" w:firstRowLastColumn="0" w:lastRowFirstColumn="0" w:lastRowLastColumn="0"/>
               <w:rPr>
                 <w:rFonts w:asciiTheme="minorHAnsi" w:eastAsiaTheme="minorEastAsia" w:hAnsiTheme="minorHAnsi" w:cstheme="minorHAnsi"/>
                 <w:lang w:val="fr-FR"/>
@@ -15932,11 +15799,11 @@
       </w:tr>
       <w:tr>
         <w:trPr>
-          <w:cnfStyle w:val="000000100000"/>
+          <w:cnfStyle w:val="000000100000" w:firstRow="0" w:lastRow="0" w:firstColumn="0" w:lastColumn="0" w:oddVBand="0" w:evenVBand="0" w:oddHBand="1" w:evenHBand="0" w:firstRowFirstColumn="0" w:firstRowLastColumn="0" w:lastRowFirstColumn="0" w:lastRowLastColumn="0"/>
         </w:trPr>
         <w:tc>
           <w:tcPr>
-            <w:cnfStyle w:val="001000000000"/>
+            <w:cnfStyle w:val="001000000000" w:firstRow="0" w:lastRow="0" w:firstColumn="1" w:lastColumn="0" w:oddVBand="0" w:evenVBand="0" w:oddHBand="0" w:evenHBand="0" w:firstRowFirstColumn="0" w:firstRowLastColumn="0" w:lastRowFirstColumn="0" w:lastRowLastColumn="0"/>
             <w:tcW w:w="586" w:type="pct"/>
             <w:noWrap/>
             <w:vAlign w:val="center"/>
@@ -15972,7 +15839,7 @@
           <w:p>
             <w:pPr>
               <w:jc w:val="both"/>
-              <w:cnfStyle w:val="000000100000"/>
+              <w:cnfStyle w:val="000000100000" w:firstRow="0" w:lastRow="0" w:firstColumn="0" w:lastColumn="0" w:oddVBand="0" w:evenVBand="0" w:oddHBand="1" w:evenHBand="0" w:firstRowFirstColumn="0" w:firstRowLastColumn="0" w:lastRowFirstColumn="0" w:lastRowLastColumn="0"/>
               <w:rPr>
                 <w:rFonts w:asciiTheme="minorHAnsi" w:eastAsiaTheme="minorEastAsia" w:hAnsiTheme="minorHAnsi" w:cstheme="minorHAnsi"/>
                 <w:lang w:val="fr-FR"/>
@@ -16091,7 +15958,7 @@
 </file>
 
 <file path=word/endnotes.xml><?xml version="1.0" encoding="utf-8"?>
-<w:endnotes xmlns:ve="http://schemas.openxmlformats.org/markup-compatibility/2006" xmlns:o="urn:schemas-microsoft-com:office:office" xmlns:r="http://schemas.openxmlformats.org/officeDocument/2006/relationships" xmlns:m="http://schemas.openxmlformats.org/officeDocument/2006/math" xmlns:v="urn:schemas-microsoft-com:vml" xmlns:wp="http://schemas.openxmlformats.org/drawingml/2006/wordprocessingDrawing" xmlns:w10="urn:schemas-microsoft-com:office:word" xmlns:w="http://schemas.openxmlformats.org/wordprocessingml/2006/main" xmlns:wne="http://schemas.microsoft.com/office/word/2006/wordml">
+<w:endnotes xmlns:wpc="http://schemas.microsoft.com/office/word/2010/wordprocessingCanvas" xmlns:mc="http://schemas.openxmlformats.org/markup-compatibility/2006" xmlns:o="urn:schemas-microsoft-com:office:office" xmlns:r="http://schemas.openxmlformats.org/officeDocument/2006/relationships" xmlns:m="http://schemas.openxmlformats.org/officeDocument/2006/math" xmlns:v="urn:schemas-microsoft-com:vml" xmlns:wp14="http://schemas.microsoft.com/office/word/2010/wordprocessingDrawing" xmlns:wp="http://schemas.openxmlformats.org/drawingml/2006/wordprocessingDrawing" xmlns:w10="urn:schemas-microsoft-com:office:word" xmlns:w="http://schemas.openxmlformats.org/wordprocessingml/2006/main" xmlns:w14="http://schemas.microsoft.com/office/word/2010/wordml" xmlns:wpg="http://schemas.microsoft.com/office/word/2010/wordprocessingGroup" xmlns:wpi="http://schemas.microsoft.com/office/word/2010/wordprocessingInk" xmlns:wne="http://schemas.microsoft.com/office/word/2006/wordml" xmlns:wps="http://schemas.microsoft.com/office/word/2010/wordprocessingShape" mc:Ignorable="w14 wp14">
   <w:endnote w:type="separator" w:id="-1">
     <w:p>
       <w:pPr>
@@ -16116,7 +15983,7 @@
 </file>
 
 <file path=word/footnotes.xml><?xml version="1.0" encoding="utf-8"?>
-<w:footnotes xmlns:ve="http://schemas.openxmlformats.org/markup-compatibility/2006" xmlns:o="urn:schemas-microsoft-com:office:office" xmlns:r="http://schemas.openxmlformats.org/officeDocument/2006/relationships" xmlns:m="http://schemas.openxmlformats.org/officeDocument/2006/math" xmlns:v="urn:schemas-microsoft-com:vml" xmlns:wp="http://schemas.openxmlformats.org/drawingml/2006/wordprocessingDrawing" xmlns:w10="urn:schemas-microsoft-com:office:word" xmlns:w="http://schemas.openxmlformats.org/wordprocessingml/2006/main" xmlns:wne="http://schemas.microsoft.com/office/word/2006/wordml">
+<w:footnotes xmlns:wpc="http://schemas.microsoft.com/office/word/2010/wordprocessingCanvas" xmlns:mc="http://schemas.openxmlformats.org/markup-compatibility/2006" xmlns:o="urn:schemas-microsoft-com:office:office" xmlns:r="http://schemas.openxmlformats.org/officeDocument/2006/relationships" xmlns:m="http://schemas.openxmlformats.org/officeDocument/2006/math" xmlns:v="urn:schemas-microsoft-com:vml" xmlns:wp14="http://schemas.microsoft.com/office/word/2010/wordprocessingDrawing" xmlns:wp="http://schemas.openxmlformats.org/drawingml/2006/wordprocessingDrawing" xmlns:w10="urn:schemas-microsoft-com:office:word" xmlns:w="http://schemas.openxmlformats.org/wordprocessingml/2006/main" xmlns:w14="http://schemas.microsoft.com/office/word/2010/wordml" xmlns:wpg="http://schemas.microsoft.com/office/word/2010/wordprocessingGroup" xmlns:wpi="http://schemas.microsoft.com/office/word/2010/wordprocessingInk" xmlns:wne="http://schemas.microsoft.com/office/word/2006/wordml" xmlns:wps="http://schemas.microsoft.com/office/word/2010/wordprocessingShape" mc:Ignorable="w14 wp14">
   <w:footnote w:type="separator" w:id="-1">
     <w:p>
       <w:pPr>
@@ -16141,7 +16008,7 @@
 </file>
 
 <file path=word/numbering.xml><?xml version="1.0" encoding="utf-8"?>
-<w:numbering xmlns:ve="http://schemas.openxmlformats.org/markup-compatibility/2006" xmlns:o="urn:schemas-microsoft-com:office:office" xmlns:r="http://schemas.openxmlformats.org/officeDocument/2006/relationships" xmlns:m="http://schemas.openxmlformats.org/officeDocument/2006/math" xmlns:v="urn:schemas-microsoft-com:vml" xmlns:wp="http://schemas.openxmlformats.org/drawingml/2006/wordprocessingDrawing" xmlns:w10="urn:schemas-microsoft-com:office:word" xmlns:w="http://schemas.openxmlformats.org/wordprocessingml/2006/main" xmlns:wne="http://schemas.microsoft.com/office/word/2006/wordml">
+<w:numbering xmlns:wpc="http://schemas.microsoft.com/office/word/2010/wordprocessingCanvas" xmlns:mc="http://schemas.openxmlformats.org/markup-compatibility/2006" xmlns:o="urn:schemas-microsoft-com:office:office" xmlns:r="http://schemas.openxmlformats.org/officeDocument/2006/relationships" xmlns:m="http://schemas.openxmlformats.org/officeDocument/2006/math" xmlns:v="urn:schemas-microsoft-com:vml" xmlns:wp14="http://schemas.microsoft.com/office/word/2010/wordprocessingDrawing" xmlns:wp="http://schemas.openxmlformats.org/drawingml/2006/wordprocessingDrawing" xmlns:w10="urn:schemas-microsoft-com:office:word" xmlns:w="http://schemas.openxmlformats.org/wordprocessingml/2006/main" xmlns:w14="http://schemas.microsoft.com/office/word/2010/wordml" xmlns:wpg="http://schemas.microsoft.com/office/word/2010/wordprocessingGroup" xmlns:wpi="http://schemas.microsoft.com/office/word/2010/wordprocessingInk" xmlns:wne="http://schemas.microsoft.com/office/word/2006/wordml" xmlns:wps="http://schemas.microsoft.com/office/word/2010/wordprocessingShape" mc:Ignorable="w14 wp14">
   <w:abstractNum w:abstractNumId="0">
     <w:nsid w:val="00D05A18"/>
     <w:multiLevelType w:val="hybridMultilevel"/>
@@ -17204,7 +17071,7 @@
 </file>
 
 <file path=word/styles.xml><?xml version="1.0" encoding="utf-8"?>
-<w:styles xmlns:r="http://schemas.openxmlformats.org/officeDocument/2006/relationships" xmlns:w="http://schemas.openxmlformats.org/wordprocessingml/2006/main">
+<w:styles xmlns:mc="http://schemas.openxmlformats.org/markup-compatibility/2006" xmlns:r="http://schemas.openxmlformats.org/officeDocument/2006/relationships" xmlns:w="http://schemas.openxmlformats.org/wordprocessingml/2006/main" xmlns:w14="http://schemas.microsoft.com/office/word/2010/wordml" mc:Ignorable="w14">
   <w:docDefaults>
     <w:rPrDefault>
       <w:rPr>
@@ -17478,7 +17345,6 @@
     <w:uiPriority w:val="99"/>
     <w:semiHidden/>
     <w:unhideWhenUsed/>
-    <w:qFormat/>
     <w:tblPr>
       <w:tblInd w:w="0" w:type="dxa"/>
       <w:tblCellMar>
@@ -17931,6 +17797,196 @@
 </w:styles>
 </file>
 
+<file path=word/stylesWithEffects.xml><?xml version="1.0" encoding="utf-8"?>
+<w:styles xmlns:wpc="http://schemas.microsoft.com/office/word/2010/wordprocessingCanvas" xmlns:mc="http://schemas.openxmlformats.org/markup-compatibility/2006" xmlns:o="urn:schemas-microsoft-com:office:office" xmlns:r="http://schemas.openxmlformats.org/officeDocument/2006/relationships" xmlns:m="http://schemas.openxmlformats.org/officeDocument/2006/math" xmlns:v="urn:schemas-microsoft-com:vml" xmlns:wp14="http://schemas.microsoft.com/office/word/2010/wordprocessingDrawing" xmlns:wp="http://schemas.openxmlformats.org/drawingml/2006/wordprocessingDrawing" xmlns:w10="urn:schemas-microsoft-com:office:word" xmlns:w="http://schemas.openxmlformats.org/wordprocessingml/2006/main" xmlns:w14="http://schemas.microsoft.com/office/word/2010/wordml" xmlns:wpg="http://schemas.microsoft.com/office/word/2010/wordprocessingGroup" xmlns:wpi="http://schemas.microsoft.com/office/word/2010/wordprocessingInk" xmlns:wne="http://schemas.microsoft.com/office/word/2006/wordml" xmlns:wps="http://schemas.microsoft.com/office/word/2010/wordprocessingShape" mc:Ignorable="w14 wp14">
+  <w:docDefaults>
+    <w:rPrDefault>
+      <w:rPr>
+        <w:rFonts w:asciiTheme="minorHAnsi" w:eastAsiaTheme="minorEastAsia" w:hAnsiTheme="minorHAnsi" w:cstheme="minorBidi"/>
+        <w:sz w:val="22"/>
+        <w:szCs w:val="22"/>
+        <w:lang w:val="fr-FR" w:eastAsia="fr-FR" w:bidi="ar-SA"/>
+      </w:rPr>
+    </w:rPrDefault>
+    <w:pPrDefault>
+      <w:pPr>
+        <w:spacing w:after="200" w:line="276" w:lineRule="auto"/>
+      </w:pPr>
+    </w:pPrDefault>
+  </w:docDefaults>
+  <w:latentStyles w:defLockedState="0" w:defUIPriority="99" w:defSemiHidden="1" w:defUnhideWhenUsed="1" w:defQFormat="0" w:count="267">
+    <w:lsdException w:name="Normal" w:semiHidden="0" w:uiPriority="0" w:unhideWhenUsed="0" w:qFormat="1"/>
+    <w:lsdException w:name="heading 1" w:semiHidden="0" w:uiPriority="9" w:unhideWhenUsed="0" w:qFormat="1"/>
+    <w:lsdException w:name="heading 2" w:uiPriority="9" w:qFormat="1"/>
+    <w:lsdException w:name="heading 3" w:uiPriority="9" w:qFormat="1"/>
+    <w:lsdException w:name="heading 4" w:uiPriority="9" w:qFormat="1"/>
+    <w:lsdException w:name="heading 5" w:uiPriority="9" w:qFormat="1"/>
+    <w:lsdException w:name="heading 6" w:uiPriority="9" w:qFormat="1"/>
+    <w:lsdException w:name="heading 7" w:uiPriority="9" w:qFormat="1"/>
+    <w:lsdException w:name="heading 8" w:uiPriority="9" w:qFormat="1"/>
+    <w:lsdException w:name="heading 9" w:uiPriority="9" w:qFormat="1"/>
+    <w:lsdException w:name="toc 1" w:uiPriority="39"/>
+    <w:lsdException w:name="toc 2" w:uiPriority="39"/>
+    <w:lsdException w:name="toc 3" w:uiPriority="39"/>
+    <w:lsdException w:name="toc 4" w:uiPriority="39"/>
+    <w:lsdException w:name="toc 5" w:uiPriority="39"/>
+    <w:lsdException w:name="toc 6" w:uiPriority="39"/>
+    <w:lsdException w:name="toc 7" w:uiPriority="39"/>
+    <w:lsdException w:name="toc 8" w:uiPriority="39"/>
+    <w:lsdException w:name="toc 9" w:uiPriority="39"/>
+    <w:lsdException w:name="caption" w:uiPriority="35" w:qFormat="1"/>
+    <w:lsdException w:name="Title" w:semiHidden="0" w:uiPriority="10" w:unhideWhenUsed="0" w:qFormat="1"/>
+    <w:lsdException w:name="Default Paragraph Font" w:uiPriority="1"/>
+    <w:lsdException w:name="Subtitle" w:semiHidden="0" w:uiPriority="11" w:unhideWhenUsed="0" w:qFormat="1"/>
+    <w:lsdException w:name="Strong" w:semiHidden="0" w:uiPriority="22" w:unhideWhenUsed="0" w:qFormat="1"/>
+    <w:lsdException w:name="Emphasis" w:semiHidden="0" w:uiPriority="20" w:unhideWhenUsed="0" w:qFormat="1"/>
+    <w:lsdException w:name="Table Grid" w:semiHidden="0" w:uiPriority="59" w:unhideWhenUsed="0"/>
+    <w:lsdException w:name="Placeholder Text" w:unhideWhenUsed="0"/>
+    <w:lsdException w:name="No Spacing" w:semiHidden="0" w:uiPriority="1" w:unhideWhenUsed="0" w:qFormat="1"/>
+    <w:lsdException w:name="Light Shading" w:semiHidden="0" w:uiPriority="60" w:unhideWhenUsed="0"/>
+    <w:lsdException w:name="Light List" w:semiHidden="0" w:uiPriority="61" w:unhideWhenUsed="0"/>
+    <w:lsdException w:name="Light Grid" w:semiHidden="0" w:uiPriority="62" w:unhideWhenUsed="0"/>
+    <w:lsdException w:name="Medium Shading 1" w:semiHidden="0" w:uiPriority="63" w:unhideWhenUsed="0"/>
+    <w:lsdException w:name="Medium Shading 2" w:semiHidden="0" w:uiPriority="64" w:unhideWhenUsed="0"/>
+    <w:lsdException w:name="Medium List 1" w:semiHidden="0" w:uiPriority="65" w:unhideWhenUsed="0"/>
+    <w:lsdException w:name="Medium List 2" w:semiHidden="0" w:uiPriority="66" w:unhideWhenUsed="0"/>
+    <w:lsdException w:name="Medium Grid 1" w:semiHidden="0" w:uiPriority="67" w:unhideWhenUsed="0"/>
+    <w:lsdException w:name="Medium Grid 2" w:semiHidden="0" w:uiPriority="68" w:unhideWhenUsed="0"/>
+    <w:lsdException w:name="Medium Grid 3" w:semiHidden="0" w:uiPriority="69" w:unhideWhenUsed="0"/>
+    <w:lsdException w:name="Dark List" w:semiHidden="0" w:uiPriority="70" w:unhideWhenUsed="0"/>
+    <w:lsdException w:name="Colorful Shading" w:semiHidden="0" w:uiPriority="71" w:unhideWhenUsed="0"/>
+    <w:lsdException w:name="Colorful List" w:semiHidden="0" w:uiPriority="72" w:unhideWhenUsed="0"/>
+    <w:lsdException w:name="Colorful Grid" w:semiHidden="0" w:uiPriority="73" w:unhideWhenUsed="0"/>
+    <w:lsdException w:name="Light Shading Accent 1" w:semiHidden="0" w:uiPriority="60" w:unhideWhenUsed="0"/>
+    <w:lsdException w:name="Light List Accent 1" w:semiHidden="0" w:uiPriority="61" w:unhideWhenUsed="0"/>
+    <w:lsdException w:name="Light Grid Accent 1" w:semiHidden="0" w:uiPriority="62" w:unhideWhenUsed="0"/>
+    <w:lsdException w:name="Medium Shading 1 Accent 1" w:semiHidden="0" w:uiPriority="63" w:unhideWhenUsed="0"/>
+    <w:lsdException w:name="Medium Shading 2 Accent 1" w:semiHidden="0" w:uiPriority="64" w:unhideWhenUsed="0"/>
+    <w:lsdException w:name="Medium List 1 Accent 1" w:semiHidden="0" w:uiPriority="65" w:unhideWhenUsed="0"/>
+    <w:lsdException w:name="Revision" w:unhideWhenUsed="0"/>
+    <w:lsdException w:name="List Paragraph" w:semiHidden="0" w:uiPriority="34" w:unhideWhenUsed="0" w:qFormat="1"/>
+    <w:lsdException w:name="Quote" w:semiHidden="0" w:uiPriority="29" w:unhideWhenUsed="0" w:qFormat="1"/>
+    <w:lsdException w:name="Intense Quote" w:semiHidden="0" w:uiPriority="30" w:unhideWhenUsed="0" w:qFormat="1"/>
+    <w:lsdException w:name="Medium List 2 Accent 1" w:semiHidden="0" w:uiPriority="66" w:unhideWhenUsed="0"/>
+    <w:lsdException w:name="Medium Grid 1 Accent 1" w:semiHidden="0" w:uiPriority="67" w:unhideWhenUsed="0"/>
+    <w:lsdException w:name="Medium Grid 2 Accent 1" w:semiHidden="0" w:uiPriority="68" w:unhideWhenUsed="0"/>
+    <w:lsdException w:name="Medium Grid 3 Accent 1" w:semiHidden="0" w:uiPriority="69" w:unhideWhenUsed="0"/>
+    <w:lsdException w:name="Dark List Accent 1" w:semiHidden="0" w:uiPriority="70" w:unhideWhenUsed="0"/>
+    <w:lsdException w:name="Colorful Shading Accent 1" w:semiHidden="0" w:uiPriority="71" w:unhideWhenUsed="0"/>
+    <w:lsdException w:name="Colorful List Accent 1" w:semiHidden="0" w:uiPriority="72" w:unhideWhenUsed="0"/>
+    <w:lsdException w:name="Colorful Grid Accent 1" w:semiHidden="0" w:uiPriority="73" w:unhideWhenUsed="0"/>
+    <w:lsdException w:name="Light Shading Accent 2" w:semiHidden="0" w:uiPriority="60" w:unhideWhenUsed="0"/>
+    <w:lsdException w:name="Light List Accent 2" w:semiHidden="0" w:uiPriority="61" w:unhideWhenUsed="0"/>
+    <w:lsdException w:name="Light Grid Accent 2" w:semiHidden="0" w:uiPriority="62" w:unhideWhenUsed="0"/>
+    <w:lsdException w:name="Medium Shading 1 Accent 2" w:semiHidden="0" w:uiPriority="63" w:unhideWhenUsed="0"/>
+    <w:lsdException w:name="Medium Shading 2 Accent 2" w:semiHidden="0" w:uiPriority="64" w:unhideWhenUsed="0"/>
+    <w:lsdException w:name="Medium List 1 Accent 2" w:semiHidden="0" w:uiPriority="65" w:unhideWhenUsed="0"/>
+    <w:lsdException w:name="Medium List 2 Accent 2" w:semiHidden="0" w:uiPriority="66" w:unhideWhenUsed="0"/>
+    <w:lsdException w:name="Medium Grid 1 Accent 2" w:semiHidden="0" w:uiPriority="67" w:unhideWhenUsed="0"/>
+    <w:lsdException w:name="Medium Grid 2 Accent 2" w:semiHidden="0" w:uiPriority="68" w:unhideWhenUsed="0"/>
+    <w:lsdException w:name="Medium Grid 3 Accent 2" w:semiHidden="0" w:uiPriority="69" w:unhideWhenUsed="0"/>
+    <w:lsdException w:name="Dark List Accent 2" w:semiHidden="0" w:uiPriority="70" w:unhideWhenUsed="0"/>
+    <w:lsdException w:name="Colorful Shading Accent 2" w:semiHidden="0" w:uiPriority="71" w:unhideWhenUsed="0"/>
+    <w:lsdException w:name="Colorful List Accent 2" w:semiHidden="0" w:uiPriority="72" w:unhideWhenUsed="0"/>
+    <w:lsdException w:name="Colorful Grid Accent 2" w:semiHidden="0" w:uiPriority="73" w:unhideWhenUsed="0"/>
+    <w:lsdException w:name="Light Shading Accent 3" w:semiHidden="0" w:uiPriority="60" w:unhideWhenUsed="0"/>
+    <w:lsdException w:name="Light List Accent 3" w:semiHidden="0" w:uiPriority="61" w:unhideWhenUsed="0"/>
+    <w:lsdException w:name="Light Grid Accent 3" w:semiHidden="0" w:uiPriority="62" w:unhideWhenUsed="0"/>
+    <w:lsdException w:name="Medium Shading 1 Accent 3" w:semiHidden="0" w:uiPriority="63" w:unhideWhenUsed="0"/>
+    <w:lsdException w:name="Medium Shading 2 Accent 3" w:semiHidden="0" w:uiPriority="64" w:unhideWhenUsed="0"/>
+    <w:lsdException w:name="Medium List 1 Accent 3" w:semiHidden="0" w:uiPriority="65" w:unhideWhenUsed="0"/>
+    <w:lsdException w:name="Medium List 2 Accent 3" w:semiHidden="0" w:uiPriority="66" w:unhideWhenUsed="0"/>
+    <w:lsdException w:name="Medium Grid 1 Accent 3" w:semiHidden="0" w:uiPriority="67" w:unhideWhenUsed="0"/>
+    <w:lsdException w:name="Medium Grid 2 Accent 3" w:semiHidden="0" w:uiPriority="68" w:unhideWhenUsed="0"/>
+    <w:lsdException w:name="Medium Grid 3 Accent 3" w:semiHidden="0" w:uiPriority="69" w:unhideWhenUsed="0"/>
+    <w:lsdException w:name="Dark List Accent 3" w:semiHidden="0" w:uiPriority="70" w:unhideWhenUsed="0"/>
+    <w:lsdException w:name="Colorful Shading Accent 3" w:semiHidden="0" w:uiPriority="71" w:unhideWhenUsed="0"/>
+    <w:lsdException w:name="Colorful List Accent 3" w:semiHidden="0" w:uiPriority="72" w:unhideWhenUsed="0"/>
+    <w:lsdException w:name="Colorful Grid Accent 3" w:semiHidden="0" w:uiPriority="73" w:unhideWhenUsed="0"/>
+    <w:lsdException w:name="Light Shading Accent 4" w:semiHidden="0" w:uiPriority="60" w:unhideWhenUsed="0"/>
+    <w:lsdException w:name="Light List Accent 4" w:semiHidden="0" w:uiPriority="61" w:unhideWhenUsed="0"/>
+    <w:lsdException w:name="Light Grid Accent 4" w:semiHidden="0" w:uiPriority="62" w:unhideWhenUsed="0"/>
+    <w:lsdException w:name="Medium Shading 1 Accent 4" w:semiHidden="0" w:uiPriority="63" w:unhideWhenUsed="0"/>
+    <w:lsdException w:name="Medium Shading 2 Accent 4" w:semiHidden="0" w:uiPriority="64" w:unhideWhenUsed="0"/>
+    <w:lsdException w:name="Medium List 1 Accent 4" w:semiHidden="0" w:uiPriority="65" w:unhideWhenUsed="0"/>
+    <w:lsdException w:name="Medium List 2 Accent 4" w:semiHidden="0" w:uiPriority="66" w:unhideWhenUsed="0"/>
+    <w:lsdException w:name="Medium Grid 1 Accent 4" w:semiHidden="0" w:uiPriority="67" w:unhideWhenUsed="0"/>
+    <w:lsdException w:name="Medium Grid 2 Accent 4" w:semiHidden="0" w:uiPriority="68" w:unhideWhenUsed="0"/>
+    <w:lsdException w:name="Medium Grid 3 Accent 4" w:semiHidden="0" w:uiPriority="69" w:unhideWhenUsed="0"/>
+    <w:lsdException w:name="Dark List Accent 4" w:semiHidden="0" w:uiPriority="70" w:unhideWhenUsed="0"/>
+    <w:lsdException w:name="Colorful Shading Accent 4" w:semiHidden="0" w:uiPriority="71" w:unhideWhenUsed="0"/>
+    <w:lsdException w:name="Colorful List Accent 4" w:semiHidden="0" w:uiPriority="72" w:unhideWhenUsed="0"/>
+    <w:lsdException w:name="Colorful Grid Accent 4" w:semiHidden="0" w:uiPriority="73" w:unhideWhenUsed="0"/>
+    <w:lsdException w:name="Light Shading Accent 5" w:semiHidden="0" w:uiPriority="60" w:unhideWhenUsed="0"/>
+    <w:lsdException w:name="Light List Accent 5" w:semiHidden="0" w:uiPriority="61" w:unhideWhenUsed="0"/>
+    <w:lsdException w:name="Light Grid Accent 5" w:semiHidden="0" w:uiPriority="62" w:unhideWhenUsed="0"/>
+    <w:lsdException w:name="Medium Shading 1 Accent 5" w:semiHidden="0" w:uiPriority="63" w:unhideWhenUsed="0"/>
+    <w:lsdException w:name="Medium Shading 2 Accent 5" w:semiHidden="0" w:uiPriority="64" w:unhideWhenUsed="0"/>
+    <w:lsdException w:name="Medium List 1 Accent 5" w:semiHidden="0" w:uiPriority="65" w:unhideWhenUsed="0"/>
+    <w:lsdException w:name="Medium List 2 Accent 5" w:semiHidden="0" w:uiPriority="66" w:unhideWhenUsed="0"/>
+    <w:lsdException w:name="Medium Grid 1 Accent 5" w:semiHidden="0" w:uiPriority="67" w:unhideWhenUsed="0"/>
+    <w:lsdException w:name="Medium Grid 2 Accent 5" w:semiHidden="0" w:uiPriority="68" w:unhideWhenUsed="0"/>
+    <w:lsdException w:name="Medium Grid 3 Accent 5" w:semiHidden="0" w:uiPriority="69" w:unhideWhenUsed="0"/>
+    <w:lsdException w:name="Dark List Accent 5" w:semiHidden="0" w:uiPriority="70" w:unhideWhenUsed="0"/>
+    <w:lsdException w:name="Colorful Shading Accent 5" w:semiHidden="0" w:uiPriority="71" w:unhideWhenUsed="0"/>
+    <w:lsdException w:name="Colorful List Accent 5" w:semiHidden="0" w:uiPriority="72" w:unhideWhenUsed="0"/>
+    <w:lsdException w:name="Colorful Grid Accent 5" w:semiHidden="0" w:uiPriority="73" w:unhideWhenUsed="0"/>
+    <w:lsdException w:name="Light Shading Accent 6" w:semiHidden="0" w:uiPriority="60" w:unhideWhenUsed="0"/>
+    <w:lsdException w:name="Light List Accent 6" w:semiHidden="0" w:uiPriority="61" w:unhideWhenUsed="0"/>
+    <w:lsdException w:name="Light Grid Accent 6" w:semiHidden="0" w:uiPriority="62" w:unhideWhenUsed="0"/>
+    <w:lsdException w:name="Medium Shading 1 Accent 6" w:semiHidden="0" w:uiPriority="63" w:unhideWhenUsed="0"/>
+    <w:lsdException w:name="Medium Shading 2 Accent 6" w:semiHidden="0" w:uiPriority="64" w:unhideWhenUsed="0"/>
+    <w:lsdException w:name="Medium List 1 Accent 6" w:semiHidden="0" w:uiPriority="65" w:unhideWhenUsed="0"/>
+    <w:lsdException w:name="Medium List 2 Accent 6" w:semiHidden="0" w:uiPriority="66" w:unhideWhenUsed="0"/>
+    <w:lsdException w:name="Medium Grid 1 Accent 6" w:semiHidden="0" w:uiPriority="67" w:unhideWhenUsed="0"/>
+    <w:lsdException w:name="Medium Grid 2 Accent 6" w:semiHidden="0" w:uiPriority="68" w:unhideWhenUsed="0"/>
+    <w:lsdException w:name="Medium Grid 3 Accent 6" w:semiHidden="0" w:uiPriority="69" w:unhideWhenUsed="0"/>
+    <w:lsdException w:name="Dark List Accent 6" w:semiHidden="0" w:uiPriority="70" w:unhideWhenUsed="0"/>
+    <w:lsdException w:name="Colorful Shading Accent 6" w:semiHidden="0" w:uiPriority="71" w:unhideWhenUsed="0"/>
+    <w:lsdException w:name="Colorful List Accent 6" w:semiHidden="0" w:uiPriority="72" w:unhideWhenUsed="0"/>
+    <w:lsdException w:name="Colorful Grid Accent 6" w:semiHidden="0" w:uiPriority="73" w:unhideWhenUsed="0"/>
+    <w:lsdException w:name="Subtle Emphasis" w:semiHidden="0" w:uiPriority="19" w:unhideWhenUsed="0" w:qFormat="1"/>
+    <w:lsdException w:name="Intense Emphasis" w:semiHidden="0" w:uiPriority="21" w:unhideWhenUsed="0" w:qFormat="1"/>
+    <w:lsdException w:name="Subtle Reference" w:semiHidden="0" w:uiPriority="31" w:unhideWhenUsed="0" w:qFormat="1"/>
+    <w:lsdException w:name="Intense Reference" w:semiHidden="0" w:uiPriority="32" w:unhideWhenUsed="0" w:qFormat="1"/>
+    <w:lsdException w:name="Book Title" w:semiHidden="0" w:uiPriority="33" w:unhideWhenUsed="0" w:qFormat="1"/>
+    <w:lsdException w:name="Bibliography" w:uiPriority="37"/>
+    <w:lsdException w:name="TOC Heading" w:uiPriority="39" w:qFormat="1"/>
+  </w:latentStyles>
+  <w:style w:type="paragraph" w:default="1" w:styleId="Normal">
+    <w:name w:val="Normal"/>
+    <w:qFormat/>
+  </w:style>
+  <w:style w:type="character" w:default="1" w:styleId="Policepardfaut">
+    <w:name w:val="Default Paragraph Font"/>
+    <w:uiPriority w:val="1"/>
+    <w:semiHidden/>
+    <w:unhideWhenUsed/>
+  </w:style>
+  <w:style w:type="table" w:default="1" w:styleId="TableauNormal">
+    <w:name w:val="Normal Table"/>
+    <w:uiPriority w:val="99"/>
+    <w:semiHidden/>
+    <w:unhideWhenUsed/>
+    <w:tblPr>
+      <w:tblInd w:w="0" w:type="dxa"/>
+      <w:tblCellMar>
+        <w:top w:w="0" w:type="dxa"/>
+        <w:left w:w="108" w:type="dxa"/>
+        <w:bottom w:w="0" w:type="dxa"/>
+        <w:right w:w="108" w:type="dxa"/>
+      </w:tblCellMar>
+    </w:tblPr>
+  </w:style>
+  <w:style w:type="numbering" w:default="1" w:styleId="Aucuneliste">
+    <w:name w:val="No List"/>
+    <w:uiPriority w:val="99"/>
+    <w:semiHidden/>
+    <w:unhideWhenUsed/>
+  </w:style>
+</w:styles>
+</file>
+
 <file path=word/theme/theme1.xml><?xml version="1.0" encoding="utf-8"?>
 <a:theme xmlns:a="http://schemas.openxmlformats.org/drawingml/2006/main" name="Thème Office">
   <a:themeElements>
@@ -18219,7 +18275,7 @@
 </file>
 
 <file path=customXml/itemProps1.xml><?xml version="1.0" encoding="utf-8"?>
-<ds:datastoreItem xmlns:ds="http://schemas.openxmlformats.org/officeDocument/2006/customXml" ds:itemID="{00DC06E5-4333-4FAE-A357-13756EFEE9E0}">
+<ds:datastoreItem xmlns:ds="http://schemas.openxmlformats.org/officeDocument/2006/customXml" ds:itemID="{006053EC-0E81-4E7B-A00A-CD143195EB19}">
   <ds:schemaRefs>
     <ds:schemaRef ds:uri="http://schemas.openxmlformats.org/officeDocument/2006/bibliography"/>
   </ds:schemaRefs>

</xml_diff>